<commit_message>
重新整理了下Wigner Matrix construction recurrence
</commit_message>
<xml_diff>
--- a/球谐光照/SH Rotation/笔记(original)-球谐旋转Wigner D Matrix.docx
+++ b/球谐光照/SH Rotation/笔记(original)-球谐旋转Wigner D Matrix.docx
@@ -71,6 +71,7 @@
         </w:rPr>
         <w:t>:</w:t>
       </w:r>
+      <w:proofErr w:type="gramStart"/>
       <w:r>
         <w:rPr>
           <w:rFonts w:ascii="微软雅黑 Light" w:eastAsia="微软雅黑 Light" w:hAnsi="微软雅黑 Light" w:hint="eastAsia"/>
@@ -79,6 +80,7 @@
         </w:rPr>
         <w:t>练孙鸿</w:t>
       </w:r>
+      <w:proofErr w:type="gramEnd"/>
     </w:p>
     <w:p>
       <w:pPr>
@@ -219,7 +221,21 @@
         <w:rPr>
           <w:rFonts w:ascii="微软雅黑 Light" w:eastAsia="微软雅黑 Light" w:hAnsi="微软雅黑 Light" w:hint="eastAsia"/>
         </w:rPr>
-        <w:t>球谐函数在CG里面应用广泛。如PRT</w:t>
+        <w:t>球</w:t>
+      </w:r>
+      <w:proofErr w:type="gramStart"/>
+      <w:r>
+        <w:rPr>
+          <w:rFonts w:ascii="微软雅黑 Light" w:eastAsia="微软雅黑 Light" w:hAnsi="微软雅黑 Light" w:hint="eastAsia"/>
+        </w:rPr>
+        <w:t>谐</w:t>
+      </w:r>
+      <w:proofErr w:type="gramEnd"/>
+      <w:r>
+        <w:rPr>
+          <w:rFonts w:ascii="微软雅黑 Light" w:eastAsia="微软雅黑 Light" w:hAnsi="微软雅黑 Light" w:hint="eastAsia"/>
+        </w:rPr>
+        <w:t>函数在CG里面应用广泛。如PRT</w:t>
       </w:r>
       <w:r>
         <w:rPr>
@@ -267,7 +283,35 @@
         <w:rPr>
           <w:rFonts w:ascii="微软雅黑 Light" w:eastAsia="微软雅黑 Light" w:hAnsi="微软雅黑 Light" w:hint="eastAsia"/>
         </w:rPr>
-        <w:t>domain里面进行旋转，一般是每一帧都用Wigner D Matrices对光照的球谐系数进行旋转。(3)然后对于每一帧里面的每一个顶点，我们都要把transfer function的SH vector和lighting的SH vector做点积着色。</w:t>
+        <w:t>domain里面进行旋转，一般是每一帧都用Wigner D Matrices对光照的球</w:t>
+      </w:r>
+      <w:proofErr w:type="gramStart"/>
+      <w:r>
+        <w:rPr>
+          <w:rFonts w:ascii="微软雅黑 Light" w:eastAsia="微软雅黑 Light" w:hAnsi="微软雅黑 Light" w:hint="eastAsia"/>
+        </w:rPr>
+        <w:t>谐</w:t>
+      </w:r>
+      <w:proofErr w:type="gramEnd"/>
+      <w:r>
+        <w:rPr>
+          <w:rFonts w:ascii="微软雅黑 Light" w:eastAsia="微软雅黑 Light" w:hAnsi="微软雅黑 Light" w:hint="eastAsia"/>
+        </w:rPr>
+        <w:t>系数进行旋转。(3)然后对于每一帧里面的每一个顶点，我们都要把transfer function的SH vector和lighting的SH vector</w:t>
+      </w:r>
+      <w:proofErr w:type="gramStart"/>
+      <w:r>
+        <w:rPr>
+          <w:rFonts w:ascii="微软雅黑 Light" w:eastAsia="微软雅黑 Light" w:hAnsi="微软雅黑 Light" w:hint="eastAsia"/>
+        </w:rPr>
+        <w:t>做点积着色</w:t>
+      </w:r>
+      <w:proofErr w:type="gramEnd"/>
+      <w:r>
+        <w:rPr>
+          <w:rFonts w:ascii="微软雅黑 Light" w:eastAsia="微软雅黑 Light" w:hAnsi="微软雅黑 Light" w:hint="eastAsia"/>
+        </w:rPr>
+        <w:t>。</w:t>
       </w:r>
     </w:p>
     <w:p>
@@ -307,7 +351,21 @@
         <w:rPr>
           <w:rFonts w:ascii="微软雅黑 Light" w:eastAsia="微软雅黑 Light" w:hAnsi="微软雅黑 Light" w:hint="eastAsia"/>
         </w:rPr>
-        <w:t>]）。不过物理学家们用的SH都是复球谐，方便是方便了但是不适合在引入计算机领域做数值计算。反正这一系列玩意引入计算机图形学还是花了不少时间的。反正这篇文章还是会详细介绍SH求值（笔者：这个略了，看《Gritty Detail》[6]及其笔记吧）和基于Wigner Matrix的SH Rotation。</w:t>
+        <w:t>]）。不过物理学家们用的SH都是复球</w:t>
+      </w:r>
+      <w:proofErr w:type="gramStart"/>
+      <w:r>
+        <w:rPr>
+          <w:rFonts w:ascii="微软雅黑 Light" w:eastAsia="微软雅黑 Light" w:hAnsi="微软雅黑 Light" w:hint="eastAsia"/>
+        </w:rPr>
+        <w:t>谐</w:t>
+      </w:r>
+      <w:proofErr w:type="gramEnd"/>
+      <w:r>
+        <w:rPr>
+          <w:rFonts w:ascii="微软雅黑 Light" w:eastAsia="微软雅黑 Light" w:hAnsi="微软雅黑 Light" w:hint="eastAsia"/>
+        </w:rPr>
+        <w:t>，方便是方便了但是不适合在引入计算机领域做数值计算。反正这一系列玩意引入计算机图形学还是花了不少时间的。反正这篇文章还是会详细介绍SH求值（笔者：这个略了，看《Gritty Detail》[6]及其笔记吧）和基于Wigner Matrix的SH Rotation。</w:t>
       </w:r>
     </w:p>
     <w:p>
@@ -367,7 +425,23 @@
           <w:rFonts w:ascii="微软雅黑 Light" w:eastAsia="微软雅黑 Light" w:hAnsi="微软雅黑 Light" w:hint="eastAsia"/>
           <w:color w:val="FF0000"/>
         </w:rPr>
-        <w:t>（笔者：这里有一段节是球谐的一些基本定义、求值、迭代算法求值，略去，具体还是看《gritty detail》去吧。）</w:t>
+        <w:t>（笔者：这里有</w:t>
+      </w:r>
+      <w:proofErr w:type="gramStart"/>
+      <w:r>
+        <w:rPr>
+          <w:rFonts w:ascii="微软雅黑 Light" w:eastAsia="微软雅黑 Light" w:hAnsi="微软雅黑 Light" w:hint="eastAsia"/>
+          <w:color w:val="FF0000"/>
+        </w:rPr>
+        <w:t>一段节</w:t>
+      </w:r>
+      <w:proofErr w:type="gramEnd"/>
+      <w:r>
+        <w:rPr>
+          <w:rFonts w:ascii="微软雅黑 Light" w:eastAsia="微软雅黑 Light" w:hAnsi="微软雅黑 Light" w:hint="eastAsia"/>
+          <w:color w:val="FF0000"/>
+        </w:rPr>
+        <w:t>是球谐的一些基本定义、求值、迭代算法求值，略去，具体还是看《gritty detail》去吧。）</w:t>
       </w:r>
     </w:p>
     <w:p>
@@ -420,7 +494,21 @@
         <w:rPr>
           <w:rFonts w:ascii="微软雅黑 Light" w:eastAsia="微软雅黑 Light" w:hAnsi="微软雅黑 Light" w:hint="eastAsia"/>
         </w:rPr>
-        <w:t>方法里面有个非常牛逼的特性就是场景可以相对于光照进行旋转，来实现有一定限制的realtime GI，也就是用非常有限的计算实现动态变化的灯光下产生的软阴影、AO等GI效果。但是为了实现transfer</w:t>
+        <w:t>方法里面有个非常牛逼的特性就是场景可以相对于光照进行旋转，来实现有一定限制的</w:t>
+      </w:r>
+      <w:proofErr w:type="spellStart"/>
+      <w:r>
+        <w:rPr>
+          <w:rFonts w:ascii="微软雅黑 Light" w:eastAsia="微软雅黑 Light" w:hAnsi="微软雅黑 Light" w:hint="eastAsia"/>
+        </w:rPr>
+        <w:t>realtime</w:t>
+      </w:r>
+      <w:proofErr w:type="spellEnd"/>
+      <w:r>
+        <w:rPr>
+          <w:rFonts w:ascii="微软雅黑 Light" w:eastAsia="微软雅黑 Light" w:hAnsi="微软雅黑 Light" w:hint="eastAsia"/>
+        </w:rPr>
+        <w:t xml:space="preserve"> GI，也就是用非常有限的计算实现动态变化的灯光下产生的软阴影、AO等GI效果。但是为了实现transfer</w:t>
       </w:r>
       <w:r>
         <w:rPr>
@@ -444,7 +532,21 @@
         <w:rPr>
           <w:rFonts w:ascii="微软雅黑 Light" w:eastAsia="微软雅黑 Light" w:hAnsi="微软雅黑 Light" w:hint="eastAsia"/>
         </w:rPr>
-        <w:t>的旋转我们需要计算相对于所选球谐基的</w:t>
+        <w:t>的旋转我们需要计算相对于所选球</w:t>
+      </w:r>
+      <w:proofErr w:type="gramStart"/>
+      <w:r>
+        <w:rPr>
+          <w:rFonts w:ascii="微软雅黑 Light" w:eastAsia="微软雅黑 Light" w:hAnsi="微软雅黑 Light" w:hint="eastAsia"/>
+        </w:rPr>
+        <w:t>谐</w:t>
+      </w:r>
+      <w:proofErr w:type="gramEnd"/>
+      <w:r>
+        <w:rPr>
+          <w:rFonts w:ascii="微软雅黑 Light" w:eastAsia="微软雅黑 Light" w:hAnsi="微软雅黑 Light" w:hint="eastAsia"/>
+        </w:rPr>
+        <w:t>基的</w:t>
       </w:r>
       <w:r>
         <w:rPr>
@@ -563,11 +665,19 @@
         </w:rPr>
         <w:t>的</w:t>
       </w:r>
-      <w:r>
-        <w:rPr>
-          <w:rFonts w:ascii="微软雅黑 Light" w:eastAsia="微软雅黑 Light" w:hAnsi="微软雅黑 Light"/>
-        </w:rPr>
-        <w:t>”left regular representation”</w:t>
+      <w:proofErr w:type="gramStart"/>
+      <w:r>
+        <w:rPr>
+          <w:rFonts w:ascii="微软雅黑 Light" w:eastAsia="微软雅黑 Light" w:hAnsi="微软雅黑 Light"/>
+        </w:rPr>
+        <w:t>”</w:t>
+      </w:r>
+      <w:proofErr w:type="gramEnd"/>
+      <w:r>
+        <w:rPr>
+          <w:rFonts w:ascii="微软雅黑 Light" w:eastAsia="微软雅黑 Light" w:hAnsi="微软雅黑 Light"/>
+        </w:rPr>
+        <w:t>left regular representation”</w:t>
       </w:r>
       <w:r>
         <w:rPr>
@@ -724,11 +834,19 @@
           <m:t>l</m:t>
         </m:r>
       </m:oMath>
-      <w:r>
-        <w:rPr>
-          <w:rFonts w:ascii="微软雅黑 Light" w:eastAsia="微软雅黑 Light" w:hAnsi="微软雅黑 Light" w:hint="eastAsia"/>
-        </w:rPr>
-        <w:t>个SH子空间的旋转不变性可以推出存在矩阵的项</w:t>
+      <w:proofErr w:type="gramStart"/>
+      <w:r>
+        <w:rPr>
+          <w:rFonts w:ascii="微软雅黑 Light" w:eastAsia="微软雅黑 Light" w:hAnsi="微软雅黑 Light" w:hint="eastAsia"/>
+        </w:rPr>
+        <w:t>个</w:t>
+      </w:r>
+      <w:proofErr w:type="gramEnd"/>
+      <w:r>
+        <w:rPr>
+          <w:rFonts w:ascii="微软雅黑 Light" w:eastAsia="微软雅黑 Light" w:hAnsi="微软雅黑 Light" w:hint="eastAsia"/>
+        </w:rPr>
+        <w:t>SH子空间的旋转不变性可以推出存在矩阵的项</w:t>
       </w:r>
       <m:oMath>
         <m:sSubSup>
@@ -998,7 +1116,21 @@
         <w:rPr>
           <w:rFonts w:ascii="微软雅黑 Light" w:eastAsia="微软雅黑 Light" w:hAnsi="微软雅黑 Light" w:hint="eastAsia"/>
         </w:rPr>
-        <w:t>直接操作在某一band的球谐系数上，用来“旋转”球谐系数对应的函数的，那么既然每一个band内的系数旋转是一个线性操作，那么</w:t>
+        <w:t>直接操作在某一band的球</w:t>
+      </w:r>
+      <w:proofErr w:type="gramStart"/>
+      <w:r>
+        <w:rPr>
+          <w:rFonts w:ascii="微软雅黑 Light" w:eastAsia="微软雅黑 Light" w:hAnsi="微软雅黑 Light" w:hint="eastAsia"/>
+        </w:rPr>
+        <w:t>谐</w:t>
+      </w:r>
+      <w:proofErr w:type="gramEnd"/>
+      <w:r>
+        <w:rPr>
+          <w:rFonts w:ascii="微软雅黑 Light" w:eastAsia="微软雅黑 Light" w:hAnsi="微软雅黑 Light" w:hint="eastAsia"/>
+        </w:rPr>
+        <w:t>系数上，用来“旋转”球谐系数对应的函数的，那么既然每一个band内的系数旋转是一个线性操作，那么</w:t>
       </w:r>
       <w:r>
         <w:rPr>
@@ -1201,7 +1333,21 @@
         <w:rPr>
           <w:rFonts w:ascii="微软雅黑 Light" w:eastAsia="微软雅黑 Light" w:hAnsi="微软雅黑 Light" w:hint="eastAsia"/>
         </w:rPr>
-        <w:t>的球谐系数序列是</w:t>
+        <w:t>的球</w:t>
+      </w:r>
+      <w:proofErr w:type="gramStart"/>
+      <w:r>
+        <w:rPr>
+          <w:rFonts w:ascii="微软雅黑 Light" w:eastAsia="微软雅黑 Light" w:hAnsi="微软雅黑 Light" w:hint="eastAsia"/>
+        </w:rPr>
+        <w:t>谐</w:t>
+      </w:r>
+      <w:proofErr w:type="gramEnd"/>
+      <w:r>
+        <w:rPr>
+          <w:rFonts w:ascii="微软雅黑 Light" w:eastAsia="微软雅黑 Light" w:hAnsi="微软雅黑 Light" w:hint="eastAsia"/>
+        </w:rPr>
+        <w:t>系数序列是</w:t>
       </w:r>
       <m:oMath>
         <m:r>
@@ -1525,11 +1671,19 @@
           <m:t>R</m:t>
         </m:r>
       </m:oMath>
-      <w:r>
-        <w:rPr>
-          <w:rFonts w:ascii="微软雅黑 Light" w:eastAsia="微软雅黑 Light" w:hAnsi="微软雅黑 Light" w:hint="eastAsia"/>
-        </w:rPr>
-        <w:t>左乘一下原SH系数向量进行操作就得到旋转后的球谐系数了。接下来探讨下怎么构造Wigner Matrix。</w:t>
+      <w:proofErr w:type="gramStart"/>
+      <w:r>
+        <w:rPr>
+          <w:rFonts w:ascii="微软雅黑 Light" w:eastAsia="微软雅黑 Light" w:hAnsi="微软雅黑 Light" w:hint="eastAsia"/>
+        </w:rPr>
+        <w:t>左乘一下</w:t>
+      </w:r>
+      <w:proofErr w:type="gramEnd"/>
+      <w:r>
+        <w:rPr>
+          <w:rFonts w:ascii="微软雅黑 Light" w:eastAsia="微软雅黑 Light" w:hAnsi="微软雅黑 Light" w:hint="eastAsia"/>
+        </w:rPr>
+        <w:t>原SH系数向量进行操作就得到旋转后的球谐系数了。接下来探讨下怎么构造Wigner Matrix。</w:t>
       </w:r>
     </w:p>
     <w:p>
@@ -1613,7 +1767,21 @@
         <w:rPr>
           <w:rFonts w:ascii="微软雅黑 Light" w:eastAsia="微软雅黑 Light" w:hAnsi="微软雅黑 Light" w:hint="eastAsia"/>
         </w:rPr>
-        <w:t>可以用多种方法计算出来。但是它依赖于所选取的球谐基及相关惯例(convention)，而且还有一些因素容易造成人们的混乱：(1)</w:t>
+        <w:t>可以用多种方法计算出来。但是它依赖于所选取的球</w:t>
+      </w:r>
+      <w:proofErr w:type="gramStart"/>
+      <w:r>
+        <w:rPr>
+          <w:rFonts w:ascii="微软雅黑 Light" w:eastAsia="微软雅黑 Light" w:hAnsi="微软雅黑 Light" w:hint="eastAsia"/>
+        </w:rPr>
+        <w:t>谐</w:t>
+      </w:r>
+      <w:proofErr w:type="gramEnd"/>
+      <w:r>
+        <w:rPr>
+          <w:rFonts w:ascii="微软雅黑 Light" w:eastAsia="微软雅黑 Light" w:hAnsi="微软雅黑 Light" w:hint="eastAsia"/>
+        </w:rPr>
+        <w:t>基及相关惯例(convention)，而且还有一些因素容易造成人们的混乱：(1)</w:t>
       </w:r>
       <m:oMath>
         <m:sSubSup>
@@ -1690,7 +1858,21 @@
         <w:rPr>
           <w:rFonts w:ascii="微软雅黑 Light" w:eastAsia="微软雅黑 Light" w:hAnsi="微软雅黑 Light" w:hint="eastAsia"/>
         </w:rPr>
-        <w:t>参数化的形式，例如旋转矩阵，四元数，各种顺规的欧拉角等；(2)用于递归求解</w:t>
+        <w:t>参数化的形式，例如旋转矩阵，四元数，各种顺规的欧拉角等</w:t>
+      </w:r>
+      <w:proofErr w:type="gramStart"/>
+      <w:r>
+        <w:rPr>
+          <w:rFonts w:ascii="微软雅黑 Light" w:eastAsia="微软雅黑 Light" w:hAnsi="微软雅黑 Light" w:hint="eastAsia"/>
+        </w:rPr>
+        <w:t>；(</w:t>
+      </w:r>
+      <w:proofErr w:type="gramEnd"/>
+      <w:r>
+        <w:rPr>
+          <w:rFonts w:ascii="微软雅黑 Light" w:eastAsia="微软雅黑 Light" w:hAnsi="微软雅黑 Light" w:hint="eastAsia"/>
+        </w:rPr>
+        <w:t>2)用于递归求解</w:t>
       </w:r>
       <m:oMath>
         <m:sSubSup>
@@ -1852,7 +2034,35 @@
         <w:rPr>
           <w:rFonts w:ascii="微软雅黑 Light" w:eastAsia="微软雅黑 Light" w:hAnsi="微软雅黑 Light" w:hint="eastAsia"/>
         </w:rPr>
-        <w:t>的数学复杂度是很吓人的。Ivanic 和Ruedenberg [</w:t>
+        <w:t>的数学复杂度是很吓人的。</w:t>
+      </w:r>
+      <w:proofErr w:type="spellStart"/>
+      <w:r>
+        <w:rPr>
+          <w:rFonts w:ascii="微软雅黑 Light" w:eastAsia="微软雅黑 Light" w:hAnsi="微软雅黑 Light" w:hint="eastAsia"/>
+        </w:rPr>
+        <w:t>Ivanic</w:t>
+      </w:r>
+      <w:proofErr w:type="spellEnd"/>
+      <w:r>
+        <w:rPr>
+          <w:rFonts w:ascii="微软雅黑 Light" w:eastAsia="微软雅黑 Light" w:hAnsi="微软雅黑 Light" w:hint="eastAsia"/>
+        </w:rPr>
+        <w:t xml:space="preserve"> 和</w:t>
+      </w:r>
+      <w:proofErr w:type="spellStart"/>
+      <w:r>
+        <w:rPr>
+          <w:rFonts w:ascii="微软雅黑 Light" w:eastAsia="微软雅黑 Light" w:hAnsi="微软雅黑 Light" w:hint="eastAsia"/>
+        </w:rPr>
+        <w:t>Ruedenberg</w:t>
+      </w:r>
+      <w:proofErr w:type="spellEnd"/>
+      <w:r>
+        <w:rPr>
+          <w:rFonts w:ascii="微软雅黑 Light" w:eastAsia="微软雅黑 Light" w:hAnsi="微软雅黑 Light" w:hint="eastAsia"/>
+        </w:rPr>
+        <w:t xml:space="preserve"> [</w:t>
       </w:r>
       <w:r>
         <w:rPr>
@@ -1864,7 +2074,21 @@
         <w:rPr>
           <w:rFonts w:ascii="微软雅黑 Light" w:eastAsia="微软雅黑 Light" w:hAnsi="微软雅黑 Light" w:hint="eastAsia"/>
         </w:rPr>
-        <w:t xml:space="preserve">]给出了实球谐基的Wigner </w:t>
+        <w:t>]给出了实球</w:t>
+      </w:r>
+      <w:proofErr w:type="gramStart"/>
+      <w:r>
+        <w:rPr>
+          <w:rFonts w:ascii="微软雅黑 Light" w:eastAsia="微软雅黑 Light" w:hAnsi="微软雅黑 Light" w:hint="eastAsia"/>
+        </w:rPr>
+        <w:t>谐</w:t>
+      </w:r>
+      <w:proofErr w:type="gramEnd"/>
+      <w:r>
+        <w:rPr>
+          <w:rFonts w:ascii="微软雅黑 Light" w:eastAsia="微软雅黑 Light" w:hAnsi="微软雅黑 Light" w:hint="eastAsia"/>
+        </w:rPr>
+        <w:t xml:space="preserve">基的Wigner </w:t>
       </w:r>
       <w:r>
         <w:rPr>
@@ -1900,7 +2124,21 @@
         <w:rPr>
           <w:rFonts w:ascii="微软雅黑 Light" w:eastAsia="微软雅黑 Light" w:hAnsi="微软雅黑 Light" w:hint="eastAsia"/>
         </w:rPr>
-        <w:t>》[6]只显式构造前三阶的Wigner Matrix，没办法推广。所所以接下来本文会提供一个细致的Wigner Matrix构造解决方案。</w:t>
+        <w:t>》[6]只显式构造前三阶的Wigner Matrix，没办法推广。</w:t>
+      </w:r>
+      <w:proofErr w:type="gramStart"/>
+      <w:r>
+        <w:rPr>
+          <w:rFonts w:ascii="微软雅黑 Light" w:eastAsia="微软雅黑 Light" w:hAnsi="微软雅黑 Light" w:hint="eastAsia"/>
+        </w:rPr>
+        <w:t>所</w:t>
+      </w:r>
+      <w:proofErr w:type="gramEnd"/>
+      <w:r>
+        <w:rPr>
+          <w:rFonts w:ascii="微软雅黑 Light" w:eastAsia="微软雅黑 Light" w:hAnsi="微软雅黑 Light" w:hint="eastAsia"/>
+        </w:rPr>
+        <w:t>所以接下来本文会提供一个细致的Wigner Matrix构造解决方案。</w:t>
       </w:r>
       <w:r>
         <w:rPr>
@@ -1987,7 +2225,21 @@
         <w:rPr>
           <w:rFonts w:ascii="微软雅黑 Light" w:eastAsia="微软雅黑 Light" w:hAnsi="微软雅黑 Light" w:hint="eastAsia"/>
         </w:rPr>
-        <w:t>里面提取出ZYZ顺规的欧拉角，也就是按</w:t>
+        <w:t>里面提取出ZYZ顺</w:t>
+      </w:r>
+      <w:proofErr w:type="gramStart"/>
+      <w:r>
+        <w:rPr>
+          <w:rFonts w:ascii="微软雅黑 Light" w:eastAsia="微软雅黑 Light" w:hAnsi="微软雅黑 Light" w:hint="eastAsia"/>
+        </w:rPr>
+        <w:t>规</w:t>
+      </w:r>
+      <w:proofErr w:type="gramEnd"/>
+      <w:r>
+        <w:rPr>
+          <w:rFonts w:ascii="微软雅黑 Light" w:eastAsia="微软雅黑 Light" w:hAnsi="微软雅黑 Light" w:hint="eastAsia"/>
+        </w:rPr>
+        <w:t>的欧拉角，也就是按</w:t>
       </w:r>
       <m:oMath>
         <m:r>
@@ -2584,7 +2836,7 @@
           <v:shape id="_x0000_i1025" type="#_x0000_t75" style="width:1in;height:18.15pt" o:ole="">
             <v:imagedata r:id="rId7" o:title=""/>
           </v:shape>
-          <o:OLEObject Type="Embed" ProgID="Equation.KSEE3" ShapeID="_x0000_i1025" DrawAspect="Content" ObjectID="_1602090849" r:id="rId8"/>
+          <o:OLEObject Type="Embed" ProgID="Equation.KSEE3" ShapeID="_x0000_i1025" DrawAspect="Content" ObjectID="_1602166488" r:id="rId8"/>
         </w:object>
       </w:r>
       <w:r>
@@ -2678,12 +2930,21 @@
         </w:rPr>
         <w:t>阶</w:t>
       </w:r>
+      <w:proofErr w:type="spellStart"/>
       <w:r>
         <w:rPr>
           <w:rFonts w:ascii="Cambria Math" w:eastAsia="微软雅黑 Light" w:hAnsi="Cambria Math" w:hint="eastAsia"/>
           <w:iCs/>
         </w:rPr>
-        <w:t>wigner matrix</w:t>
+        <w:t>wigner</w:t>
+      </w:r>
+      <w:proofErr w:type="spellEnd"/>
+      <w:r>
+        <w:rPr>
+          <w:rFonts w:ascii="Cambria Math" w:eastAsia="微软雅黑 Light" w:hAnsi="Cambria Math" w:hint="eastAsia"/>
+          <w:iCs/>
+        </w:rPr>
+        <w:t xml:space="preserve"> matrix</w:t>
       </w:r>
       <w:r>
         <w:rPr>
@@ -2745,7 +3006,35 @@
         <w:rPr>
           <w:rFonts w:ascii="微软雅黑 Light" w:eastAsia="微软雅黑 Light" w:hAnsi="微软雅黑 Light" w:hint="eastAsia"/>
         </w:rPr>
-        <w:t>:笔者加上的，构造实球谐基的绕Z轴旋转的Wigner Matrix。因为原文[1]没给。球谐绕Z旋转的W</w:t>
+        <w:t>:笔者加上的，构造实球</w:t>
+      </w:r>
+      <w:proofErr w:type="gramStart"/>
+      <w:r>
+        <w:rPr>
+          <w:rFonts w:ascii="微软雅黑 Light" w:eastAsia="微软雅黑 Light" w:hAnsi="微软雅黑 Light" w:hint="eastAsia"/>
+        </w:rPr>
+        <w:t>谐</w:t>
+      </w:r>
+      <w:proofErr w:type="gramEnd"/>
+      <w:r>
+        <w:rPr>
+          <w:rFonts w:ascii="微软雅黑 Light" w:eastAsia="微软雅黑 Light" w:hAnsi="微软雅黑 Light" w:hint="eastAsia"/>
+        </w:rPr>
+        <w:t>基的绕Z轴旋转的Wigner Matrix。因为原文[1]没给。球</w:t>
+      </w:r>
+      <w:proofErr w:type="gramStart"/>
+      <w:r>
+        <w:rPr>
+          <w:rFonts w:ascii="微软雅黑 Light" w:eastAsia="微软雅黑 Light" w:hAnsi="微软雅黑 Light" w:hint="eastAsia"/>
+        </w:rPr>
+        <w:t>谐</w:t>
+      </w:r>
+      <w:proofErr w:type="gramEnd"/>
+      <w:r>
+        <w:rPr>
+          <w:rFonts w:ascii="微软雅黑 Light" w:eastAsia="微软雅黑 Light" w:hAnsi="微软雅黑 Light" w:hint="eastAsia"/>
+        </w:rPr>
+        <w:t>绕Z旋转的W</w:t>
       </w:r>
       <w:r>
         <w:rPr>
@@ -3990,13 +4279,7 @@
                       <w:rPr>
                         <w:rFonts w:ascii="Cambria Math" w:eastAsia="Cambria Math" w:hAnsi="Cambria Math" w:cs="Cambria Math"/>
                       </w:rPr>
-                      <m:t>s</m:t>
-                    </m:r>
-                    <m:r>
-                      <w:rPr>
-                        <w:rFonts w:ascii="Cambria Math" w:eastAsia="Cambria Math" w:hAnsi="Cambria Math" w:cs="Cambria Math"/>
-                      </w:rPr>
-                      <m:t>in2α</m:t>
+                      <m:t>sin2α</m:t>
                     </m:r>
                     <m:ctrlPr>
                       <w:rPr>
@@ -4098,7 +4381,21 @@
         <w:rPr>
           <w:rFonts w:ascii="微软雅黑 Light" w:eastAsia="微软雅黑 Light" w:hAnsi="微软雅黑 Light" w:hint="eastAsia"/>
         </w:rPr>
-        <w:t>已经跟Krivanek[8]附录B里面的说法对照过一下</w:t>
+        <w:t>已经跟</w:t>
+      </w:r>
+      <w:proofErr w:type="spellStart"/>
+      <w:r>
+        <w:rPr>
+          <w:rFonts w:ascii="微软雅黑 Light" w:eastAsia="微软雅黑 Light" w:hAnsi="微软雅黑 Light" w:hint="eastAsia"/>
+        </w:rPr>
+        <w:t>Krivanek</w:t>
+      </w:r>
+      <w:proofErr w:type="spellEnd"/>
+      <w:r>
+        <w:rPr>
+          <w:rFonts w:ascii="微软雅黑 Light" w:eastAsia="微软雅黑 Light" w:hAnsi="微软雅黑 Light" w:hint="eastAsia"/>
+        </w:rPr>
+        <w:t>[8]附录B里面的说法对照过一下</w:t>
       </w:r>
       <w:r>
         <w:rPr>
@@ -4152,7 +4449,21 @@
         <w:rPr>
           <w:rFonts w:ascii="微软雅黑 Light" w:eastAsia="微软雅黑 Light" w:hAnsi="微软雅黑 Light" w:hint="eastAsia"/>
         </w:rPr>
-        <w:t>根据Krivanek[8]文中附录</w:t>
+        <w:t>根据</w:t>
+      </w:r>
+      <w:proofErr w:type="spellStart"/>
+      <w:r>
+        <w:rPr>
+          <w:rFonts w:ascii="微软雅黑 Light" w:eastAsia="微软雅黑 Light" w:hAnsi="微软雅黑 Light" w:hint="eastAsia"/>
+        </w:rPr>
+        <w:t>Krivanek</w:t>
+      </w:r>
+      <w:proofErr w:type="spellEnd"/>
+      <w:r>
+        <w:rPr>
+          <w:rFonts w:ascii="微软雅黑 Light" w:eastAsia="微软雅黑 Light" w:hAnsi="微软雅黑 Light" w:hint="eastAsia"/>
+        </w:rPr>
+        <w:t>[8]文中附录</w:t>
       </w:r>
       <w:r>
         <w:rPr>
@@ -4176,7 +4487,35 @@
         <w:rPr>
           <w:rFonts w:ascii="微软雅黑 Light" w:eastAsia="微软雅黑 Light" w:hAnsi="微软雅黑 Light" w:hint="eastAsia"/>
         </w:rPr>
-        <w:t>，其实我们可以不构造Wigner Matrix而直接做绕Z的旋转：</w:t>
+        <w:t>，其实我们可以</w:t>
+      </w:r>
+      <w:proofErr w:type="gramStart"/>
+      <w:r>
+        <w:rPr>
+          <w:rFonts w:ascii="微软雅黑 Light" w:eastAsia="微软雅黑 Light" w:hAnsi="微软雅黑 Light" w:hint="eastAsia"/>
+        </w:rPr>
+        <w:t>不</w:t>
+      </w:r>
+      <w:proofErr w:type="gramEnd"/>
+      <w:r>
+        <w:rPr>
+          <w:rFonts w:ascii="微软雅黑 Light" w:eastAsia="微软雅黑 Light" w:hAnsi="微软雅黑 Light" w:hint="eastAsia"/>
+        </w:rPr>
+        <w:t>构造Wigner Matrix而</w:t>
+      </w:r>
+      <w:proofErr w:type="gramStart"/>
+      <w:r>
+        <w:rPr>
+          <w:rFonts w:ascii="微软雅黑 Light" w:eastAsia="微软雅黑 Light" w:hAnsi="微软雅黑 Light" w:hint="eastAsia"/>
+        </w:rPr>
+        <w:t>直接做</w:t>
+      </w:r>
+      <w:proofErr w:type="gramEnd"/>
+      <w:r>
+        <w:rPr>
+          <w:rFonts w:ascii="微软雅黑 Light" w:eastAsia="微软雅黑 Light" w:hAnsi="微软雅黑 Light" w:hint="eastAsia"/>
+        </w:rPr>
+        <w:t>绕Z的旋转：</w:t>
       </w:r>
     </w:p>
     <w:p>
@@ -4248,7 +4587,7 @@
         <w:ind w:left="420" w:firstLineChars="0" w:firstLine="0"/>
         <w:jc w:val="center"/>
         <w:rPr>
-          <w:rFonts w:ascii="微软雅黑 Light" w:eastAsia="微软雅黑 Light" w:hAnsi="微软雅黑 Light" w:hint="eastAsia"/>
+          <w:rFonts w:ascii="微软雅黑 Light" w:eastAsia="微软雅黑 Light" w:hAnsi="微软雅黑 Light"/>
         </w:rPr>
       </w:pPr>
       <w:r>
@@ -4327,7 +4666,7 @@
         <w:ind w:left="420" w:firstLineChars="0" w:firstLine="0"/>
         <w:jc w:val="center"/>
         <w:rPr>
-          <w:rFonts w:ascii="微软雅黑 Light" w:eastAsia="微软雅黑 Light" w:hAnsi="微软雅黑 Light" w:hint="eastAsia"/>
+          <w:rFonts w:ascii="微软雅黑 Light" w:eastAsia="微软雅黑 Light" w:hAnsi="微软雅黑 Light"/>
         </w:rPr>
       </w:pPr>
       <w:r>
@@ -4343,7 +4682,7 @@
         <w:ind w:left="420" w:firstLineChars="0" w:firstLine="0"/>
         <w:jc w:val="center"/>
         <w:rPr>
-          <w:rFonts w:ascii="微软雅黑 Light" w:eastAsia="微软雅黑 Light" w:hAnsi="微软雅黑 Light" w:hint="eastAsia"/>
+          <w:rFonts w:ascii="微软雅黑 Light" w:eastAsia="微软雅黑 Light" w:hAnsi="微软雅黑 Light"/>
         </w:rPr>
       </w:pPr>
     </w:p>
@@ -4370,7 +4709,35 @@
         <w:rPr>
           <w:rFonts w:ascii="微软雅黑 Light" w:eastAsia="微软雅黑 Light" w:hAnsi="微软雅黑 Light" w:hint="eastAsia"/>
         </w:rPr>
-        <w:t>:构造实球谐基的绕Y轴旋转的Wigner Matrix。这可以说是用Wigner Matrix进行球谐旋转中最困难的一步了。我们记</w:t>
+        <w:t>:构造实球</w:t>
+      </w:r>
+      <w:proofErr w:type="gramStart"/>
+      <w:r>
+        <w:rPr>
+          <w:rFonts w:ascii="微软雅黑 Light" w:eastAsia="微软雅黑 Light" w:hAnsi="微软雅黑 Light" w:hint="eastAsia"/>
+        </w:rPr>
+        <w:t>谐</w:t>
+      </w:r>
+      <w:proofErr w:type="gramEnd"/>
+      <w:r>
+        <w:rPr>
+          <w:rFonts w:ascii="微软雅黑 Light" w:eastAsia="微软雅黑 Light" w:hAnsi="微软雅黑 Light" w:hint="eastAsia"/>
+        </w:rPr>
+        <w:t>基的绕Y轴旋转的Wigner Matrix。这可以说是用Wigner Matrix进行球</w:t>
+      </w:r>
+      <w:proofErr w:type="gramStart"/>
+      <w:r>
+        <w:rPr>
+          <w:rFonts w:ascii="微软雅黑 Light" w:eastAsia="微软雅黑 Light" w:hAnsi="微软雅黑 Light" w:hint="eastAsia"/>
+        </w:rPr>
+        <w:t>谐</w:t>
+      </w:r>
+      <w:proofErr w:type="gramEnd"/>
+      <w:r>
+        <w:rPr>
+          <w:rFonts w:ascii="微软雅黑 Light" w:eastAsia="微软雅黑 Light" w:hAnsi="微软雅黑 Light" w:hint="eastAsia"/>
+        </w:rPr>
+        <w:t>旋转中最困难的一步了。我们记</w:t>
       </w:r>
       <m:oMath>
         <m:sSubSup>
@@ -4543,7 +4910,35 @@
         <w:rPr>
           <w:rFonts w:ascii="微软雅黑 Light" w:eastAsia="微软雅黑 Light" w:hAnsi="微软雅黑 Light" w:hint="eastAsia"/>
         </w:rPr>
-        <w:t>的实球谐基下的Wigner Matrix的元素。基于[5]中给出的复球谐递归的构造，我们推导出了</w:t>
+        <w:t>的实球</w:t>
+      </w:r>
+      <w:proofErr w:type="gramStart"/>
+      <w:r>
+        <w:rPr>
+          <w:rFonts w:ascii="微软雅黑 Light" w:eastAsia="微软雅黑 Light" w:hAnsi="微软雅黑 Light" w:hint="eastAsia"/>
+        </w:rPr>
+        <w:t>谐</w:t>
+      </w:r>
+      <w:proofErr w:type="gramEnd"/>
+      <w:r>
+        <w:rPr>
+          <w:rFonts w:ascii="微软雅黑 Light" w:eastAsia="微软雅黑 Light" w:hAnsi="微软雅黑 Light" w:hint="eastAsia"/>
+        </w:rPr>
+        <w:t>基下的Wigner Matrix的元素。</w:t>
+      </w:r>
+      <w:proofErr w:type="gramStart"/>
+      <w:r>
+        <w:rPr>
+          <w:rFonts w:ascii="微软雅黑 Light" w:eastAsia="微软雅黑 Light" w:hAnsi="微软雅黑 Light" w:hint="eastAsia"/>
+        </w:rPr>
+        <w:t>基于[</w:t>
+      </w:r>
+      <w:proofErr w:type="gramEnd"/>
+      <w:r>
+        <w:rPr>
+          <w:rFonts w:ascii="微软雅黑 Light" w:eastAsia="微软雅黑 Light" w:hAnsi="微软雅黑 Light" w:hint="eastAsia"/>
+        </w:rPr>
+        <w:t>5]中给出的复球谐递归的构造，我们推导出了</w:t>
       </w:r>
       <m:oMath>
         <m:sSubSup>
@@ -4696,7 +5091,7 @@
     <w:p>
       <w:pPr>
         <w:rPr>
-          <w:rFonts w:ascii="微软雅黑 Light" w:eastAsia="微软雅黑 Light" w:hAnsi="微软雅黑 Light" w:hint="eastAsia"/>
+          <w:rFonts w:ascii="微软雅黑 Light" w:eastAsia="微软雅黑 Light" w:hAnsi="微软雅黑 Light"/>
           <w:color w:val="000000" w:themeColor="text1"/>
         </w:rPr>
       </w:pPr>
@@ -4874,6 +5269,7 @@
         <w:rPr>
           <w:rFonts w:ascii="微软雅黑 Light" w:eastAsia="微软雅黑 Light" w:hAnsi="微软雅黑 Light" w:hint="eastAsia"/>
           <w:color w:val="FF0000"/>
+          <w:lang w:val="en-GB"/>
         </w:rPr>
       </w:pPr>
       <w:r>
@@ -4890,8 +5286,6 @@
         </w:rPr>
         <w:t>(2018.10.26)</w:t>
       </w:r>
-      <w:bookmarkStart w:id="0" w:name="_GoBack"/>
-      <w:bookmarkEnd w:id="0"/>
       <w:r>
         <w:rPr>
           <w:rFonts w:ascii="微软雅黑 Light" w:eastAsia="微软雅黑 Light" w:hAnsi="微软雅黑 Light" w:hint="eastAsia"/>
@@ -4948,13 +5342,45 @@
           <w:rFonts w:ascii="微软雅黑 Light" w:eastAsia="微软雅黑 Light" w:hAnsi="微软雅黑 Light" w:hint="eastAsia"/>
           <w:color w:val="FF0000"/>
         </w:rPr>
-        <w:t>只在[1]找到这个递推式的开头，Ruedenberg和Ivanic的论文没权限下载</w:t>
-      </w:r>
-      <w:r>
-        <w:rPr>
-          <w:rFonts w:ascii="微软雅黑 Light" w:eastAsia="微软雅黑 Light" w:hAnsi="微软雅黑 Light"/>
+        <w:t>只在[1]找到这个递推式的开头，</w:t>
+      </w:r>
+      <w:proofErr w:type="spellStart"/>
+      <w:r>
+        <w:rPr>
+          <w:rFonts w:ascii="微软雅黑 Light" w:eastAsia="微软雅黑 Light" w:hAnsi="微软雅黑 Light" w:hint="eastAsia"/>
           <w:color w:val="FF0000"/>
         </w:rPr>
+        <w:t>Ruedenberg</w:t>
+      </w:r>
+      <w:proofErr w:type="spellEnd"/>
+      <w:r>
+        <w:rPr>
+          <w:rFonts w:ascii="微软雅黑 Light" w:eastAsia="微软雅黑 Light" w:hAnsi="微软雅黑 Light" w:hint="eastAsia"/>
+          <w:color w:val="FF0000"/>
+        </w:rPr>
+        <w:t>和</w:t>
+      </w:r>
+      <w:proofErr w:type="spellStart"/>
+      <w:r>
+        <w:rPr>
+          <w:rFonts w:ascii="微软雅黑 Light" w:eastAsia="微软雅黑 Light" w:hAnsi="微软雅黑 Light" w:hint="eastAsia"/>
+          <w:color w:val="FF0000"/>
+        </w:rPr>
+        <w:t>Ivanic</w:t>
+      </w:r>
+      <w:proofErr w:type="spellEnd"/>
+      <w:r>
+        <w:rPr>
+          <w:rFonts w:ascii="微软雅黑 Light" w:eastAsia="微软雅黑 Light" w:hAnsi="微软雅黑 Light" w:hint="eastAsia"/>
+          <w:color w:val="FF0000"/>
+        </w:rPr>
+        <w:t>的论文没权限下载</w:t>
+      </w:r>
+      <w:r>
+        <w:rPr>
+          <w:rFonts w:ascii="微软雅黑 Light" w:eastAsia="微软雅黑 Light" w:hAnsi="微软雅黑 Light"/>
+          <w:color w:val="FF0000"/>
+        </w:rPr>
         <w:t>….</w:t>
       </w:r>
       <w:r>
@@ -4962,7 +5388,23 @@
           <w:rFonts w:ascii="微软雅黑 Light" w:eastAsia="微软雅黑 Light" w:hAnsi="微软雅黑 Light" w:hint="eastAsia"/>
           <w:color w:val="FF0000"/>
         </w:rPr>
-        <w:t>行列、mn正负性规定可能不一致)</w:t>
+        <w:t>行列、</w:t>
+      </w:r>
+      <w:proofErr w:type="spellStart"/>
+      <w:r>
+        <w:rPr>
+          <w:rFonts w:ascii="微软雅黑 Light" w:eastAsia="微软雅黑 Light" w:hAnsi="微软雅黑 Light" w:hint="eastAsia"/>
+          <w:color w:val="FF0000"/>
+        </w:rPr>
+        <w:t>mn</w:t>
+      </w:r>
+      <w:proofErr w:type="spellEnd"/>
+      <w:r>
+        <w:rPr>
+          <w:rFonts w:ascii="微软雅黑 Light" w:eastAsia="微软雅黑 Light" w:hAnsi="微软雅黑 Light" w:hint="eastAsia"/>
+          <w:color w:val="FF0000"/>
+        </w:rPr>
+        <w:t>正负性规定可能不一致)</w:t>
       </w:r>
     </w:p>
     <w:p>
@@ -7563,7 +8005,35 @@
         <w:rPr>
           <w:rFonts w:ascii="微软雅黑 Light" w:eastAsia="微软雅黑 Light" w:hAnsi="微软雅黑 Light" w:hint="eastAsia"/>
         </w:rPr>
-        <w:t>笔者注：球谐旋转的第二阶矩阵其实好像是没有错的，跟普通旋转的不一样的。，所以“1”的位置才会跟绕的轴对不上=</w:t>
+        <w:t>笔者注：球</w:t>
+      </w:r>
+      <w:proofErr w:type="gramStart"/>
+      <w:r>
+        <w:rPr>
+          <w:rFonts w:ascii="微软雅黑 Light" w:eastAsia="微软雅黑 Light" w:hAnsi="微软雅黑 Light" w:hint="eastAsia"/>
+        </w:rPr>
+        <w:t>谐</w:t>
+      </w:r>
+      <w:proofErr w:type="gramEnd"/>
+      <w:r>
+        <w:rPr>
+          <w:rFonts w:ascii="微软雅黑 Light" w:eastAsia="微软雅黑 Light" w:hAnsi="微软雅黑 Light" w:hint="eastAsia"/>
+        </w:rPr>
+        <w:t>旋转的第二阶矩阵其实好像是没有错的，跟普通旋转的不一样的。，所以“1”的位置才会</w:t>
+      </w:r>
+      <w:proofErr w:type="gramStart"/>
+      <w:r>
+        <w:rPr>
+          <w:rFonts w:ascii="微软雅黑 Light" w:eastAsia="微软雅黑 Light" w:hAnsi="微软雅黑 Light" w:hint="eastAsia"/>
+        </w:rPr>
+        <w:t>跟绕的轴对</w:t>
+      </w:r>
+      <w:proofErr w:type="gramEnd"/>
+      <w:r>
+        <w:rPr>
+          <w:rFonts w:ascii="微软雅黑 Light" w:eastAsia="微软雅黑 Light" w:hAnsi="微软雅黑 Light" w:hint="eastAsia"/>
+        </w:rPr>
+        <w:t>不上=</w:t>
       </w:r>
       <w:r>
         <w:rPr>
@@ -7575,7 +8045,21 @@
         <w:rPr>
           <w:rFonts w:ascii="微软雅黑 Light" w:eastAsia="微软雅黑 Light" w:hAnsi="微软雅黑 Light" w:hint="eastAsia"/>
         </w:rPr>
-        <w:t>=。其次我们要理一下这个SH Y-Rotation的递推式的元素下标，因为Wigner Matrix最终还是要用来左乘SH vector的，所以下标有正负也好理解，第</w:t>
+        <w:t>=。其次我们要理一下这个SH Y-Rotation的递推式的元素下标，因为Wigner Matrix最终还是要</w:t>
+      </w:r>
+      <w:proofErr w:type="gramStart"/>
+      <w:r>
+        <w:rPr>
+          <w:rFonts w:ascii="微软雅黑 Light" w:eastAsia="微软雅黑 Light" w:hAnsi="微软雅黑 Light" w:hint="eastAsia"/>
+        </w:rPr>
+        <w:t>用来左乘</w:t>
+      </w:r>
+      <w:proofErr w:type="gramEnd"/>
+      <w:r>
+        <w:rPr>
+          <w:rFonts w:ascii="微软雅黑 Light" w:eastAsia="微软雅黑 Light" w:hAnsi="微软雅黑 Light" w:hint="eastAsia"/>
+        </w:rPr>
+        <w:t>SH vector的，所以下标有正负也好理解，第</w:t>
       </w:r>
       <m:oMath>
         <m:r>
@@ -7589,7 +8073,21 @@
         <w:rPr>
           <w:rFonts w:ascii="微软雅黑 Light" w:eastAsia="微软雅黑 Light" w:hAnsi="微软雅黑 Light" w:hint="eastAsia"/>
         </w:rPr>
-        <w:t xml:space="preserve"> band矩阵第</w:t>
+        <w:t xml:space="preserve"> band</w:t>
+      </w:r>
+      <w:proofErr w:type="gramStart"/>
+      <w:r>
+        <w:rPr>
+          <w:rFonts w:ascii="微软雅黑 Light" w:eastAsia="微软雅黑 Light" w:hAnsi="微软雅黑 Light" w:hint="eastAsia"/>
+        </w:rPr>
+        <w:t>矩阵</w:t>
+      </w:r>
+      <w:proofErr w:type="gramEnd"/>
+      <w:r>
+        <w:rPr>
+          <w:rFonts w:ascii="微软雅黑 Light" w:eastAsia="微软雅黑 Light" w:hAnsi="微软雅黑 Light" w:hint="eastAsia"/>
+        </w:rPr>
+        <w:t>第</w:t>
       </w:r>
       <m:oMath>
         <m:r>
@@ -7629,7 +8127,21 @@
         <w:rPr>
           <w:rFonts w:ascii="微软雅黑 Light" w:eastAsia="微软雅黑 Light" w:hAnsi="微软雅黑 Light" w:hint="eastAsia"/>
         </w:rPr>
-        <w:t>SH vector点乘得到旋转后的band</w:t>
+        <w:t>SH vector点</w:t>
+      </w:r>
+      <w:proofErr w:type="gramStart"/>
+      <w:r>
+        <w:rPr>
+          <w:rFonts w:ascii="微软雅黑 Light" w:eastAsia="微软雅黑 Light" w:hAnsi="微软雅黑 Light" w:hint="eastAsia"/>
+        </w:rPr>
+        <w:t>乘得</w:t>
+      </w:r>
+      <w:proofErr w:type="gramEnd"/>
+      <w:r>
+        <w:rPr>
+          <w:rFonts w:ascii="微软雅黑 Light" w:eastAsia="微软雅黑 Light" w:hAnsi="微软雅黑 Light" w:hint="eastAsia"/>
+        </w:rPr>
+        <w:t>到旋转后的band</w:t>
       </w:r>
       <w:r>
         <w:rPr>
@@ -7713,7 +8225,21 @@
         <w:rPr>
           <w:rFonts w:ascii="微软雅黑 Light" w:eastAsia="微软雅黑 Light" w:hAnsi="微软雅黑 Light" w:hint="eastAsia"/>
         </w:rPr>
-        <w:t>应该就是矩阵最中心，左上和和右下角元素的</w:t>
+        <w:t>应该就是矩阵</w:t>
+      </w:r>
+      <w:proofErr w:type="gramStart"/>
+      <w:r>
+        <w:rPr>
+          <w:rFonts w:ascii="微软雅黑 Light" w:eastAsia="微软雅黑 Light" w:hAnsi="微软雅黑 Light" w:hint="eastAsia"/>
+        </w:rPr>
+        <w:t>最</w:t>
+      </w:r>
+      <w:proofErr w:type="gramEnd"/>
+      <w:r>
+        <w:rPr>
+          <w:rFonts w:ascii="微软雅黑 Light" w:eastAsia="微软雅黑 Light" w:hAnsi="微软雅黑 Light" w:hint="eastAsia"/>
+        </w:rPr>
+        <w:t>中心，左上和和右下角元素的</w:t>
       </w:r>
       <m:oMath>
         <m:r>
@@ -7915,25 +8441,7 @@
                       <w:rPr>
                         <w:rFonts w:ascii="Cambria Math" w:eastAsia="微软雅黑 Light" w:hAnsi="Cambria Math"/>
                       </w:rPr>
-                      <m:t>=(</m:t>
-                    </m:r>
-                    <m:r>
-                      <w:rPr>
-                        <w:rFonts w:ascii="Cambria Math" w:eastAsia="微软雅黑 Light" w:hAnsi="Cambria Math"/>
-                      </w:rPr>
-                      <m:t>2,</m:t>
-                    </m:r>
-                    <m:r>
-                      <w:rPr>
-                        <w:rFonts w:ascii="Cambria Math" w:eastAsia="微软雅黑 Light" w:hAnsi="Cambria Math"/>
-                      </w:rPr>
-                      <m:t>2</m:t>
-                    </m:r>
-                    <m:r>
-                      <w:rPr>
-                        <w:rFonts w:ascii="Cambria Math" w:eastAsia="微软雅黑 Light" w:hAnsi="Cambria Math"/>
-                      </w:rPr>
-                      <m:t>)</m:t>
+                      <m:t>=(2,2)</m:t>
                     </m:r>
                   </m:e>
                   <m:e>
@@ -7959,19 +8467,7 @@
                       <w:rPr>
                         <w:rFonts w:ascii="Cambria Math" w:eastAsia="微软雅黑 Light" w:hAnsi="Cambria Math"/>
                       </w:rPr>
-                      <m:t>=(</m:t>
-                    </m:r>
-                    <m:r>
-                      <w:rPr>
-                        <w:rFonts w:ascii="Cambria Math" w:eastAsia="微软雅黑 Light" w:hAnsi="Cambria Math"/>
-                      </w:rPr>
-                      <m:t>2,</m:t>
-                    </m:r>
-                    <m:r>
-                      <w:rPr>
-                        <w:rFonts w:ascii="Cambria Math" w:eastAsia="微软雅黑 Light" w:hAnsi="Cambria Math"/>
-                      </w:rPr>
-                      <m:t>1)</m:t>
+                      <m:t>=(2,1)</m:t>
                     </m:r>
                     <m:ctrlPr>
                       <w:rPr>
@@ -8003,25 +8499,7 @@
                       <w:rPr>
                         <w:rFonts w:ascii="Cambria Math" w:eastAsia="微软雅黑 Light" w:hAnsi="Cambria Math"/>
                       </w:rPr>
-                      <m:t>=(</m:t>
-                    </m:r>
-                    <m:r>
-                      <w:rPr>
-                        <w:rFonts w:ascii="Cambria Math" w:eastAsia="微软雅黑 Light" w:hAnsi="Cambria Math"/>
-                      </w:rPr>
-                      <m:t>2,</m:t>
-                    </m:r>
-                    <m:r>
-                      <w:rPr>
-                        <w:rFonts w:ascii="Cambria Math" w:eastAsia="微软雅黑 Light" w:hAnsi="Cambria Math"/>
-                      </w:rPr>
-                      <m:t>0</m:t>
-                    </m:r>
-                    <m:r>
-                      <w:rPr>
-                        <w:rFonts w:ascii="Cambria Math" w:eastAsia="微软雅黑 Light" w:hAnsi="Cambria Math"/>
-                      </w:rPr>
-                      <m:t>)</m:t>
+                      <m:t>=(2,0)</m:t>
                     </m:r>
                     <m:ctrlPr>
                       <w:rPr>
@@ -8053,13 +8531,7 @@
                       <w:rPr>
                         <w:rFonts w:ascii="Cambria Math" w:eastAsia="微软雅黑 Light" w:hAnsi="Cambria Math"/>
                       </w:rPr>
-                      <m:t>=(</m:t>
-                    </m:r>
-                    <m:r>
-                      <w:rPr>
-                        <w:rFonts w:ascii="Cambria Math" w:eastAsia="微软雅黑 Light" w:hAnsi="Cambria Math"/>
-                      </w:rPr>
-                      <m:t>2,</m:t>
+                      <m:t>=(2,</m:t>
                     </m:r>
                     <m:r>
                       <w:rPr>
@@ -8103,31 +8575,19 @@
                       <w:rPr>
                         <w:rFonts w:ascii="Cambria Math" w:eastAsia="微软雅黑 Light" w:hAnsi="Cambria Math"/>
                       </w:rPr>
-                      <m:t>=(</m:t>
+                      <m:t>=(2,</m:t>
+                    </m:r>
+                    <m:r>
+                      <w:rPr>
+                        <w:rFonts w:ascii="Cambria Math" w:eastAsia="微软雅黑 Light" w:hAnsi="Cambria Math" w:hint="eastAsia"/>
+                      </w:rPr>
+                      <m:t>-</m:t>
                     </m:r>
                     <m:r>
                       <w:rPr>
                         <w:rFonts w:ascii="Cambria Math" w:eastAsia="微软雅黑 Light" w:hAnsi="Cambria Math"/>
                       </w:rPr>
-                      <m:t>2,</m:t>
-                    </m:r>
-                    <m:r>
-                      <w:rPr>
-                        <w:rFonts w:ascii="Cambria Math" w:eastAsia="微软雅黑 Light" w:hAnsi="Cambria Math" w:hint="eastAsia"/>
-                      </w:rPr>
-                      <m:t>-</m:t>
-                    </m:r>
-                    <m:r>
-                      <w:rPr>
-                        <w:rFonts w:ascii="Cambria Math" w:eastAsia="微软雅黑 Light" w:hAnsi="Cambria Math"/>
-                      </w:rPr>
-                      <m:t>2</m:t>
-                    </m:r>
-                    <m:r>
-                      <w:rPr>
-                        <w:rFonts w:ascii="Cambria Math" w:eastAsia="微软雅黑 Light" w:hAnsi="Cambria Math"/>
-                      </w:rPr>
-                      <m:t>)</m:t>
+                      <m:t>2)</m:t>
                     </m:r>
                   </m:e>
                 </m:mr>
@@ -8155,19 +8615,7 @@
                       <w:rPr>
                         <w:rFonts w:ascii="Cambria Math" w:eastAsia="微软雅黑 Light" w:hAnsi="Cambria Math"/>
                       </w:rPr>
-                      <m:t>=(</m:t>
-                    </m:r>
-                    <m:r>
-                      <w:rPr>
-                        <w:rFonts w:ascii="Cambria Math" w:eastAsia="微软雅黑 Light" w:hAnsi="Cambria Math"/>
-                      </w:rPr>
-                      <m:t>1,</m:t>
-                    </m:r>
-                    <m:r>
-                      <w:rPr>
-                        <w:rFonts w:ascii="Cambria Math" w:eastAsia="微软雅黑 Light" w:hAnsi="Cambria Math"/>
-                      </w:rPr>
-                      <m:t>2)</m:t>
+                      <m:t>=(1,2)</m:t>
                     </m:r>
                     <m:ctrlPr>
                       <w:rPr>
@@ -8199,19 +8647,7 @@
                       <w:rPr>
                         <w:rFonts w:ascii="Cambria Math" w:eastAsia="微软雅黑 Light" w:hAnsi="Cambria Math"/>
                       </w:rPr>
-                      <m:t>=(</m:t>
-                    </m:r>
-                    <m:r>
-                      <w:rPr>
-                        <w:rFonts w:ascii="Cambria Math" w:eastAsia="微软雅黑 Light" w:hAnsi="Cambria Math"/>
-                      </w:rPr>
-                      <m:t>1,</m:t>
-                    </m:r>
-                    <m:r>
-                      <w:rPr>
-                        <w:rFonts w:ascii="Cambria Math" w:eastAsia="微软雅黑 Light" w:hAnsi="Cambria Math"/>
-                      </w:rPr>
-                      <m:t>1)</m:t>
+                      <m:t>=(1,1)</m:t>
                     </m:r>
                     <m:ctrlPr>
                       <w:rPr>
@@ -8243,19 +8679,7 @@
                       <w:rPr>
                         <w:rFonts w:ascii="Cambria Math" w:eastAsia="微软雅黑 Light" w:hAnsi="Cambria Math"/>
                       </w:rPr>
-                      <m:t>=(</m:t>
-                    </m:r>
-                    <m:r>
-                      <w:rPr>
-                        <w:rFonts w:ascii="Cambria Math" w:eastAsia="微软雅黑 Light" w:hAnsi="Cambria Math"/>
-                      </w:rPr>
-                      <m:t>1</m:t>
-                    </m:r>
-                    <m:r>
-                      <w:rPr>
-                        <w:rFonts w:ascii="Cambria Math" w:eastAsia="微软雅黑 Light" w:hAnsi="Cambria Math"/>
-                      </w:rPr>
-                      <m:t>,0)</m:t>
+                      <m:t>=(1,0)</m:t>
                     </m:r>
                     <m:ctrlPr>
                       <w:rPr>
@@ -8287,37 +8711,19 @@
                       <w:rPr>
                         <w:rFonts w:ascii="Cambria Math" w:eastAsia="微软雅黑 Light" w:hAnsi="Cambria Math"/>
                       </w:rPr>
-                      <m:t>=(</m:t>
+                      <m:t>=(1,</m:t>
+                    </m:r>
+                    <m:r>
+                      <w:rPr>
+                        <w:rFonts w:ascii="Cambria Math" w:eastAsia="微软雅黑 Light" w:hAnsi="Cambria Math" w:hint="eastAsia"/>
+                      </w:rPr>
+                      <m:t>-</m:t>
                     </m:r>
                     <m:r>
                       <w:rPr>
                         <w:rFonts w:ascii="Cambria Math" w:eastAsia="微软雅黑 Light" w:hAnsi="Cambria Math"/>
                       </w:rPr>
-                      <m:t>1</m:t>
-                    </m:r>
-                    <m:r>
-                      <w:rPr>
-                        <w:rFonts w:ascii="Cambria Math" w:eastAsia="微软雅黑 Light" w:hAnsi="Cambria Math"/>
-                      </w:rPr>
-                      <m:t>,</m:t>
-                    </m:r>
-                    <m:r>
-                      <w:rPr>
-                        <w:rFonts w:ascii="Cambria Math" w:eastAsia="微软雅黑 Light" w:hAnsi="Cambria Math" w:hint="eastAsia"/>
-                      </w:rPr>
-                      <m:t>-</m:t>
-                    </m:r>
-                    <m:r>
-                      <w:rPr>
-                        <w:rFonts w:ascii="Cambria Math" w:eastAsia="微软雅黑 Light" w:hAnsi="Cambria Math"/>
-                      </w:rPr>
-                      <m:t>1</m:t>
-                    </m:r>
-                    <m:r>
-                      <w:rPr>
-                        <w:rFonts w:ascii="Cambria Math" w:eastAsia="微软雅黑 Light" w:hAnsi="Cambria Math"/>
-                      </w:rPr>
-                      <m:t>)</m:t>
+                      <m:t>1)</m:t>
                     </m:r>
                     <m:ctrlPr>
                       <w:rPr>
@@ -8349,19 +8755,7 @@
                       <w:rPr>
                         <w:rFonts w:ascii="Cambria Math" w:eastAsia="微软雅黑 Light" w:hAnsi="Cambria Math"/>
                       </w:rPr>
-                      <m:t>=(</m:t>
-                    </m:r>
-                    <m:r>
-                      <w:rPr>
-                        <w:rFonts w:ascii="Cambria Math" w:eastAsia="微软雅黑 Light" w:hAnsi="Cambria Math"/>
-                      </w:rPr>
-                      <m:t>1</m:t>
-                    </m:r>
-                    <m:r>
-                      <w:rPr>
-                        <w:rFonts w:ascii="Cambria Math" w:eastAsia="微软雅黑 Light" w:hAnsi="Cambria Math"/>
-                      </w:rPr>
-                      <m:t>,</m:t>
+                      <m:t>=(1,</m:t>
                     </m:r>
                     <m:r>
                       <w:rPr>
@@ -8407,13 +8801,7 @@
                       <w:rPr>
                         <w:rFonts w:ascii="Cambria Math" w:eastAsia="微软雅黑 Light" w:hAnsi="Cambria Math"/>
                       </w:rPr>
-                      <m:t>=(0,</m:t>
-                    </m:r>
-                    <m:r>
-                      <w:rPr>
-                        <w:rFonts w:ascii="Cambria Math" w:eastAsia="微软雅黑 Light" w:hAnsi="Cambria Math"/>
-                      </w:rPr>
-                      <m:t>2)</m:t>
+                      <m:t>=(0,2)</m:t>
                     </m:r>
                     <m:ctrlPr>
                       <w:rPr>
@@ -8445,13 +8833,7 @@
                       <w:rPr>
                         <w:rFonts w:ascii="Cambria Math" w:eastAsia="微软雅黑 Light" w:hAnsi="Cambria Math"/>
                       </w:rPr>
-                      <m:t>=(0,</m:t>
-                    </m:r>
-                    <m:r>
-                      <w:rPr>
-                        <w:rFonts w:ascii="Cambria Math" w:eastAsia="微软雅黑 Light" w:hAnsi="Cambria Math"/>
-                      </w:rPr>
-                      <m:t>1)</m:t>
+                      <m:t>=(0,1)</m:t>
                     </m:r>
                     <m:ctrlPr>
                       <w:rPr>
@@ -8515,13 +8897,7 @@
                       <w:rPr>
                         <w:rFonts w:ascii="Cambria Math" w:eastAsia="微软雅黑 Light" w:hAnsi="Cambria Math"/>
                       </w:rPr>
-                      <m:t>=(0</m:t>
-                    </m:r>
-                    <m:r>
-                      <w:rPr>
-                        <w:rFonts w:ascii="Cambria Math" w:eastAsia="微软雅黑 Light" w:hAnsi="Cambria Math"/>
-                      </w:rPr>
-                      <m:t>,</m:t>
+                      <m:t>=(0,</m:t>
                     </m:r>
                     <m:r>
                       <w:rPr>
@@ -8565,19 +8941,7 @@
                       <w:rPr>
                         <w:rFonts w:ascii="Cambria Math" w:eastAsia="微软雅黑 Light" w:hAnsi="Cambria Math"/>
                       </w:rPr>
-                      <m:t>=(</m:t>
-                    </m:r>
-                    <m:r>
-                      <w:rPr>
-                        <w:rFonts w:ascii="Cambria Math" w:eastAsia="微软雅黑 Light" w:hAnsi="Cambria Math"/>
-                      </w:rPr>
-                      <m:t>0</m:t>
-                    </m:r>
-                    <m:r>
-                      <w:rPr>
-                        <w:rFonts w:ascii="Cambria Math" w:eastAsia="微软雅黑 Light" w:hAnsi="Cambria Math"/>
-                      </w:rPr>
-                      <m:t>,</m:t>
+                      <m:t>=(0,</m:t>
                     </m:r>
                     <m:r>
                       <w:rPr>
@@ -8623,31 +8987,7 @@
                       <w:rPr>
                         <w:rFonts w:ascii="Cambria Math" w:eastAsia="微软雅黑 Light" w:hAnsi="Cambria Math"/>
                       </w:rPr>
-                      <m:t>=(</m:t>
-                    </m:r>
-                    <m:r>
-                      <w:rPr>
-                        <w:rFonts w:ascii="Cambria Math" w:eastAsia="微软雅黑 Light" w:hAnsi="Cambria Math"/>
-                      </w:rPr>
-                      <m:t>-</m:t>
-                    </m:r>
-                    <m:r>
-                      <w:rPr>
-                        <w:rFonts w:ascii="Cambria Math" w:eastAsia="微软雅黑 Light" w:hAnsi="Cambria Math"/>
-                      </w:rPr>
-                      <m:t>1</m:t>
-                    </m:r>
-                    <m:r>
-                      <w:rPr>
-                        <w:rFonts w:ascii="Cambria Math" w:eastAsia="微软雅黑 Light" w:hAnsi="Cambria Math"/>
-                      </w:rPr>
-                      <m:t>,</m:t>
-                    </m:r>
-                    <m:r>
-                      <w:rPr>
-                        <w:rFonts w:ascii="Cambria Math" w:eastAsia="微软雅黑 Light" w:hAnsi="Cambria Math"/>
-                      </w:rPr>
-                      <m:t>2)</m:t>
+                      <m:t>=(-1,2)</m:t>
                     </m:r>
                     <m:ctrlPr>
                       <w:rPr>
@@ -8679,37 +9019,7 @@
                       <w:rPr>
                         <w:rFonts w:ascii="Cambria Math" w:eastAsia="微软雅黑 Light" w:hAnsi="Cambria Math"/>
                       </w:rPr>
-                      <m:t>=(</m:t>
-                    </m:r>
-                    <m:r>
-                      <w:rPr>
-                        <w:rFonts w:ascii="Cambria Math" w:eastAsia="微软雅黑 Light" w:hAnsi="Cambria Math"/>
-                      </w:rPr>
-                      <m:t>-</m:t>
-                    </m:r>
-                    <m:r>
-                      <w:rPr>
-                        <w:rFonts w:ascii="Cambria Math" w:eastAsia="微软雅黑 Light" w:hAnsi="Cambria Math"/>
-                      </w:rPr>
-                      <m:t>1</m:t>
-                    </m:r>
-                    <m:r>
-                      <w:rPr>
-                        <w:rFonts w:ascii="Cambria Math" w:eastAsia="微软雅黑 Light" w:hAnsi="Cambria Math"/>
-                      </w:rPr>
-                      <m:t>,</m:t>
-                    </m:r>
-                    <m:r>
-                      <w:rPr>
-                        <w:rFonts w:ascii="Cambria Math" w:eastAsia="微软雅黑 Light" w:hAnsi="Cambria Math"/>
-                      </w:rPr>
-                      <m:t>1</m:t>
-                    </m:r>
-                    <m:r>
-                      <w:rPr>
-                        <w:rFonts w:ascii="Cambria Math" w:eastAsia="微软雅黑 Light" w:hAnsi="Cambria Math"/>
-                      </w:rPr>
-                      <m:t>)</m:t>
+                      <m:t>=(-1,1)</m:t>
                     </m:r>
                     <m:ctrlPr>
                       <w:rPr>
@@ -8741,25 +9051,7 @@
                       <w:rPr>
                         <w:rFonts w:ascii="Cambria Math" w:eastAsia="微软雅黑 Light" w:hAnsi="Cambria Math"/>
                       </w:rPr>
-                      <m:t>=(</m:t>
-                    </m:r>
-                    <m:r>
-                      <w:rPr>
-                        <w:rFonts w:ascii="Cambria Math" w:eastAsia="微软雅黑 Light" w:hAnsi="Cambria Math"/>
-                      </w:rPr>
-                      <m:t>-</m:t>
-                    </m:r>
-                    <m:r>
-                      <w:rPr>
-                        <w:rFonts w:ascii="Cambria Math" w:eastAsia="微软雅黑 Light" w:hAnsi="Cambria Math"/>
-                      </w:rPr>
-                      <m:t>1</m:t>
-                    </m:r>
-                    <m:r>
-                      <w:rPr>
-                        <w:rFonts w:ascii="Cambria Math" w:eastAsia="微软雅黑 Light" w:hAnsi="Cambria Math"/>
-                      </w:rPr>
-                      <m:t>,0)</m:t>
+                      <m:t>=(-1,0)</m:t>
                     </m:r>
                     <m:ctrlPr>
                       <w:rPr>
@@ -8791,19 +9083,7 @@
                       <w:rPr>
                         <w:rFonts w:ascii="Cambria Math" w:eastAsia="微软雅黑 Light" w:hAnsi="Cambria Math"/>
                       </w:rPr>
-                      <m:t>=(</m:t>
-                    </m:r>
-                    <m:r>
-                      <w:rPr>
-                        <w:rFonts w:ascii="Cambria Math" w:eastAsia="微软雅黑 Light" w:hAnsi="Cambria Math"/>
-                      </w:rPr>
-                      <m:t>-</m:t>
-                    </m:r>
-                    <m:r>
-                      <w:rPr>
-                        <w:rFonts w:ascii="Cambria Math" w:eastAsia="微软雅黑 Light" w:hAnsi="Cambria Math"/>
-                      </w:rPr>
-                      <m:t>1,</m:t>
+                      <m:t>=(-1,</m:t>
                     </m:r>
                     <m:r>
                       <w:rPr>
@@ -8847,25 +9127,7 @@
                       <w:rPr>
                         <w:rFonts w:ascii="Cambria Math" w:eastAsia="微软雅黑 Light" w:hAnsi="Cambria Math"/>
                       </w:rPr>
-                      <m:t>=(</m:t>
-                    </m:r>
-                    <m:r>
-                      <w:rPr>
-                        <w:rFonts w:ascii="Cambria Math" w:eastAsia="微软雅黑 Light" w:hAnsi="Cambria Math"/>
-                      </w:rPr>
-                      <m:t>-</m:t>
-                    </m:r>
-                    <m:r>
-                      <w:rPr>
-                        <w:rFonts w:ascii="Cambria Math" w:eastAsia="微软雅黑 Light" w:hAnsi="Cambria Math"/>
-                      </w:rPr>
-                      <m:t>1</m:t>
-                    </m:r>
-                    <m:r>
-                      <w:rPr>
-                        <w:rFonts w:ascii="Cambria Math" w:eastAsia="微软雅黑 Light" w:hAnsi="Cambria Math"/>
-                      </w:rPr>
-                      <m:t>,</m:t>
+                      <m:t>=(-1,</m:t>
                     </m:r>
                     <m:r>
                       <w:rPr>
@@ -8911,31 +9173,7 @@
                       <w:rPr>
                         <w:rFonts w:ascii="Cambria Math" w:eastAsia="微软雅黑 Light" w:hAnsi="Cambria Math"/>
                       </w:rPr>
-                      <m:t>=(</m:t>
-                    </m:r>
-                    <m:r>
-                      <w:rPr>
-                        <w:rFonts w:ascii="Cambria Math" w:eastAsia="微软雅黑 Light" w:hAnsi="Cambria Math"/>
-                      </w:rPr>
-                      <m:t>-</m:t>
-                    </m:r>
-                    <m:r>
-                      <w:rPr>
-                        <w:rFonts w:ascii="Cambria Math" w:eastAsia="微软雅黑 Light" w:hAnsi="Cambria Math"/>
-                      </w:rPr>
-                      <m:t>2</m:t>
-                    </m:r>
-                    <m:r>
-                      <w:rPr>
-                        <w:rFonts w:ascii="Cambria Math" w:eastAsia="微软雅黑 Light" w:hAnsi="Cambria Math"/>
-                      </w:rPr>
-                      <m:t>,</m:t>
-                    </m:r>
-                    <m:r>
-                      <w:rPr>
-                        <w:rFonts w:ascii="Cambria Math" w:eastAsia="微软雅黑 Light" w:hAnsi="Cambria Math"/>
-                      </w:rPr>
-                      <m:t>2)</m:t>
+                      <m:t>=(-2,2)</m:t>
                     </m:r>
                   </m:e>
                   <m:e>
@@ -8961,31 +9199,7 @@
                       <w:rPr>
                         <w:rFonts w:ascii="Cambria Math" w:eastAsia="微软雅黑 Light" w:hAnsi="Cambria Math"/>
                       </w:rPr>
-                      <m:t>=(</m:t>
-                    </m:r>
-                    <m:r>
-                      <w:rPr>
-                        <w:rFonts w:ascii="Cambria Math" w:eastAsia="微软雅黑 Light" w:hAnsi="Cambria Math"/>
-                      </w:rPr>
-                      <m:t>-</m:t>
-                    </m:r>
-                    <m:r>
-                      <w:rPr>
-                        <w:rFonts w:ascii="Cambria Math" w:eastAsia="微软雅黑 Light" w:hAnsi="Cambria Math"/>
-                      </w:rPr>
-                      <m:t>2</m:t>
-                    </m:r>
-                    <m:r>
-                      <w:rPr>
-                        <w:rFonts w:ascii="Cambria Math" w:eastAsia="微软雅黑 Light" w:hAnsi="Cambria Math"/>
-                      </w:rPr>
-                      <m:t>,</m:t>
-                    </m:r>
-                    <m:r>
-                      <w:rPr>
-                        <w:rFonts w:ascii="Cambria Math" w:eastAsia="微软雅黑 Light" w:hAnsi="Cambria Math"/>
-                      </w:rPr>
-                      <m:t>1)</m:t>
+                      <m:t>=(-2,1)</m:t>
                     </m:r>
                     <m:ctrlPr>
                       <w:rPr>
@@ -9017,19 +9231,7 @@
                       <w:rPr>
                         <w:rFonts w:ascii="Cambria Math" w:eastAsia="微软雅黑 Light" w:hAnsi="Cambria Math"/>
                       </w:rPr>
-                      <m:t>=(</m:t>
-                    </m:r>
-                    <m:r>
-                      <w:rPr>
-                        <w:rFonts w:ascii="Cambria Math" w:eastAsia="微软雅黑 Light" w:hAnsi="Cambria Math"/>
-                      </w:rPr>
-                      <m:t>-</m:t>
-                    </m:r>
-                    <m:r>
-                      <w:rPr>
-                        <w:rFonts w:ascii="Cambria Math" w:eastAsia="微软雅黑 Light" w:hAnsi="Cambria Math"/>
-                      </w:rPr>
-                      <m:t>2,0)</m:t>
+                      <m:t>=(-2,0)</m:t>
                     </m:r>
                     <m:ctrlPr>
                       <w:rPr>
@@ -9061,25 +9263,7 @@
                       <w:rPr>
                         <w:rFonts w:ascii="Cambria Math" w:eastAsia="微软雅黑 Light" w:hAnsi="Cambria Math"/>
                       </w:rPr>
-                      <m:t>=(</m:t>
-                    </m:r>
-                    <m:r>
-                      <w:rPr>
-                        <w:rFonts w:ascii="Cambria Math" w:eastAsia="微软雅黑 Light" w:hAnsi="Cambria Math"/>
-                      </w:rPr>
-                      <m:t>-</m:t>
-                    </m:r>
-                    <m:r>
-                      <w:rPr>
-                        <w:rFonts w:ascii="Cambria Math" w:eastAsia="微软雅黑 Light" w:hAnsi="Cambria Math"/>
-                      </w:rPr>
-                      <m:t>2</m:t>
-                    </m:r>
-                    <m:r>
-                      <w:rPr>
-                        <w:rFonts w:ascii="Cambria Math" w:eastAsia="微软雅黑 Light" w:hAnsi="Cambria Math"/>
-                      </w:rPr>
-                      <m:t>,</m:t>
+                      <m:t>=(-2,</m:t>
                     </m:r>
                     <m:r>
                       <w:rPr>
@@ -9123,19 +9307,7 @@
                       <w:rPr>
                         <w:rFonts w:ascii="Cambria Math" w:eastAsia="微软雅黑 Light" w:hAnsi="Cambria Math"/>
                       </w:rPr>
-                      <m:t>=(</m:t>
-                    </m:r>
-                    <m:r>
-                      <w:rPr>
-                        <w:rFonts w:ascii="Cambria Math" w:eastAsia="微软雅黑 Light" w:hAnsi="Cambria Math"/>
-                      </w:rPr>
-                      <m:t>-</m:t>
-                    </m:r>
-                    <m:r>
-                      <w:rPr>
-                        <w:rFonts w:ascii="Cambria Math" w:eastAsia="微软雅黑 Light" w:hAnsi="Cambria Math"/>
-                      </w:rPr>
-                      <m:t>2,</m:t>
+                      <m:t>=(-2,</m:t>
                     </m:r>
                     <m:r>
                       <w:rPr>
@@ -9195,13 +9367,7 @@
                       <w:rPr>
                         <w:rFonts w:ascii="Cambria Math" w:eastAsia="微软雅黑 Light" w:hAnsi="Cambria Math"/>
                       </w:rPr>
-                      <m:t>=</m:t>
-                    </m:r>
-                    <m:r>
-                      <w:rPr>
-                        <w:rFonts w:ascii="Cambria Math" w:eastAsia="微软雅黑 Light" w:hAnsi="Cambria Math"/>
-                      </w:rPr>
-                      <m:t>2</m:t>
+                      <m:t>=2</m:t>
                     </m:r>
                   </m:e>
                 </m:mr>
@@ -9211,19 +9377,7 @@
                       <w:rPr>
                         <w:rFonts w:ascii="Cambria Math" w:eastAsia="微软雅黑 Light" w:hAnsi="Cambria Math"/>
                       </w:rPr>
-                      <m:t>m</m:t>
-                    </m:r>
-                    <m:r>
-                      <w:rPr>
-                        <w:rFonts w:ascii="Cambria Math" w:eastAsia="微软雅黑 Light" w:hAnsi="Cambria Math"/>
-                      </w:rPr>
-                      <m:t>=</m:t>
-                    </m:r>
-                    <m:r>
-                      <w:rPr>
-                        <w:rFonts w:ascii="Cambria Math" w:eastAsia="微软雅黑 Light" w:hAnsi="Cambria Math"/>
-                      </w:rPr>
-                      <m:t>1</m:t>
+                      <m:t>m=1</m:t>
                     </m:r>
                   </m:e>
                 </m:mr>
@@ -9233,13 +9387,7 @@
                       <w:rPr>
                         <w:rFonts w:ascii="Cambria Math" w:eastAsia="微软雅黑 Light" w:hAnsi="Cambria Math"/>
                       </w:rPr>
-                      <m:t>m</m:t>
-                    </m:r>
-                    <m:r>
-                      <w:rPr>
-                        <w:rFonts w:ascii="Cambria Math" w:eastAsia="微软雅黑 Light" w:hAnsi="Cambria Math"/>
-                      </w:rPr>
-                      <m:t>=0</m:t>
+                      <m:t>m=0</m:t>
                     </m:r>
                     <m:ctrlPr>
                       <w:rPr>
@@ -9289,25 +9437,7 @@
                       <w:rPr>
                         <w:rFonts w:ascii="Cambria Math" w:eastAsia="Cambria Math" w:hAnsi="Cambria Math" w:cs="Cambria Math"/>
                       </w:rPr>
-                      <m:t>m</m:t>
-                    </m:r>
-                    <m:r>
-                      <w:rPr>
-                        <w:rFonts w:ascii="Cambria Math" w:eastAsia="Cambria Math" w:hAnsi="Cambria Math" w:cs="Cambria Math"/>
-                      </w:rPr>
-                      <m:t>=</m:t>
-                    </m:r>
-                    <m:r>
-                      <w:rPr>
-                        <w:rFonts w:ascii="Cambria Math" w:eastAsia="Cambria Math" w:hAnsi="Cambria Math" w:cs="Cambria Math"/>
-                      </w:rPr>
-                      <m:t>-</m:t>
-                    </m:r>
-                    <m:r>
-                      <w:rPr>
-                        <w:rFonts w:ascii="Cambria Math" w:eastAsia="Cambria Math" w:hAnsi="Cambria Math" w:cs="Cambria Math"/>
-                      </w:rPr>
-                      <m:t>2</m:t>
+                      <m:t>m=-2</m:t>
                     </m:r>
                   </m:e>
                 </m:mr>
@@ -9339,13 +9469,51 @@
         <w:rPr>
           <w:rFonts w:ascii="微软雅黑 Light" w:eastAsia="微软雅黑 Light" w:hAnsi="微软雅黑 Light"/>
         </w:rPr>
-        <w:t>band 2 wigner matrix</w:t>
-      </w:r>
-      <w:r>
-        <w:rPr>
-          <w:rFonts w:ascii="微软雅黑 Light" w:eastAsia="微软雅黑 Light" w:hAnsi="微软雅黑 Light" w:hint="eastAsia"/>
-        </w:rPr>
-        <w:t>递归构造的可视化大概长这样：</w:t>
+        <w:t xml:space="preserve">band 2 </w:t>
+      </w:r>
+      <w:r>
+        <w:rPr>
+          <w:rFonts w:ascii="微软雅黑 Light" w:eastAsia="微软雅黑 Light" w:hAnsi="微软雅黑 Light" w:hint="eastAsia"/>
+        </w:rPr>
+        <w:t>W</w:t>
+      </w:r>
+      <w:r>
+        <w:rPr>
+          <w:rFonts w:ascii="微软雅黑 Light" w:eastAsia="微软雅黑 Light" w:hAnsi="微软雅黑 Light"/>
+        </w:rPr>
+        <w:t xml:space="preserve">igner </w:t>
+      </w:r>
+      <w:r>
+        <w:rPr>
+          <w:rFonts w:ascii="微软雅黑 Light" w:eastAsia="微软雅黑 Light" w:hAnsi="微软雅黑 Light"/>
+        </w:rPr>
+        <w:t>M</w:t>
+      </w:r>
+      <w:r>
+        <w:rPr>
+          <w:rFonts w:ascii="微软雅黑 Light" w:eastAsia="微软雅黑 Light" w:hAnsi="微软雅黑 Light"/>
+        </w:rPr>
+        <w:t>atrix</w:t>
+      </w:r>
+      <w:r>
+        <w:rPr>
+          <w:rFonts w:ascii="微软雅黑 Light" w:eastAsia="微软雅黑 Light" w:hAnsi="微软雅黑 Light" w:hint="eastAsia"/>
+        </w:rPr>
+        <w:t>递归构造的可视化</w:t>
+      </w:r>
+      <w:proofErr w:type="gramStart"/>
+      <w:r>
+        <w:rPr>
+          <w:rFonts w:ascii="微软雅黑 Light" w:eastAsia="微软雅黑 Light" w:hAnsi="微软雅黑 Light" w:hint="eastAsia"/>
+        </w:rPr>
+        <w:t>大概长</w:t>
+      </w:r>
+      <w:proofErr w:type="gramEnd"/>
+      <w:r>
+        <w:rPr>
+          <w:rFonts w:ascii="微软雅黑 Light" w:eastAsia="微软雅黑 Light" w:hAnsi="微软雅黑 Light" w:hint="eastAsia"/>
+        </w:rPr>
+        <w:t>这样：</w:t>
       </w:r>
       <w:r>
         <w:rPr>
@@ -9407,9 +9575,9 @@
         </w:rPr>
         <w:drawing>
           <wp:inline distT="0" distB="0" distL="0" distR="0">
-            <wp:extent cx="4041069" cy="3050578"/>
-            <wp:effectExtent l="0" t="0" r="0" b="0"/>
-            <wp:docPr id="7" name="图片 7" descr="C:\Users\sunhonglian\AppData\Local\Microsoft\Windows\INetCache\Content.Word\WM-1.jpg"/>
+            <wp:extent cx="3864914" cy="2929153"/>
+            <wp:effectExtent l="0" t="0" r="2540" b="5080"/>
+            <wp:docPr id="1" name="图片 1" descr="C:\Users\sunhonglian\AppData\Local\Microsoft\Windows\INetCache\Content.Word\WM-1.jpg"/>
             <wp:cNvGraphicFramePr>
               <a:graphicFrameLocks xmlns:a="http://schemas.openxmlformats.org/drawingml/2006/main" noChangeAspect="1"/>
             </wp:cNvGraphicFramePr>
@@ -9417,7 +9585,7 @@
               <a:graphicData uri="http://schemas.openxmlformats.org/drawingml/2006/picture">
                 <pic:pic xmlns:pic="http://schemas.openxmlformats.org/drawingml/2006/picture">
                   <pic:nvPicPr>
-                    <pic:cNvPr id="0" name="Picture 10" descr="C:\Users\sunhonglian\AppData\Local\Microsoft\Windows\INetCache\Content.Word\WM-1.jpg"/>
+                    <pic:cNvPr id="0" name="Picture 6" descr="C:\Users\sunhonglian\AppData\Local\Microsoft\Windows\INetCache\Content.Word\WM-1.jpg"/>
                     <pic:cNvPicPr>
                       <a:picLocks noChangeAspect="1" noChangeArrowheads="1"/>
                     </pic:cNvPicPr>
@@ -9438,7 +9606,7 @@
                   <pic:spPr bwMode="auto">
                     <a:xfrm>
                       <a:off x="0" y="0"/>
-                      <a:ext cx="4067630" cy="3070629"/>
+                      <a:ext cx="3879312" cy="2940065"/>
                     </a:xfrm>
                     <a:prstGeom prst="rect">
                       <a:avLst/>
@@ -9477,7 +9645,7 @@
           <v:shape id="_x0000_i1026" type="#_x0000_t75" style="width:88.3pt;height:20.05pt" o:ole="">
             <v:imagedata r:id="rId12" o:title=""/>
           </v:shape>
-          <o:OLEObject Type="Embed" ProgID="Equation.KSEE3" ShapeID="_x0000_i1026" DrawAspect="Content" ObjectID="_1602090850" r:id="rId13"/>
+          <o:OLEObject Type="Embed" ProgID="Equation.KSEE3" ShapeID="_x0000_i1026" DrawAspect="Content" ObjectID="_1602166489" r:id="rId13"/>
         </w:object>
       </w:r>
       <w:r>
@@ -9511,12 +9679,11 @@
         <w:rPr>
           <w:noProof/>
         </w:rPr>
-        <w:lastRenderedPageBreak/>
         <w:drawing>
           <wp:inline distT="0" distB="0" distL="0" distR="0">
-            <wp:extent cx="4182889" cy="3187783"/>
-            <wp:effectExtent l="0" t="0" r="8255" b="0"/>
-            <wp:docPr id="8" name="图片 8" descr="C:\Users\sunhonglian\AppData\Local\Microsoft\Windows\INetCache\Content.Word\WM-2.jpg"/>
+            <wp:extent cx="3815218" cy="2883145"/>
+            <wp:effectExtent l="0" t="0" r="0" b="0"/>
+            <wp:docPr id="2" name="图片 2" descr="C:\Users\sunhonglian\AppData\Local\Microsoft\Windows\INetCache\Content.Word\WM-2.jpg"/>
             <wp:cNvGraphicFramePr>
               <a:graphicFrameLocks xmlns:a="http://schemas.openxmlformats.org/drawingml/2006/main" noChangeAspect="1"/>
             </wp:cNvGraphicFramePr>
@@ -9524,7 +9691,7 @@
               <a:graphicData uri="http://schemas.openxmlformats.org/drawingml/2006/picture">
                 <pic:pic xmlns:pic="http://schemas.openxmlformats.org/drawingml/2006/picture">
                   <pic:nvPicPr>
-                    <pic:cNvPr id="0" name="Picture 12" descr="C:\Users\sunhonglian\AppData\Local\Microsoft\Windows\INetCache\Content.Word\WM-2.jpg"/>
+                    <pic:cNvPr id="0" name="Picture 8" descr="C:\Users\sunhonglian\AppData\Local\Microsoft\Windows\INetCache\Content.Word\WM-2.jpg"/>
                     <pic:cNvPicPr>
                       <a:picLocks noChangeAspect="1" noChangeArrowheads="1"/>
                     </pic:cNvPicPr>
@@ -9545,7 +9712,7 @@
                   <pic:spPr bwMode="auto">
                     <a:xfrm>
                       <a:off x="0" y="0"/>
-                      <a:ext cx="4189673" cy="3192953"/>
+                      <a:ext cx="3836857" cy="2899497"/>
                     </a:xfrm>
                     <a:prstGeom prst="rect">
                       <a:avLst/>
@@ -9573,6 +9740,7 @@
         <w:rPr>
           <w:rFonts w:ascii="微软雅黑 Light" w:eastAsia="微软雅黑 Light" w:hAnsi="微软雅黑 Light" w:hint="eastAsia"/>
         </w:rPr>
+        <w:lastRenderedPageBreak/>
         <w:t>3.利用</w:t>
       </w:r>
       <w:r>
@@ -9584,7 +9752,7 @@
           <v:shape id="_x0000_i1027" type="#_x0000_t75" alt="" style="width:21.9pt;height:20.05pt" o:ole="">
             <v:imagedata r:id="rId15" o:title=""/>
           </v:shape>
-          <o:OLEObject Type="Embed" ProgID="Equation.KSEE3" ShapeID="_x0000_i1027" DrawAspect="Content" ObjectID="_1602090851" r:id="rId16"/>
+          <o:OLEObject Type="Embed" ProgID="Equation.KSEE3" ShapeID="_x0000_i1027" DrawAspect="Content" ObjectID="_1602166490" r:id="rId16"/>
         </w:object>
       </w:r>
       <w:r>
@@ -9602,7 +9770,7 @@
           <v:shape id="_x0000_i1028" type="#_x0000_t75" style="width:31.3pt;height:20.05pt" o:ole="">
             <v:imagedata r:id="rId17" o:title=""/>
           </v:shape>
-          <o:OLEObject Type="Embed" ProgID="Equation.KSEE3" ShapeID="_x0000_i1028" DrawAspect="Content" ObjectID="_1602090852" r:id="rId18"/>
+          <o:OLEObject Type="Embed" ProgID="Equation.KSEE3" ShapeID="_x0000_i1028" DrawAspect="Content" ObjectID="_1602166491" r:id="rId18"/>
         </w:object>
       </w:r>
       <w:r>
@@ -9638,9 +9806,9 @@
         </w:rPr>
         <w:drawing>
           <wp:inline distT="0" distB="0" distL="0" distR="0">
-            <wp:extent cx="4653051" cy="3514200"/>
+            <wp:extent cx="3908933" cy="2942121"/>
             <wp:effectExtent l="0" t="0" r="0" b="0"/>
-            <wp:docPr id="9" name="图片 9" descr="C:\Users\sunhonglian\AppData\Local\Microsoft\Windows\INetCache\Content.Word\WM-3.jpg"/>
+            <wp:docPr id="3" name="图片 3" descr="C:\Users\sunhonglian\AppData\Local\Microsoft\Windows\INetCache\Content.Word\WM-3.jpg"/>
             <wp:cNvGraphicFramePr>
               <a:graphicFrameLocks xmlns:a="http://schemas.openxmlformats.org/drawingml/2006/main" noChangeAspect="1"/>
             </wp:cNvGraphicFramePr>
@@ -9648,7 +9816,7 @@
               <a:graphicData uri="http://schemas.openxmlformats.org/drawingml/2006/picture">
                 <pic:pic xmlns:pic="http://schemas.openxmlformats.org/drawingml/2006/picture">
                   <pic:nvPicPr>
-                    <pic:cNvPr id="0" name="Picture 14" descr="C:\Users\sunhonglian\AppData\Local\Microsoft\Windows\INetCache\Content.Word\WM-3.jpg"/>
+                    <pic:cNvPr id="0" name="Picture 10" descr="C:\Users\sunhonglian\AppData\Local\Microsoft\Windows\INetCache\Content.Word\WM-3.jpg"/>
                     <pic:cNvPicPr>
                       <a:picLocks noChangeAspect="1" noChangeArrowheads="1"/>
                     </pic:cNvPicPr>
@@ -9669,7 +9837,7 @@
                   <pic:spPr bwMode="auto">
                     <a:xfrm>
                       <a:off x="0" y="0"/>
-                      <a:ext cx="4659577" cy="3519128"/>
+                      <a:ext cx="3920215" cy="2950613"/>
                     </a:xfrm>
                     <a:prstGeom prst="rect">
                       <a:avLst/>
@@ -9716,7 +9884,7 @@
           <v:shape id="_x0000_i1029" type="#_x0000_t75" alt="" style="width:140.25pt;height:20.05pt" o:ole="">
             <v:imagedata r:id="rId20" o:title=""/>
           </v:shape>
-          <o:OLEObject Type="Embed" ProgID="Equation.KSEE3" ShapeID="_x0000_i1029" DrawAspect="Content" ObjectID="_1602090853" r:id="rId21"/>
+          <o:OLEObject Type="Embed" ProgID="Equation.KSEE3" ShapeID="_x0000_i1029" DrawAspect="Content" ObjectID="_1602166492" r:id="rId21"/>
         </w:object>
       </w:r>
       <w:r>
@@ -9750,12 +9918,11 @@
         <w:rPr>
           <w:noProof/>
         </w:rPr>
-        <w:lastRenderedPageBreak/>
         <w:drawing>
           <wp:inline distT="0" distB="0" distL="0" distR="0">
-            <wp:extent cx="4807479" cy="3665579"/>
-            <wp:effectExtent l="0" t="0" r="0" b="0"/>
-            <wp:docPr id="11" name="图片 11" descr="C:\Users\sunhonglian\AppData\Local\Microsoft\Windows\INetCache\Content.Word\WM-4.jpg"/>
+            <wp:extent cx="4280189" cy="3243884"/>
+            <wp:effectExtent l="0" t="0" r="6350" b="0"/>
+            <wp:docPr id="4" name="图片 4" descr="C:\Users\sunhonglian\AppData\Local\Microsoft\Windows\INetCache\Content.Word\WM-4.jpg"/>
             <wp:cNvGraphicFramePr>
               <a:graphicFrameLocks xmlns:a="http://schemas.openxmlformats.org/drawingml/2006/main" noChangeAspect="1"/>
             </wp:cNvGraphicFramePr>
@@ -9763,7 +9930,7 @@
               <a:graphicData uri="http://schemas.openxmlformats.org/drawingml/2006/picture">
                 <pic:pic xmlns:pic="http://schemas.openxmlformats.org/drawingml/2006/picture">
                   <pic:nvPicPr>
-                    <pic:cNvPr id="0" name="Picture 18" descr="C:\Users\sunhonglian\AppData\Local\Microsoft\Windows\INetCache\Content.Word\WM-4.jpg"/>
+                    <pic:cNvPr id="0" name="Picture 12" descr="C:\Users\sunhonglian\AppData\Local\Microsoft\Windows\INetCache\Content.Word\WM-4.jpg"/>
                     <pic:cNvPicPr>
                       <a:picLocks noChangeAspect="1" noChangeArrowheads="1"/>
                     </pic:cNvPicPr>
@@ -9784,7 +9951,7 @@
                   <pic:spPr bwMode="auto">
                     <a:xfrm>
                       <a:off x="0" y="0"/>
-                      <a:ext cx="4822228" cy="3676824"/>
+                      <a:ext cx="4286589" cy="3248734"/>
                     </a:xfrm>
                     <a:prstGeom prst="rect">
                       <a:avLst/>
@@ -9818,6 +9985,15 @@
     <w:p>
       <w:pPr>
         <w:rPr>
+          <w:rFonts w:ascii="微软雅黑 Light" w:eastAsia="微软雅黑 Light" w:hAnsi="微软雅黑 Light" w:hint="eastAsia"/>
+        </w:rPr>
+      </w:pPr>
+      <w:bookmarkStart w:id="0" w:name="_GoBack"/>
+      <w:bookmarkEnd w:id="0"/>
+    </w:p>
+    <w:p>
+      <w:pPr>
+        <w:rPr>
           <w:rFonts w:ascii="微软雅黑 Light" w:eastAsia="微软雅黑 Light" w:hAnsi="微软雅黑 Light"/>
           <w:b/>
         </w:rPr>
@@ -9827,6 +10003,7 @@
           <w:rFonts w:ascii="微软雅黑 Light" w:eastAsia="微软雅黑 Light" w:hAnsi="微软雅黑 Light" w:hint="eastAsia"/>
           <w:b/>
         </w:rPr>
+        <w:lastRenderedPageBreak/>
         <w:t>引用</w:t>
       </w:r>
     </w:p>
@@ -9902,7 +10079,27 @@
           <w:sz w:val="15"/>
           <w:szCs w:val="15"/>
         </w:rPr>
-        <w:t>Edmonds A R, Mendlowitz H. Angular Momentum in Quantum Mechanics[M]. Princeton University Pre, 1957.</w:t>
+        <w:t xml:space="preserve">Edmonds A R, </w:t>
+      </w:r>
+      <w:proofErr w:type="spellStart"/>
+      <w:r>
+        <w:rPr>
+          <w:rFonts w:ascii="微软雅黑 Light" w:eastAsia="微软雅黑 Light" w:hAnsi="微软雅黑 Light" w:cs="宋体"/>
+          <w:kern w:val="0"/>
+          <w:sz w:val="15"/>
+          <w:szCs w:val="15"/>
+        </w:rPr>
+        <w:t>Mendlowitz</w:t>
+      </w:r>
+      <w:proofErr w:type="spellEnd"/>
+      <w:r>
+        <w:rPr>
+          <w:rFonts w:ascii="微软雅黑 Light" w:eastAsia="微软雅黑 Light" w:hAnsi="微软雅黑 Light" w:cs="宋体"/>
+          <w:kern w:val="0"/>
+          <w:sz w:val="15"/>
+          <w:szCs w:val="15"/>
+        </w:rPr>
+        <w:t xml:space="preserve"> H. Angular Momentum in Quantum Mechanics[M]. Princeton University Pre, 1957.</w:t>
       </w:r>
     </w:p>
     <w:p>
@@ -9923,7 +10120,27 @@
           <w:sz w:val="15"/>
           <w:szCs w:val="15"/>
         </w:rPr>
-        <w:t>[3] And J I, Ruedenberg K. Rotation Matrices for Real Spherical Harmonics. Direct Determination by Recursion[J]. Journal of Physical Chemistry, 1996, 102(100):6342-6347.</w:t>
+        <w:t xml:space="preserve">[3] And J I, </w:t>
+      </w:r>
+      <w:proofErr w:type="spellStart"/>
+      <w:r>
+        <w:rPr>
+          <w:rFonts w:ascii="微软雅黑 Light" w:eastAsia="微软雅黑 Light" w:hAnsi="微软雅黑 Light" w:cs="宋体"/>
+          <w:kern w:val="0"/>
+          <w:sz w:val="15"/>
+          <w:szCs w:val="15"/>
+        </w:rPr>
+        <w:t>Ruedenberg</w:t>
+      </w:r>
+      <w:proofErr w:type="spellEnd"/>
+      <w:r>
+        <w:rPr>
+          <w:rFonts w:ascii="微软雅黑 Light" w:eastAsia="微软雅黑 Light" w:hAnsi="微软雅黑 Light" w:cs="宋体"/>
+          <w:kern w:val="0"/>
+          <w:sz w:val="15"/>
+          <w:szCs w:val="15"/>
+        </w:rPr>
+        <w:t xml:space="preserve"> K. Rotation Matrices for Real Spherical Harmonics. Direct Determination by Recursion[J]. Journal of Physical Chemistry, 1996, 102(100):6342-6347.</w:t>
       </w:r>
     </w:p>
     <w:p>
@@ -9944,7 +10161,58 @@
           <w:sz w:val="15"/>
           <w:szCs w:val="15"/>
         </w:rPr>
-        <w:t>[4] Choi C H, Ivanic J, Gordon M S, et al. Rapid and stable determination of rotation matrices between spherical harmonics by direct recursion[J]. J.chem.phys, 1999, 11(19):8825-8831.</w:t>
+        <w:t xml:space="preserve">[4] Choi C H, </w:t>
+      </w:r>
+      <w:proofErr w:type="spellStart"/>
+      <w:r>
+        <w:rPr>
+          <w:rFonts w:ascii="微软雅黑 Light" w:eastAsia="微软雅黑 Light" w:hAnsi="微软雅黑 Light" w:cs="宋体"/>
+          <w:kern w:val="0"/>
+          <w:sz w:val="15"/>
+          <w:szCs w:val="15"/>
+        </w:rPr>
+        <w:t>Ivanic</w:t>
+      </w:r>
+      <w:proofErr w:type="spellEnd"/>
+      <w:r>
+        <w:rPr>
+          <w:rFonts w:ascii="微软雅黑 Light" w:eastAsia="微软雅黑 Light" w:hAnsi="微软雅黑 Light" w:cs="宋体"/>
+          <w:kern w:val="0"/>
+          <w:sz w:val="15"/>
+          <w:szCs w:val="15"/>
+        </w:rPr>
+        <w:t xml:space="preserve"> J, Gordon M S, et al. Rapid and stable determination of rotation matrices between spherical harmonics by direct recursion[J]. </w:t>
+      </w:r>
+      <w:proofErr w:type="spellStart"/>
+      <w:proofErr w:type="gramStart"/>
+      <w:r>
+        <w:rPr>
+          <w:rFonts w:ascii="微软雅黑 Light" w:eastAsia="微软雅黑 Light" w:hAnsi="微软雅黑 Light" w:cs="宋体"/>
+          <w:kern w:val="0"/>
+          <w:sz w:val="15"/>
+          <w:szCs w:val="15"/>
+        </w:rPr>
+        <w:t>J.chem</w:t>
+      </w:r>
+      <w:proofErr w:type="gramEnd"/>
+      <w:r>
+        <w:rPr>
+          <w:rFonts w:ascii="微软雅黑 Light" w:eastAsia="微软雅黑 Light" w:hAnsi="微软雅黑 Light" w:cs="宋体"/>
+          <w:kern w:val="0"/>
+          <w:sz w:val="15"/>
+          <w:szCs w:val="15"/>
+        </w:rPr>
+        <w:t>.phys</w:t>
+      </w:r>
+      <w:proofErr w:type="spellEnd"/>
+      <w:r>
+        <w:rPr>
+          <w:rFonts w:ascii="微软雅黑 Light" w:eastAsia="微软雅黑 Light" w:hAnsi="微软雅黑 Light" w:cs="宋体"/>
+          <w:kern w:val="0"/>
+          <w:sz w:val="15"/>
+          <w:szCs w:val="15"/>
+        </w:rPr>
+        <w:t>, 1999, 11(19):8825-8831.</w:t>
       </w:r>
     </w:p>
     <w:p>
@@ -9965,7 +10233,47 @@
           <w:sz w:val="15"/>
           <w:szCs w:val="15"/>
         </w:rPr>
-        <w:t>[5] Kostelec P J, Rockmore D N. FFTs on the Rotation Group[J]. Journal of Fourier Analysis &amp; Applications, 2008, 14(2):145-179.</w:t>
+        <w:t xml:space="preserve">[5] </w:t>
+      </w:r>
+      <w:proofErr w:type="spellStart"/>
+      <w:r>
+        <w:rPr>
+          <w:rFonts w:ascii="微软雅黑 Light" w:eastAsia="微软雅黑 Light" w:hAnsi="微软雅黑 Light" w:cs="宋体"/>
+          <w:kern w:val="0"/>
+          <w:sz w:val="15"/>
+          <w:szCs w:val="15"/>
+        </w:rPr>
+        <w:t>Kostelec</w:t>
+      </w:r>
+      <w:proofErr w:type="spellEnd"/>
+      <w:r>
+        <w:rPr>
+          <w:rFonts w:ascii="微软雅黑 Light" w:eastAsia="微软雅黑 Light" w:hAnsi="微软雅黑 Light" w:cs="宋体"/>
+          <w:kern w:val="0"/>
+          <w:sz w:val="15"/>
+          <w:szCs w:val="15"/>
+        </w:rPr>
+        <w:t xml:space="preserve"> P J, </w:t>
+      </w:r>
+      <w:proofErr w:type="spellStart"/>
+      <w:r>
+        <w:rPr>
+          <w:rFonts w:ascii="微软雅黑 Light" w:eastAsia="微软雅黑 Light" w:hAnsi="微软雅黑 Light" w:cs="宋体"/>
+          <w:kern w:val="0"/>
+          <w:sz w:val="15"/>
+          <w:szCs w:val="15"/>
+        </w:rPr>
+        <w:t>Rockmore</w:t>
+      </w:r>
+      <w:proofErr w:type="spellEnd"/>
+      <w:r>
+        <w:rPr>
+          <w:rFonts w:ascii="微软雅黑 Light" w:eastAsia="微软雅黑 Light" w:hAnsi="微软雅黑 Light" w:cs="宋体"/>
+          <w:kern w:val="0"/>
+          <w:sz w:val="15"/>
+          <w:szCs w:val="15"/>
+        </w:rPr>
+        <w:t xml:space="preserve"> D N. FFTs on the Rotation Group[J]. Journal of Fourier Analysis &amp; Applications, 2008, 14(2):145-179.</w:t>
       </w:r>
     </w:p>
     <w:p>
@@ -10035,7 +10343,27 @@
           <w:sz w:val="15"/>
           <w:szCs w:val="15"/>
         </w:rPr>
-        <w:t>Sloan P P, Kautz J, Snyder J. Precomputed radiance transfer for real-time rendering in dynamic, low-frequency lighting environments[C]// Conference on Computer Graphics &amp; Interactive Techniques. ACM, 2002:527-536.</w:t>
+        <w:t xml:space="preserve">Sloan P </w:t>
+      </w:r>
+      <w:proofErr w:type="spellStart"/>
+      <w:r>
+        <w:rPr>
+          <w:rFonts w:ascii="微软雅黑 Light" w:eastAsia="微软雅黑 Light" w:hAnsi="微软雅黑 Light" w:cs="宋体"/>
+          <w:kern w:val="0"/>
+          <w:sz w:val="15"/>
+          <w:szCs w:val="15"/>
+        </w:rPr>
+        <w:t>P</w:t>
+      </w:r>
+      <w:proofErr w:type="spellEnd"/>
+      <w:r>
+        <w:rPr>
+          <w:rFonts w:ascii="微软雅黑 Light" w:eastAsia="微软雅黑 Light" w:hAnsi="微软雅黑 Light" w:cs="宋体"/>
+          <w:kern w:val="0"/>
+          <w:sz w:val="15"/>
+          <w:szCs w:val="15"/>
+        </w:rPr>
+        <w:t>, Kautz J, Snyder J. Precomputed radiance transfer for real-time rendering in dynamic, low-frequency lighting environments[C]// Conference on Computer Graphics &amp; Interactive Techniques. ACM, 2002:527-536.</w:t>
       </w:r>
     </w:p>
     <w:p>
@@ -10056,7 +10384,87 @@
           <w:sz w:val="15"/>
           <w:szCs w:val="15"/>
         </w:rPr>
-        <w:t>[8] Jaroslav Krivánek, Konttinen J, Pattanaik S, et al. Fast approximation to spherical harmonic rotation[C]// Spring Conference on Computer Graphics. ACM, 2006:PAGE@9.</w:t>
+        <w:t xml:space="preserve">[8] Jaroslav </w:t>
+      </w:r>
+      <w:proofErr w:type="spellStart"/>
+      <w:r>
+        <w:rPr>
+          <w:rFonts w:ascii="微软雅黑 Light" w:eastAsia="微软雅黑 Light" w:hAnsi="微软雅黑 Light" w:cs="宋体"/>
+          <w:kern w:val="0"/>
+          <w:sz w:val="15"/>
+          <w:szCs w:val="15"/>
+        </w:rPr>
+        <w:t>Krivánek</w:t>
+      </w:r>
+      <w:proofErr w:type="spellEnd"/>
+      <w:r>
+        <w:rPr>
+          <w:rFonts w:ascii="微软雅黑 Light" w:eastAsia="微软雅黑 Light" w:hAnsi="微软雅黑 Light" w:cs="宋体"/>
+          <w:kern w:val="0"/>
+          <w:sz w:val="15"/>
+          <w:szCs w:val="15"/>
+        </w:rPr>
+        <w:t xml:space="preserve">, </w:t>
+      </w:r>
+      <w:proofErr w:type="spellStart"/>
+      <w:r>
+        <w:rPr>
+          <w:rFonts w:ascii="微软雅黑 Light" w:eastAsia="微软雅黑 Light" w:hAnsi="微软雅黑 Light" w:cs="宋体"/>
+          <w:kern w:val="0"/>
+          <w:sz w:val="15"/>
+          <w:szCs w:val="15"/>
+        </w:rPr>
+        <w:t>Konttinen</w:t>
+      </w:r>
+      <w:proofErr w:type="spellEnd"/>
+      <w:r>
+        <w:rPr>
+          <w:rFonts w:ascii="微软雅黑 Light" w:eastAsia="微软雅黑 Light" w:hAnsi="微软雅黑 Light" w:cs="宋体"/>
+          <w:kern w:val="0"/>
+          <w:sz w:val="15"/>
+          <w:szCs w:val="15"/>
+        </w:rPr>
+        <w:t xml:space="preserve"> J, </w:t>
+      </w:r>
+      <w:proofErr w:type="spellStart"/>
+      <w:r>
+        <w:rPr>
+          <w:rFonts w:ascii="微软雅黑 Light" w:eastAsia="微软雅黑 Light" w:hAnsi="微软雅黑 Light" w:cs="宋体"/>
+          <w:kern w:val="0"/>
+          <w:sz w:val="15"/>
+          <w:szCs w:val="15"/>
+        </w:rPr>
+        <w:t>Pattanaik</w:t>
+      </w:r>
+      <w:proofErr w:type="spellEnd"/>
+      <w:r>
+        <w:rPr>
+          <w:rFonts w:ascii="微软雅黑 Light" w:eastAsia="微软雅黑 Light" w:hAnsi="微软雅黑 Light" w:cs="宋体"/>
+          <w:kern w:val="0"/>
+          <w:sz w:val="15"/>
+          <w:szCs w:val="15"/>
+        </w:rPr>
+        <w:t xml:space="preserve"> S, et al. Fast approximation to spherical harmonic rotation[C]// Spring Conference on Computer Graphics. ACM, </w:t>
+      </w:r>
+      <w:proofErr w:type="gramStart"/>
+      <w:r>
+        <w:rPr>
+          <w:rFonts w:ascii="微软雅黑 Light" w:eastAsia="微软雅黑 Light" w:hAnsi="微软雅黑 Light" w:cs="宋体"/>
+          <w:kern w:val="0"/>
+          <w:sz w:val="15"/>
+          <w:szCs w:val="15"/>
+        </w:rPr>
+        <w:t>2006:PAGE</w:t>
+      </w:r>
+      <w:proofErr w:type="gramEnd"/>
+      <w:r>
+        <w:rPr>
+          <w:rFonts w:ascii="微软雅黑 Light" w:eastAsia="微软雅黑 Light" w:hAnsi="微软雅黑 Light" w:cs="宋体"/>
+          <w:kern w:val="0"/>
+          <w:sz w:val="15"/>
+          <w:szCs w:val="15"/>
+        </w:rPr>
+        <w:t>@9.</w:t>
       </w:r>
     </w:p>
     <w:p>
@@ -11021,7 +11429,7 @@
 </file>
 
 <file path=customXml/itemProps2.xml><?xml version="1.0" encoding="utf-8"?>
-<ds:datastoreItem xmlns:ds="http://schemas.openxmlformats.org/officeDocument/2006/customXml" ds:itemID="{F9EF91ED-E805-416D-A351-CA7BEAF64A42}">
+<ds:datastoreItem xmlns:ds="http://schemas.openxmlformats.org/officeDocument/2006/customXml" ds:itemID="{D729F160-1643-4336-AB12-1B48F1610D18}">
   <ds:schemaRefs>
     <ds:schemaRef ds:uri="http://schemas.openxmlformats.org/officeDocument/2006/bibliography"/>
   </ds:schemaRefs>

</xml_diff>

<commit_message>
Supplementary materials on constructing Wigner matrix
</commit_message>
<xml_diff>
--- a/球谐光照/SH Rotation/笔记(original)-球谐旋转Wigner D Matrix.docx
+++ b/球谐光照/SH Rotation/笔记(original)-球谐旋转Wigner D Matrix.docx
@@ -152,7 +152,28 @@
           <w:rFonts w:ascii="微软雅黑 Light" w:eastAsia="微软雅黑 Light" w:hAnsi="微软雅黑 Light" w:hint="eastAsia"/>
           <w:b/>
         </w:rPr>
-        <w:t>Wigner D Matrix</w:t>
+        <w:t>Wigner</w:t>
+      </w:r>
+      <w:r>
+        <w:rPr>
+          <w:rFonts w:ascii="微软雅黑 Light" w:eastAsia="微软雅黑 Light" w:hAnsi="微软雅黑 Light"/>
+          <w:b/>
+        </w:rPr>
+        <w:t>-</w:t>
+      </w:r>
+      <w:r>
+        <w:rPr>
+          <w:rFonts w:ascii="微软雅黑 Light" w:eastAsia="微软雅黑 Light" w:hAnsi="微软雅黑 Light"/>
+          <w:b/>
+        </w:rPr>
+        <w:t>d</w:t>
+      </w:r>
+      <w:r>
+        <w:rPr>
+          <w:rFonts w:ascii="微软雅黑 Light" w:eastAsia="微软雅黑 Light" w:hAnsi="微软雅黑 Light" w:hint="eastAsia"/>
+          <w:b/>
+        </w:rPr>
+        <w:t xml:space="preserve"> Matrix</w:t>
       </w:r>
       <w:r>
         <w:rPr>
@@ -441,23 +462,7 @@
           <w:rFonts w:ascii="微软雅黑 Light" w:eastAsia="微软雅黑 Light" w:hAnsi="微软雅黑 Light" w:hint="eastAsia"/>
           <w:color w:val="FF0000"/>
         </w:rPr>
-        <w:t>是球</w:t>
-      </w:r>
-      <w:proofErr w:type="gramStart"/>
-      <w:r>
-        <w:rPr>
-          <w:rFonts w:ascii="微软雅黑 Light" w:eastAsia="微软雅黑 Light" w:hAnsi="微软雅黑 Light" w:hint="eastAsia"/>
-          <w:color w:val="FF0000"/>
-        </w:rPr>
-        <w:t>谐</w:t>
-      </w:r>
-      <w:proofErr w:type="gramEnd"/>
-      <w:r>
-        <w:rPr>
-          <w:rFonts w:ascii="微软雅黑 Light" w:eastAsia="微软雅黑 Light" w:hAnsi="微软雅黑 Light" w:hint="eastAsia"/>
-          <w:color w:val="FF0000"/>
-        </w:rPr>
-        <w:t>的一些基本定义、求值、迭代算法求值，略去，具体还是看《gritty detail》去吧。）</w:t>
+        <w:t>是球谐的一些基本定义、求值、迭代算法求值，略去，具体还是看《gritty detail》去吧。）</w:t>
       </w:r>
     </w:p>
     <w:p>
@@ -693,16 +698,8 @@
         <w:rPr>
           <w:rFonts w:ascii="微软雅黑 Light" w:eastAsia="微软雅黑 Light" w:hAnsi="微软雅黑 Light"/>
         </w:rPr>
-        <w:t>left regular representation</w:t>
-      </w:r>
-      <w:proofErr w:type="gramStart"/>
-      <w:r>
-        <w:rPr>
-          <w:rFonts w:ascii="微软雅黑 Light" w:eastAsia="微软雅黑 Light" w:hAnsi="微软雅黑 Light"/>
-        </w:rPr>
-        <w:t>”</w:t>
-      </w:r>
-      <w:proofErr w:type="gramEnd"/>
+        <w:t>left regular representation”</w:t>
+      </w:r>
       <w:r>
         <w:rPr>
           <w:rFonts w:ascii="微软雅黑 Light" w:eastAsia="微软雅黑 Light" w:hAnsi="微软雅黑 Light" w:hint="eastAsia"/>
@@ -1154,21 +1151,7 @@
         <w:rPr>
           <w:rFonts w:ascii="微软雅黑 Light" w:eastAsia="微软雅黑 Light" w:hAnsi="微软雅黑 Light" w:hint="eastAsia"/>
         </w:rPr>
-        <w:t>系数上，用来“旋转”球</w:t>
-      </w:r>
-      <w:proofErr w:type="gramStart"/>
-      <w:r>
-        <w:rPr>
-          <w:rFonts w:ascii="微软雅黑 Light" w:eastAsia="微软雅黑 Light" w:hAnsi="微软雅黑 Light" w:hint="eastAsia"/>
-        </w:rPr>
-        <w:t>谐</w:t>
-      </w:r>
-      <w:proofErr w:type="gramEnd"/>
-      <w:r>
-        <w:rPr>
-          <w:rFonts w:ascii="微软雅黑 Light" w:eastAsia="微软雅黑 Light" w:hAnsi="微软雅黑 Light" w:hint="eastAsia"/>
-        </w:rPr>
-        <w:t>系数对应的函数的，那么既然每一个band内的系数旋转是一个线性操作，那么</w:t>
+        <w:t>系数上，用来“旋转”球谐系数对应的函数的，那么既然每一个band内的系数旋转是一个线性操作，那么</w:t>
       </w:r>
       <w:r>
         <w:rPr>
@@ -1454,21 +1437,7 @@
         <w:rPr>
           <w:rFonts w:ascii="微软雅黑 Light" w:eastAsia="微软雅黑 Light" w:hAnsi="微软雅黑 Light" w:hint="eastAsia"/>
         </w:rPr>
-        <w:t>的球</w:t>
-      </w:r>
-      <w:proofErr w:type="gramStart"/>
-      <w:r>
-        <w:rPr>
-          <w:rFonts w:ascii="微软雅黑 Light" w:eastAsia="微软雅黑 Light" w:hAnsi="微软雅黑 Light" w:hint="eastAsia"/>
-        </w:rPr>
-        <w:t>谐</w:t>
-      </w:r>
-      <w:proofErr w:type="gramEnd"/>
-      <w:r>
-        <w:rPr>
-          <w:rFonts w:ascii="微软雅黑 Light" w:eastAsia="微软雅黑 Light" w:hAnsi="微软雅黑 Light" w:hint="eastAsia"/>
-        </w:rPr>
-        <w:t>系数序列是</w:t>
+        <w:t>的球谐系数序列是</w:t>
       </w:r>
       <m:oMath>
         <m:r>
@@ -1735,21 +1704,7 @@
         <w:rPr>
           <w:rFonts w:ascii="微软雅黑 Light" w:eastAsia="微软雅黑 Light" w:hAnsi="微软雅黑 Light" w:hint="eastAsia"/>
         </w:rPr>
-        <w:t>原SH系数向量进行操作就得到旋转后的球</w:t>
-      </w:r>
-      <w:proofErr w:type="gramStart"/>
-      <w:r>
-        <w:rPr>
-          <w:rFonts w:ascii="微软雅黑 Light" w:eastAsia="微软雅黑 Light" w:hAnsi="微软雅黑 Light" w:hint="eastAsia"/>
-        </w:rPr>
-        <w:t>谐</w:t>
-      </w:r>
-      <w:proofErr w:type="gramEnd"/>
-      <w:r>
-        <w:rPr>
-          <w:rFonts w:ascii="微软雅黑 Light" w:eastAsia="微软雅黑 Light" w:hAnsi="微软雅黑 Light" w:hint="eastAsia"/>
-        </w:rPr>
-        <w:t>系数了。接下来探讨下怎么构造Wigner Matrix。</w:t>
+        <w:t>原SH系数向量进行操作就得到旋转后的球谐系数了。接下来探讨下怎么构造Wigner Matrix。</w:t>
       </w:r>
     </w:p>
     <w:p>
@@ -2166,21 +2121,7 @@
         <w:rPr>
           <w:rFonts w:ascii="微软雅黑 Light" w:eastAsia="微软雅黑 Light" w:hAnsi="微软雅黑 Light" w:hint="eastAsia"/>
         </w:rPr>
-        <w:t>项的递归构造方法，Choi [4]给出了复球</w:t>
-      </w:r>
-      <w:proofErr w:type="gramStart"/>
-      <w:r>
-        <w:rPr>
-          <w:rFonts w:ascii="微软雅黑 Light" w:eastAsia="微软雅黑 Light" w:hAnsi="微软雅黑 Light" w:hint="eastAsia"/>
-        </w:rPr>
-        <w:t>谐</w:t>
-      </w:r>
-      <w:proofErr w:type="gramEnd"/>
-      <w:r>
-        <w:rPr>
-          <w:rFonts w:ascii="微软雅黑 Light" w:eastAsia="微软雅黑 Light" w:hAnsi="微软雅黑 Light" w:hint="eastAsia"/>
-        </w:rPr>
-        <w:t>基的不一样的递归构造方法。Sloan</w:t>
+        <w:t>项的递归构造方法，Choi [4]给出了复球谐基的不一样的递归构造方法。Sloan</w:t>
       </w:r>
       <w:r>
         <w:rPr>
@@ -2916,7 +2857,7 @@
           <v:shape id="_x0000_i1025" type="#_x0000_t75" style="width:1in;height:18.15pt" o:ole="">
             <v:imagedata r:id="rId7" o:title=""/>
           </v:shape>
-          <o:OLEObject Type="Embed" ProgID="Equation.KSEE3" ShapeID="_x0000_i1025" DrawAspect="Content" ObjectID="_1602341127" r:id="rId8"/>
+          <o:OLEObject Type="Embed" ProgID="Equation.KSEE3" ShapeID="_x0000_i1025" DrawAspect="Content" ObjectID="_1602424999" r:id="rId8"/>
         </w:object>
       </w:r>
       <w:r>
@@ -4588,14 +4529,14 @@
         <w:rPr>
           <w:rFonts w:ascii="微软雅黑 Light" w:eastAsia="微软雅黑 Light" w:hAnsi="微软雅黑 Light" w:hint="eastAsia"/>
         </w:rPr>
-        <w:t>直接做绕</w:t>
+        <w:t>直接做</w:t>
       </w:r>
       <w:proofErr w:type="gramEnd"/>
       <w:r>
         <w:rPr>
           <w:rFonts w:ascii="微软雅黑 Light" w:eastAsia="微软雅黑 Light" w:hAnsi="微软雅黑 Light" w:hint="eastAsia"/>
         </w:rPr>
-        <w:t>Z的旋转：</w:t>
+        <w:t>绕Z的旋转：</w:t>
       </w:r>
     </w:p>
     <w:p>
@@ -5018,21 +4959,7 @@
         <w:rPr>
           <w:rFonts w:ascii="微软雅黑 Light" w:eastAsia="微软雅黑 Light" w:hAnsi="微软雅黑 Light" w:hint="eastAsia"/>
         </w:rPr>
-        <w:t>5]中给出的复球</w:t>
-      </w:r>
-      <w:proofErr w:type="gramStart"/>
-      <w:r>
-        <w:rPr>
-          <w:rFonts w:ascii="微软雅黑 Light" w:eastAsia="微软雅黑 Light" w:hAnsi="微软雅黑 Light" w:hint="eastAsia"/>
-        </w:rPr>
-        <w:t>谐</w:t>
-      </w:r>
-      <w:proofErr w:type="gramEnd"/>
-      <w:r>
-        <w:rPr>
-          <w:rFonts w:ascii="微软雅黑 Light" w:eastAsia="微软雅黑 Light" w:hAnsi="微软雅黑 Light" w:hint="eastAsia"/>
-        </w:rPr>
-        <w:t>递归的构造，我们推导出了</w:t>
+        <w:t>5]中给出的复球谐递归的构造，我们推导出了</w:t>
       </w:r>
       <m:oMath>
         <m:sSubSup>
@@ -5080,21 +5007,7 @@
         <w:rPr>
           <w:rFonts w:ascii="微软雅黑 Light" w:eastAsia="微软雅黑 Light" w:hAnsi="微软雅黑 Light" w:hint="eastAsia"/>
         </w:rPr>
-        <w:t>实球</w:t>
-      </w:r>
-      <w:proofErr w:type="gramStart"/>
-      <w:r>
-        <w:rPr>
-          <w:rFonts w:ascii="微软雅黑 Light" w:eastAsia="微软雅黑 Light" w:hAnsi="微软雅黑 Light" w:hint="eastAsia"/>
-        </w:rPr>
-        <w:t>谐</w:t>
-      </w:r>
-      <w:proofErr w:type="gramEnd"/>
-      <w:r>
-        <w:rPr>
-          <w:rFonts w:ascii="微软雅黑 Light" w:eastAsia="微软雅黑 Light" w:hAnsi="微软雅黑 Light" w:hint="eastAsia"/>
-        </w:rPr>
-        <w:t>基的递归构造：</w:t>
+        <w:t>实球谐基的递归构造：</w:t>
       </w:r>
     </w:p>
     <w:p>
@@ -7815,7 +7728,7 @@
       <w:pPr>
         <w:rPr>
           <w:rFonts w:ascii="微软雅黑 Light" w:eastAsia="微软雅黑 Light" w:hAnsi="微软雅黑 Light"/>
-          <w:b/>
+          <w:color w:val="FF0000"/>
         </w:rPr>
       </w:pPr>
       <w:r>
@@ -7829,10 +7742,24 @@
       <w:r>
         <w:rPr>
           <w:rFonts w:ascii="微软雅黑 Light" w:eastAsia="微软雅黑 Light" w:hAnsi="微软雅黑 Light" w:hint="eastAsia"/>
+          <w:color w:val="FF0000"/>
+        </w:rPr>
+        <w:t>（</w:t>
+      </w:r>
+      <w:r>
+        <w:rPr>
+          <w:rFonts w:ascii="微软雅黑 Light" w:eastAsia="微软雅黑 Light" w:hAnsi="微软雅黑 Light" w:hint="eastAsia"/>
+          <w:color w:val="FF0000"/>
+        </w:rPr>
+        <w:t>笔者注：有个很严重的问题，</w:t>
+      </w:r>
+      <w:r>
+        <w:rPr>
+          <w:rFonts w:ascii="微软雅黑 Light" w:eastAsia="微软雅黑 Light" w:hAnsi="微软雅黑 Light" w:hint="eastAsia"/>
           <w:b/>
           <w:color w:val="FF0000"/>
         </w:rPr>
-        <w:t>（笔者注：有个很严重的问题，上面l-2的</w:t>
+        <w:t>上面l-2的</w:t>
       </w:r>
       <w:proofErr w:type="gramStart"/>
       <w:r>
@@ -7855,93 +7782,20 @@
       <w:r>
         <w:rPr>
           <w:rFonts w:ascii="微软雅黑 Light" w:eastAsia="微软雅黑 Light" w:hAnsi="微软雅黑 Light" w:hint="eastAsia"/>
-          <w:b/>
           <w:color w:val="FF0000"/>
         </w:rPr>
+        <w:t>总感觉就是想找篇水一点的文结果被坑了</w:t>
+      </w:r>
+      <w:r>
+        <w:rPr>
+          <w:rFonts w:ascii="微软雅黑 Light" w:eastAsia="微软雅黑 Light" w:hAnsi="微软雅黑 Light" w:hint="eastAsia"/>
+          <w:color w:val="FF0000"/>
+        </w:rPr>
         <w:t>(2018.10.29)</w:t>
       </w:r>
       <w:r>
         <w:rPr>
-          <w:rFonts w:ascii="微软雅黑 Light" w:eastAsia="微软雅黑 Light" w:hAnsi="微软雅黑 Light" w:hint="eastAsia"/>
-          <w:b/>
-          <w:color w:val="FF0000"/>
-        </w:rPr>
-        <w:t>太难受了，</w:t>
-      </w:r>
-      <w:proofErr w:type="spellStart"/>
-      <w:r>
-        <w:rPr>
-          <w:rFonts w:ascii="微软雅黑 Light" w:eastAsia="微软雅黑 Light" w:hAnsi="微软雅黑 Light" w:hint="eastAsia"/>
-          <w:b/>
-          <w:color w:val="FF0000"/>
-        </w:rPr>
-        <w:t>I</w:t>
-      </w:r>
-      <w:r>
-        <w:rPr>
-          <w:rFonts w:ascii="微软雅黑 Light" w:eastAsia="微软雅黑 Light" w:hAnsi="微软雅黑 Light"/>
-          <w:b/>
-          <w:color w:val="FF0000"/>
-        </w:rPr>
-        <w:t>vanic</w:t>
-      </w:r>
-      <w:proofErr w:type="spellEnd"/>
-      <w:r>
-        <w:rPr>
-          <w:rFonts w:ascii="微软雅黑 Light" w:eastAsia="微软雅黑 Light" w:hAnsi="微软雅黑 Light" w:hint="eastAsia"/>
-          <w:b/>
-          <w:color w:val="FF0000"/>
-        </w:rPr>
-        <w:t>和</w:t>
-      </w:r>
-      <w:proofErr w:type="spellStart"/>
-      <w:r>
-        <w:rPr>
-          <w:rFonts w:ascii="微软雅黑 Light" w:eastAsia="微软雅黑 Light" w:hAnsi="微软雅黑 Light" w:hint="eastAsia"/>
-          <w:b/>
-          <w:color w:val="FF0000"/>
-        </w:rPr>
-        <w:t>Ruedenberg</w:t>
-      </w:r>
-      <w:proofErr w:type="spellEnd"/>
-      <w:r>
-        <w:rPr>
-          <w:rFonts w:ascii="微软雅黑 Light" w:eastAsia="微软雅黑 Light" w:hAnsi="微软雅黑 Light" w:hint="eastAsia"/>
-          <w:b/>
-          <w:color w:val="FF0000"/>
-        </w:rPr>
-        <w:t>。然后下午的时候叫华工的兄弟们帮忙下载了，</w:t>
-      </w:r>
-      <w:proofErr w:type="gramStart"/>
-      <w:r>
-        <w:rPr>
-          <w:rFonts w:ascii="微软雅黑 Light" w:eastAsia="微软雅黑 Light" w:hAnsi="微软雅黑 Light" w:hint="eastAsia"/>
-          <w:b/>
-          <w:color w:val="FF0000"/>
-        </w:rPr>
-        <w:t>果然你工买</w:t>
-      </w:r>
-      <w:proofErr w:type="gramEnd"/>
-      <w:r>
-        <w:rPr>
-          <w:rFonts w:ascii="微软雅黑 Light" w:eastAsia="微软雅黑 Light" w:hAnsi="微软雅黑 Light" w:hint="eastAsia"/>
-          <w:b/>
-          <w:color w:val="FF0000"/>
-        </w:rPr>
-        <w:t>了</w:t>
-      </w:r>
-      <w:r>
-        <w:rPr>
-          <w:rFonts w:ascii="微软雅黑 Light" w:eastAsia="微软雅黑 Light" w:hAnsi="微软雅黑 Light"/>
-          <w:b/>
-          <w:color w:val="FF0000"/>
-        </w:rPr>
-        <w:t>….</w:t>
-      </w:r>
-      <w:r>
-        <w:rPr>
-          <w:rFonts w:ascii="微软雅黑 Light" w:eastAsia="微软雅黑 Light" w:hAnsi="微软雅黑 Light" w:hint="eastAsia"/>
-          <w:b/>
+          <w:rFonts w:ascii="微软雅黑 Light" w:eastAsia="微软雅黑 Light" w:hAnsi="微软雅黑 Light"/>
           <w:color w:val="FF0000"/>
         </w:rPr>
         <w:t>）</w:t>
@@ -7949,15 +7803,787 @@
     </w:p>
     <w:p>
       <w:pPr>
-        <w:rPr>
-          <w:rFonts w:ascii="微软雅黑 Light" w:eastAsia="微软雅黑 Light" w:hAnsi="微软雅黑 Light"/>
+        <w:ind w:firstLine="420"/>
+        <w:rPr>
+          <w:rFonts w:ascii="微软雅黑 Light" w:eastAsia="微软雅黑 Light" w:hAnsi="微软雅黑 Light"/>
+          <w:color w:val="000000" w:themeColor="text1"/>
         </w:rPr>
       </w:pPr>
       <w:r>
         <w:rPr>
-          <w:rFonts w:ascii="微软雅黑 Light" w:eastAsia="微软雅黑 Light" w:hAnsi="微软雅黑 Light"/>
+          <w:rFonts w:ascii="微软雅黑 Light" w:eastAsia="微软雅黑 Light" w:hAnsi="微软雅黑 Light" w:hint="eastAsia"/>
+          <w:color w:val="000000" w:themeColor="text1"/>
+        </w:rPr>
+        <w:t>太难受了，</w:t>
+      </w:r>
+      <w:proofErr w:type="spellStart"/>
+      <w:r>
+        <w:rPr>
+          <w:rFonts w:ascii="微软雅黑 Light" w:eastAsia="微软雅黑 Light" w:hAnsi="微软雅黑 Light" w:hint="eastAsia"/>
+          <w:color w:val="000000" w:themeColor="text1"/>
+        </w:rPr>
+        <w:t>I</w:t>
+      </w:r>
+      <w:r>
+        <w:rPr>
+          <w:rFonts w:ascii="微软雅黑 Light" w:eastAsia="微软雅黑 Light" w:hAnsi="微软雅黑 Light"/>
+          <w:color w:val="000000" w:themeColor="text1"/>
+        </w:rPr>
+        <w:t>vanic</w:t>
+      </w:r>
+      <w:proofErr w:type="spellEnd"/>
+      <w:r>
+        <w:rPr>
+          <w:rFonts w:ascii="微软雅黑 Light" w:eastAsia="微软雅黑 Light" w:hAnsi="微软雅黑 Light" w:hint="eastAsia"/>
+          <w:color w:val="000000" w:themeColor="text1"/>
+        </w:rPr>
+        <w:t>和</w:t>
+      </w:r>
+      <w:proofErr w:type="spellStart"/>
+      <w:r>
+        <w:rPr>
+          <w:rFonts w:ascii="微软雅黑 Light" w:eastAsia="微软雅黑 Light" w:hAnsi="微软雅黑 Light" w:hint="eastAsia"/>
+          <w:color w:val="000000" w:themeColor="text1"/>
+        </w:rPr>
+        <w:t>Ruedenberg</w:t>
+      </w:r>
+      <w:proofErr w:type="spellEnd"/>
+      <w:proofErr w:type="gramStart"/>
+      <w:r>
+        <w:rPr>
+          <w:rFonts w:ascii="微软雅黑 Light" w:eastAsia="微软雅黑 Light" w:hAnsi="微软雅黑 Light" w:hint="eastAsia"/>
+          <w:color w:val="000000" w:themeColor="text1"/>
+        </w:rPr>
+        <w:t>那篇在物理化学</w:t>
+      </w:r>
+      <w:proofErr w:type="gramEnd"/>
+      <w:r>
+        <w:rPr>
+          <w:rFonts w:ascii="微软雅黑 Light" w:eastAsia="微软雅黑 Light" w:hAnsi="微软雅黑 Light" w:hint="eastAsia"/>
+          <w:color w:val="000000" w:themeColor="text1"/>
+        </w:rPr>
+        <w:t>的期刊上，不好下啊</w:t>
+      </w:r>
+      <w:r>
+        <w:rPr>
+          <w:rFonts w:ascii="微软雅黑 Light" w:eastAsia="微软雅黑 Light" w:hAnsi="微软雅黑 Light" w:hint="eastAsia"/>
+          <w:color w:val="000000" w:themeColor="text1"/>
+        </w:rPr>
+        <w:t>。然后下午的时候叫华工的兄弟们帮忙下载了，</w:t>
+      </w:r>
+      <w:proofErr w:type="gramStart"/>
+      <w:r>
+        <w:rPr>
+          <w:rFonts w:ascii="微软雅黑 Light" w:eastAsia="微软雅黑 Light" w:hAnsi="微软雅黑 Light" w:hint="eastAsia"/>
+          <w:color w:val="000000" w:themeColor="text1"/>
+        </w:rPr>
+        <w:t>果然你工买</w:t>
+      </w:r>
+      <w:proofErr w:type="gramEnd"/>
+      <w:r>
+        <w:rPr>
+          <w:rFonts w:ascii="微软雅黑 Light" w:eastAsia="微软雅黑 Light" w:hAnsi="微软雅黑 Light" w:hint="eastAsia"/>
+          <w:color w:val="000000" w:themeColor="text1"/>
+        </w:rPr>
+        <w:t>了</w:t>
+      </w:r>
+      <w:r>
+        <w:rPr>
+          <w:rFonts w:ascii="微软雅黑 Light" w:eastAsia="微软雅黑 Light" w:hAnsi="微软雅黑 Light"/>
+          <w:color w:val="000000" w:themeColor="text1"/>
+        </w:rPr>
+        <w:t>….</w:t>
+      </w:r>
+      <w:r>
+        <w:rPr>
+          <w:rFonts w:ascii="微软雅黑 Light" w:eastAsia="微软雅黑 Light" w:hAnsi="微软雅黑 Light" w:hint="eastAsia"/>
+          <w:color w:val="000000" w:themeColor="text1"/>
+        </w:rPr>
+        <w:t>）</w:t>
+      </w:r>
+      <w:r>
+        <w:rPr>
+          <w:rFonts w:ascii="微软雅黑 Light" w:eastAsia="微软雅黑 Light" w:hAnsi="微软雅黑 Light" w:hint="eastAsia"/>
+          <w:color w:val="000000" w:themeColor="text1"/>
+        </w:rPr>
+        <w:t>。</w:t>
+      </w:r>
+      <w:r>
+        <w:rPr>
+          <w:rFonts w:ascii="微软雅黑 Light" w:eastAsia="微软雅黑 Light" w:hAnsi="微软雅黑 Light"/>
+          <w:color w:val="000000" w:themeColor="text1"/>
+        </w:rPr>
+        <w:t>(2018.10.30)</w:t>
+      </w:r>
+      <w:r>
+        <w:rPr>
+          <w:rFonts w:ascii="微软雅黑 Light" w:eastAsia="微软雅黑 Light" w:hAnsi="微软雅黑 Light" w:hint="eastAsia"/>
+          <w:color w:val="000000" w:themeColor="text1"/>
+        </w:rPr>
+        <w:t>不过</w:t>
+      </w:r>
+      <w:r>
+        <w:rPr>
+          <w:rFonts w:ascii="微软雅黑 Light" w:eastAsia="微软雅黑 Light" w:hAnsi="微软雅黑 Light" w:hint="eastAsia"/>
+          <w:color w:val="000000" w:themeColor="text1"/>
+        </w:rPr>
+        <w:t>发现</w:t>
+      </w:r>
+      <w:proofErr w:type="spellStart"/>
+      <w:r>
+        <w:rPr>
+          <w:rFonts w:ascii="微软雅黑 Light" w:eastAsia="微软雅黑 Light" w:hAnsi="微软雅黑 Light" w:hint="eastAsia"/>
+          <w:b/>
+          <w:color w:val="000000" w:themeColor="text1"/>
+        </w:rPr>
+        <w:t>Ivanic</w:t>
+      </w:r>
+      <w:proofErr w:type="spellEnd"/>
+      <w:r>
+        <w:rPr>
+          <w:rFonts w:ascii="微软雅黑 Light" w:eastAsia="微软雅黑 Light" w:hAnsi="微软雅黑 Light" w:hint="eastAsia"/>
+          <w:b/>
+          <w:color w:val="000000" w:themeColor="text1"/>
+        </w:rPr>
+        <w:t xml:space="preserve"> 1996</w:t>
+      </w:r>
+      <w:proofErr w:type="gramStart"/>
+      <w:r>
+        <w:rPr>
+          <w:rFonts w:ascii="微软雅黑 Light" w:eastAsia="微软雅黑 Light" w:hAnsi="微软雅黑 Light" w:hint="eastAsia"/>
+          <w:b/>
+          <w:color w:val="000000" w:themeColor="text1"/>
+        </w:rPr>
+        <w:t>那篇用的</w:t>
+      </w:r>
+      <w:proofErr w:type="gramEnd"/>
+      <w:r>
+        <w:rPr>
+          <w:rFonts w:ascii="微软雅黑 Light" w:eastAsia="微软雅黑 Light" w:hAnsi="微软雅黑 Light" w:hint="eastAsia"/>
+          <w:b/>
+          <w:color w:val="000000" w:themeColor="text1"/>
+        </w:rPr>
+        <w:t>是不同的迭代方法</w:t>
+      </w:r>
+      <w:r>
+        <w:rPr>
+          <w:rFonts w:ascii="微软雅黑 Light" w:eastAsia="微软雅黑 Light" w:hAnsi="微软雅黑 Light" w:hint="eastAsia"/>
+          <w:color w:val="000000" w:themeColor="text1"/>
+        </w:rPr>
+        <w:t>，而不是Lisle用的三项递推。于是再重新看</w:t>
+      </w:r>
+      <w:r>
+        <w:rPr>
+          <w:rFonts w:ascii="微软雅黑 Light" w:eastAsia="微软雅黑 Light" w:hAnsi="微软雅黑 Light" w:hint="eastAsia"/>
+          <w:color w:val="000000" w:themeColor="text1"/>
+        </w:rPr>
+        <w:t>这篇水文，</w:t>
+      </w:r>
+      <w:r>
+        <w:rPr>
+          <w:rFonts w:ascii="微软雅黑 Light" w:eastAsia="微软雅黑 Light" w:hAnsi="微软雅黑 Light" w:hint="eastAsia"/>
+          <w:color w:val="000000" w:themeColor="text1"/>
+        </w:rPr>
+        <w:t>说是从</w:t>
+      </w:r>
+      <w:proofErr w:type="spellStart"/>
+      <w:r>
+        <w:rPr>
+          <w:rFonts w:ascii="微软雅黑 Light" w:eastAsia="微软雅黑 Light" w:hAnsi="微软雅黑 Light" w:hint="eastAsia"/>
+          <w:color w:val="000000" w:themeColor="text1"/>
+        </w:rPr>
+        <w:t>Kostelec</w:t>
+      </w:r>
+      <w:proofErr w:type="spellEnd"/>
+      <w:r>
+        <w:rPr>
+          <w:rFonts w:ascii="微软雅黑 Light" w:eastAsia="微软雅黑 Light" w:hAnsi="微软雅黑 Light" w:hint="eastAsia"/>
+          <w:color w:val="000000" w:themeColor="text1"/>
+        </w:rPr>
+        <w:t>[9]这篇玩意给出的东西推的：</w:t>
+      </w:r>
+    </w:p>
+    <w:p>
+      <w:pPr>
+        <w:jc w:val="center"/>
+        <w:rPr>
+          <w:rFonts w:ascii="微软雅黑 Light" w:eastAsia="微软雅黑 Light" w:hAnsi="微软雅黑 Light"/>
+          <w:color w:val="FF0000"/>
+        </w:rPr>
+      </w:pPr>
+      <w:r>
+        <w:rPr>
+          <w:noProof/>
+        </w:rPr>
+        <w:lastRenderedPageBreak/>
+        <w:drawing>
+          <wp:inline distT="0" distB="0" distL="0" distR="0">
+            <wp:extent cx="6188710" cy="3805204"/>
+            <wp:effectExtent l="0" t="0" r="2540" b="5080"/>
+            <wp:docPr id="10" name="图片 10" descr="C:\Users\sunhonglian\AppData\Local\Microsoft\Windows\INetCache\Content.Word\Derivation of Wigner Matrix Recurrence.jpg"/>
+            <wp:cNvGraphicFramePr>
+              <a:graphicFrameLocks xmlns:a="http://schemas.openxmlformats.org/drawingml/2006/main" noChangeAspect="1"/>
+            </wp:cNvGraphicFramePr>
+            <a:graphic xmlns:a="http://schemas.openxmlformats.org/drawingml/2006/main">
+              <a:graphicData uri="http://schemas.openxmlformats.org/drawingml/2006/picture">
+                <pic:pic xmlns:pic="http://schemas.openxmlformats.org/drawingml/2006/picture">
+                  <pic:nvPicPr>
+                    <pic:cNvPr id="0" name="Picture 12" descr="C:\Users\sunhonglian\AppData\Local\Microsoft\Windows\INetCache\Content.Word\Derivation of Wigner Matrix Recurrence.jpg"/>
+                    <pic:cNvPicPr>
+                      <a:picLocks noChangeAspect="1" noChangeArrowheads="1"/>
+                    </pic:cNvPicPr>
+                  </pic:nvPicPr>
+                  <pic:blipFill>
+                    <a:blip r:embed="rId11">
+                      <a:extLst>
+                        <a:ext uri="{28A0092B-C50C-407E-A947-70E740481C1C}">
+                          <a14:useLocalDpi xmlns:a14="http://schemas.microsoft.com/office/drawing/2010/main" val="0"/>
+                        </a:ext>
+                      </a:extLst>
+                    </a:blip>
+                    <a:srcRect/>
+                    <a:stretch>
+                      <a:fillRect/>
+                    </a:stretch>
+                  </pic:blipFill>
+                  <pic:spPr bwMode="auto">
+                    <a:xfrm>
+                      <a:off x="0" y="0"/>
+                      <a:ext cx="6188710" cy="3805204"/>
+                    </a:xfrm>
+                    <a:prstGeom prst="rect">
+                      <a:avLst/>
+                    </a:prstGeom>
+                    <a:noFill/>
+                    <a:ln>
+                      <a:noFill/>
+                    </a:ln>
+                  </pic:spPr>
+                </pic:pic>
+              </a:graphicData>
+            </a:graphic>
+          </wp:inline>
+        </w:drawing>
+      </w:r>
+    </w:p>
+    <w:p>
+      <w:pPr>
+        <w:jc w:val="left"/>
+        <w:rPr>
+          <w:rFonts w:ascii="微软雅黑 Light" w:eastAsia="微软雅黑 Light" w:hAnsi="微软雅黑 Light" w:hint="eastAsia"/>
+          <w:color w:val="FF0000"/>
+        </w:rPr>
+      </w:pPr>
+      <w:r>
+        <w:rPr>
+          <w:rFonts w:ascii="微软雅黑 Light" w:eastAsia="微软雅黑 Light" w:hAnsi="微软雅黑 Light"/>
+          <w:color w:val="FF0000"/>
         </w:rPr>
         <w:tab/>
+      </w:r>
+      <w:r>
+        <w:rPr>
+          <w:rFonts w:ascii="微软雅黑 Light" w:eastAsia="微软雅黑 Light" w:hAnsi="微软雅黑 Light" w:hint="eastAsia"/>
+          <w:color w:val="000000" w:themeColor="text1"/>
+        </w:rPr>
+        <w:t>这篇</w:t>
+      </w:r>
+      <w:r>
+        <w:rPr>
+          <w:rFonts w:ascii="微软雅黑 Light" w:eastAsia="微软雅黑 Light" w:hAnsi="微软雅黑 Light" w:hint="eastAsia"/>
+          <w:color w:val="000000" w:themeColor="text1"/>
+        </w:rPr>
+        <w:t>发表在傅立叶分析年鉴上的东西里面有一句是说，</w:t>
+      </w:r>
+      <m:oMath>
+        <m:r>
+          <w:rPr>
+            <w:rFonts w:ascii="Cambria Math" w:eastAsia="微软雅黑 Light" w:hAnsi="Cambria Math"/>
+            <w:color w:val="000000" w:themeColor="text1"/>
+          </w:rPr>
+          <m:t>J</m:t>
+        </m:r>
+        <m:r>
+          <m:rPr>
+            <m:sty m:val="p"/>
+          </m:rPr>
+          <w:rPr>
+            <w:rFonts w:ascii="Cambria Math" w:eastAsia="微软雅黑 Light" w:hAnsi="Cambria Math"/>
+            <w:color w:val="000000" w:themeColor="text1"/>
+          </w:rPr>
+          <m:t>-order</m:t>
+        </m:r>
+      </m:oMath>
+      <w:r>
+        <w:rPr>
+          <w:rFonts w:ascii="微软雅黑 Light" w:eastAsia="微软雅黑 Light" w:hAnsi="微软雅黑 Light" w:hint="eastAsia"/>
+          <w:color w:val="000000" w:themeColor="text1"/>
+        </w:rPr>
+        <w:t>的</w:t>
+      </w:r>
+      <w:proofErr w:type="spellStart"/>
+      <w:r>
+        <w:rPr>
+          <w:rFonts w:ascii="微软雅黑 Light" w:eastAsia="微软雅黑 Light" w:hAnsi="微软雅黑 Light" w:hint="eastAsia"/>
+          <w:color w:val="000000" w:themeColor="text1"/>
+        </w:rPr>
+        <w:t>wigner</w:t>
+      </w:r>
+      <w:proofErr w:type="spellEnd"/>
+      <w:r>
+        <w:rPr>
+          <w:rFonts w:ascii="微软雅黑 Light" w:eastAsia="微软雅黑 Light" w:hAnsi="微软雅黑 Light" w:hint="eastAsia"/>
+          <w:color w:val="000000" w:themeColor="text1"/>
+        </w:rPr>
+        <w:t xml:space="preserve"> matrix元素在行列标</w:t>
+      </w:r>
+      <m:oMath>
+        <m:r>
+          <w:rPr>
+            <w:rFonts w:ascii="Cambria Math" w:eastAsia="微软雅黑 Light" w:hAnsi="Cambria Math"/>
+            <w:color w:val="000000" w:themeColor="text1"/>
+          </w:rPr>
+          <m:t>M,M'</m:t>
+        </m:r>
+      </m:oMath>
+      <w:r>
+        <w:rPr>
+          <w:rFonts w:ascii="微软雅黑 Light" w:eastAsia="微软雅黑 Light" w:hAnsi="微软雅黑 Light" w:hint="eastAsia"/>
+          <w:color w:val="000000" w:themeColor="text1"/>
+        </w:rPr>
+        <w:t>大于</w:t>
+      </w:r>
+      <m:oMath>
+        <m:r>
+          <w:rPr>
+            <w:rFonts w:ascii="Cambria Math" w:eastAsia="微软雅黑 Light" w:hAnsi="Cambria Math"/>
+            <w:color w:val="000000" w:themeColor="text1"/>
+          </w:rPr>
+          <m:t>J</m:t>
+        </m:r>
+      </m:oMath>
+      <w:r>
+        <w:rPr>
+          <w:rFonts w:ascii="微软雅黑 Light" w:eastAsia="微软雅黑 Light" w:hAnsi="微软雅黑 Light" w:hint="eastAsia"/>
+          <w:color w:val="000000" w:themeColor="text1"/>
+        </w:rPr>
+        <w:t>时等于0，</w:t>
+      </w:r>
+      <w:r>
+        <w:rPr>
+          <w:rFonts w:ascii="微软雅黑 Light" w:eastAsia="微软雅黑 Light" w:hAnsi="微软雅黑 Light" w:hint="eastAsia"/>
+          <w:b/>
+          <w:color w:val="000000" w:themeColor="text1"/>
+          <w:u w:val="single"/>
+        </w:rPr>
+        <w:t>也就是矩阵行列标“越界”的地方就用0来补</w:t>
+      </w:r>
+      <w:r>
+        <w:rPr>
+          <w:rFonts w:ascii="微软雅黑 Light" w:eastAsia="微软雅黑 Light" w:hAnsi="微软雅黑 Light" w:hint="eastAsia"/>
+          <w:color w:val="000000" w:themeColor="text1"/>
+        </w:rPr>
+        <w:t>，这个坑在Lisle[1]的水文里是没有特别提到的吧。</w:t>
+      </w:r>
+    </w:p>
+    <w:p>
+      <w:pPr>
+        <w:jc w:val="center"/>
+        <w:rPr>
+          <w:rFonts w:ascii="微软雅黑 Light" w:eastAsia="微软雅黑 Light" w:hAnsi="微软雅黑 Light"/>
+          <w:color w:val="FF0000"/>
+        </w:rPr>
+      </w:pPr>
+      <w:r>
+        <w:rPr>
+          <w:noProof/>
+        </w:rPr>
+        <w:drawing>
+          <wp:inline distT="0" distB="0" distL="0" distR="0">
+            <wp:extent cx="5064981" cy="1092273"/>
+            <wp:effectExtent l="0" t="0" r="2540" b="0"/>
+            <wp:docPr id="8" name="图片 8" descr="C:\Users\sunhonglian\AppData\Local\Microsoft\Windows\INetCache\Content.Word\3-term recurrence.jpg"/>
+            <wp:cNvGraphicFramePr>
+              <a:graphicFrameLocks xmlns:a="http://schemas.openxmlformats.org/drawingml/2006/main" noChangeAspect="1"/>
+            </wp:cNvGraphicFramePr>
+            <a:graphic xmlns:a="http://schemas.openxmlformats.org/drawingml/2006/main">
+              <a:graphicData uri="http://schemas.openxmlformats.org/drawingml/2006/picture">
+                <pic:pic xmlns:pic="http://schemas.openxmlformats.org/drawingml/2006/picture">
+                  <pic:nvPicPr>
+                    <pic:cNvPr id="0" name="Picture 8" descr="C:\Users\sunhonglian\AppData\Local\Microsoft\Windows\INetCache\Content.Word\3-term recurrence.jpg"/>
+                    <pic:cNvPicPr>
+                      <a:picLocks noChangeAspect="1" noChangeArrowheads="1"/>
+                    </pic:cNvPicPr>
+                  </pic:nvPicPr>
+                  <pic:blipFill>
+                    <a:blip r:embed="rId12">
+                      <a:extLst>
+                        <a:ext uri="{28A0092B-C50C-407E-A947-70E740481C1C}">
+                          <a14:useLocalDpi xmlns:a14="http://schemas.microsoft.com/office/drawing/2010/main" val="0"/>
+                        </a:ext>
+                      </a:extLst>
+                    </a:blip>
+                    <a:srcRect/>
+                    <a:stretch>
+                      <a:fillRect/>
+                    </a:stretch>
+                  </pic:blipFill>
+                  <pic:spPr bwMode="auto">
+                    <a:xfrm>
+                      <a:off x="0" y="0"/>
+                      <a:ext cx="5075355" cy="1094510"/>
+                    </a:xfrm>
+                    <a:prstGeom prst="rect">
+                      <a:avLst/>
+                    </a:prstGeom>
+                    <a:noFill/>
+                    <a:ln>
+                      <a:noFill/>
+                    </a:ln>
+                  </pic:spPr>
+                </pic:pic>
+              </a:graphicData>
+            </a:graphic>
+          </wp:inline>
+        </w:drawing>
+      </w:r>
+      <w:bookmarkStart w:id="0" w:name="_GoBack"/>
+      <w:bookmarkEnd w:id="0"/>
+    </w:p>
+    <w:p>
+      <w:pPr>
+        <w:jc w:val="left"/>
+        <w:rPr>
+          <w:rFonts w:ascii="微软雅黑 Light" w:eastAsia="微软雅黑 Light" w:hAnsi="微软雅黑 Light" w:hint="eastAsia"/>
+          <w:color w:val="FF0000"/>
+        </w:rPr>
+      </w:pPr>
+      <w:r>
+        <w:rPr>
+          <w:rFonts w:ascii="微软雅黑 Light" w:eastAsia="微软雅黑 Light" w:hAnsi="微软雅黑 Light"/>
+          <w:color w:val="FF0000"/>
+        </w:rPr>
+        <w:tab/>
+      </w:r>
+      <w:proofErr w:type="spellStart"/>
+      <w:r>
+        <w:rPr>
+          <w:rFonts w:ascii="微软雅黑 Light" w:eastAsia="微软雅黑 Light" w:hAnsi="微软雅黑 Light" w:hint="eastAsia"/>
+          <w:color w:val="000000" w:themeColor="text1"/>
+        </w:rPr>
+        <w:t>Kostelec</w:t>
+      </w:r>
+      <w:proofErr w:type="spellEnd"/>
+      <w:r>
+        <w:rPr>
+          <w:rFonts w:ascii="微软雅黑 Light" w:eastAsia="微软雅黑 Light" w:hAnsi="微软雅黑 Light" w:hint="eastAsia"/>
+          <w:color w:val="000000" w:themeColor="text1"/>
+        </w:rPr>
+        <w:t>[9]</w:t>
+      </w:r>
+      <w:r>
+        <w:rPr>
+          <w:rFonts w:ascii="微软雅黑 Light" w:eastAsia="微软雅黑 Light" w:hAnsi="微软雅黑 Light" w:hint="eastAsia"/>
+          <w:color w:val="000000" w:themeColor="text1"/>
+        </w:rPr>
+        <w:t>给出的这个三项</w:t>
+      </w:r>
+      <w:proofErr w:type="gramStart"/>
+      <w:r>
+        <w:rPr>
+          <w:rFonts w:ascii="微软雅黑 Light" w:eastAsia="微软雅黑 Light" w:hAnsi="微软雅黑 Light" w:hint="eastAsia"/>
+          <w:color w:val="000000" w:themeColor="text1"/>
+        </w:rPr>
+        <w:t>递推式跟</w:t>
+      </w:r>
+      <w:proofErr w:type="gramEnd"/>
+      <w:r>
+        <w:rPr>
+          <w:rFonts w:ascii="微软雅黑 Light" w:eastAsia="微软雅黑 Light" w:hAnsi="微软雅黑 Light" w:hint="eastAsia"/>
+          <w:color w:val="000000" w:themeColor="text1"/>
+        </w:rPr>
+        <w:t>Lisle[1]差不多（</w:t>
+      </w:r>
+      <w:r>
+        <w:rPr>
+          <w:rFonts w:ascii="微软雅黑 Light" w:eastAsia="微软雅黑 Light" w:hAnsi="微软雅黑 Light" w:hint="eastAsia"/>
+          <w:b/>
+          <w:color w:val="FF0000"/>
+        </w:rPr>
+        <w:t>注意系数</w:t>
+      </w:r>
+      <m:oMath>
+        <m:rad>
+          <m:radPr>
+            <m:degHide m:val="1"/>
+            <m:ctrlPr>
+              <w:rPr>
+                <w:rFonts w:ascii="Cambria Math" w:eastAsia="微软雅黑 Light" w:hAnsi="Cambria Math"/>
+                <w:b/>
+                <w:color w:val="FF0000"/>
+              </w:rPr>
+            </m:ctrlPr>
+          </m:radPr>
+          <m:deg>
+            <m:ctrlPr>
+              <w:rPr>
+                <w:rFonts w:ascii="Cambria Math" w:eastAsia="微软雅黑 Light" w:hAnsi="Cambria Math"/>
+                <w:b/>
+                <w:i/>
+                <w:color w:val="FF0000"/>
+              </w:rPr>
+            </m:ctrlPr>
+          </m:deg>
+          <m:e>
+            <m:f>
+              <m:fPr>
+                <m:ctrlPr>
+                  <w:rPr>
+                    <w:rFonts w:ascii="Cambria Math" w:eastAsia="微软雅黑 Light" w:hAnsi="Cambria Math"/>
+                    <w:b/>
+                    <w:i/>
+                    <w:color w:val="FF0000"/>
+                  </w:rPr>
+                </m:ctrlPr>
+              </m:fPr>
+              <m:num>
+                <m:r>
+                  <m:rPr>
+                    <m:sty m:val="bi"/>
+                  </m:rPr>
+                  <w:rPr>
+                    <w:rFonts w:ascii="Cambria Math" w:eastAsia="微软雅黑 Light" w:hAnsi="Cambria Math"/>
+                    <w:color w:val="FF0000"/>
+                  </w:rPr>
+                  <m:t>2</m:t>
+                </m:r>
+                <m:r>
+                  <m:rPr>
+                    <m:sty m:val="bi"/>
+                  </m:rPr>
+                  <w:rPr>
+                    <w:rFonts w:ascii="Cambria Math" w:eastAsia="微软雅黑 Light" w:hAnsi="Cambria Math"/>
+                    <w:color w:val="FF0000"/>
+                  </w:rPr>
+                  <m:t>J+3</m:t>
+                </m:r>
+              </m:num>
+              <m:den>
+                <m:r>
+                  <m:rPr>
+                    <m:sty m:val="bi"/>
+                  </m:rPr>
+                  <w:rPr>
+                    <w:rFonts w:ascii="Cambria Math" w:eastAsia="微软雅黑 Light" w:hAnsi="Cambria Math"/>
+                    <w:color w:val="FF0000"/>
+                  </w:rPr>
+                  <m:t>2</m:t>
+                </m:r>
+                <m:r>
+                  <m:rPr>
+                    <m:sty m:val="bi"/>
+                  </m:rPr>
+                  <w:rPr>
+                    <w:rFonts w:ascii="Cambria Math" w:eastAsia="微软雅黑 Light" w:hAnsi="Cambria Math"/>
+                    <w:color w:val="FF0000"/>
+                  </w:rPr>
+                  <m:t>J+1</m:t>
+                </m:r>
+              </m:den>
+            </m:f>
+          </m:e>
+        </m:rad>
+      </m:oMath>
+      <w:r>
+        <w:rPr>
+          <w:rFonts w:ascii="微软雅黑 Light" w:eastAsia="微软雅黑 Light" w:hAnsi="微软雅黑 Light" w:hint="eastAsia"/>
+          <w:b/>
+          <w:color w:val="FF0000"/>
+        </w:rPr>
+        <w:t>和</w:t>
+      </w:r>
+      <m:oMath>
+        <m:rad>
+          <m:radPr>
+            <m:degHide m:val="1"/>
+            <m:ctrlPr>
+              <w:rPr>
+                <w:rFonts w:ascii="Cambria Math" w:eastAsia="微软雅黑 Light" w:hAnsi="Cambria Math"/>
+                <w:b/>
+                <w:color w:val="FF0000"/>
+              </w:rPr>
+            </m:ctrlPr>
+          </m:radPr>
+          <m:deg>
+            <m:ctrlPr>
+              <w:rPr>
+                <w:rFonts w:ascii="Cambria Math" w:eastAsia="微软雅黑 Light" w:hAnsi="Cambria Math"/>
+                <w:b/>
+                <w:i/>
+                <w:color w:val="FF0000"/>
+              </w:rPr>
+            </m:ctrlPr>
+          </m:deg>
+          <m:e>
+            <m:f>
+              <m:fPr>
+                <m:ctrlPr>
+                  <w:rPr>
+                    <w:rFonts w:ascii="Cambria Math" w:eastAsia="微软雅黑 Light" w:hAnsi="Cambria Math"/>
+                    <w:b/>
+                    <w:i/>
+                    <w:color w:val="FF0000"/>
+                  </w:rPr>
+                </m:ctrlPr>
+              </m:fPr>
+              <m:num>
+                <m:r>
+                  <m:rPr>
+                    <m:sty m:val="bi"/>
+                  </m:rPr>
+                  <w:rPr>
+                    <w:rFonts w:ascii="Cambria Math" w:eastAsia="微软雅黑 Light" w:hAnsi="Cambria Math"/>
+                    <w:color w:val="FF0000"/>
+                  </w:rPr>
+                  <m:t>2</m:t>
+                </m:r>
+                <m:r>
+                  <m:rPr>
+                    <m:sty m:val="bi"/>
+                  </m:rPr>
+                  <w:rPr>
+                    <w:rFonts w:ascii="Cambria Math" w:eastAsia="微软雅黑 Light" w:hAnsi="Cambria Math"/>
+                    <w:color w:val="FF0000"/>
+                  </w:rPr>
+                  <m:t>J+3</m:t>
+                </m:r>
+              </m:num>
+              <m:den>
+                <m:r>
+                  <m:rPr>
+                    <m:sty m:val="bi"/>
+                  </m:rPr>
+                  <w:rPr>
+                    <w:rFonts w:ascii="Cambria Math" w:eastAsia="微软雅黑 Light" w:hAnsi="Cambria Math"/>
+                    <w:color w:val="FF0000"/>
+                  </w:rPr>
+                  <m:t>2</m:t>
+                </m:r>
+                <m:r>
+                  <m:rPr>
+                    <m:sty m:val="bi"/>
+                  </m:rPr>
+                  <w:rPr>
+                    <w:rFonts w:ascii="Cambria Math" w:eastAsia="微软雅黑 Light" w:hAnsi="Cambria Math"/>
+                    <w:color w:val="FF0000"/>
+                  </w:rPr>
+                  <m:t>J-1</m:t>
+                </m:r>
+              </m:den>
+            </m:f>
+            <m:r>
+              <m:rPr>
+                <m:sty m:val="bi"/>
+              </m:rPr>
+              <w:rPr>
+                <w:rFonts w:ascii="Cambria Math" w:eastAsia="微软雅黑 Light" w:hAnsi="Cambria Math"/>
+                <w:color w:val="FF0000"/>
+              </w:rPr>
+              <m:t xml:space="preserve"> </m:t>
+            </m:r>
+          </m:e>
+        </m:rad>
+      </m:oMath>
+      <w:r>
+        <w:rPr>
+          <w:rFonts w:ascii="微软雅黑 Light" w:eastAsia="微软雅黑 Light" w:hAnsi="微软雅黑 Light" w:hint="eastAsia"/>
+          <w:b/>
+          <w:color w:val="FF0000"/>
+        </w:rPr>
+        <w:t>，暂不清楚是拿来干什么的</w:t>
+      </w:r>
+      <w:r>
+        <w:rPr>
+          <w:rFonts w:ascii="微软雅黑 Light" w:eastAsia="微软雅黑 Light" w:hAnsi="微软雅黑 Light" w:hint="eastAsia"/>
+          <w:b/>
+          <w:color w:val="FF0000"/>
+          <w:u w:val="single"/>
+        </w:rPr>
+        <w:t>）</w:t>
+      </w:r>
+      <w:r>
+        <w:rPr>
+          <w:rFonts w:ascii="微软雅黑 Light" w:eastAsia="微软雅黑 Light" w:hAnsi="微软雅黑 Light" w:hint="eastAsia"/>
+          <w:color w:val="000000" w:themeColor="text1"/>
+        </w:rPr>
+        <w:t>，只不过Lisle[1]是</w:t>
+      </w:r>
+      <m:oMath>
+        <m:r>
+          <w:rPr>
+            <w:rFonts w:ascii="Cambria Math" w:eastAsia="微软雅黑 Light" w:hAnsi="Cambria Math"/>
+            <w:color w:val="000000" w:themeColor="text1"/>
+          </w:rPr>
+          <m:t>l,l-1,l-2</m:t>
+        </m:r>
+      </m:oMath>
+      <w:r>
+        <w:rPr>
+          <w:rFonts w:ascii="微软雅黑 Light" w:eastAsia="微软雅黑 Light" w:hAnsi="微软雅黑 Light" w:hint="eastAsia"/>
+          <w:color w:val="000000" w:themeColor="text1"/>
+        </w:rPr>
+        <w:t>三项，</w:t>
+      </w:r>
+      <w:proofErr w:type="spellStart"/>
+      <w:r>
+        <w:rPr>
+          <w:rFonts w:ascii="微软雅黑 Light" w:eastAsia="微软雅黑 Light" w:hAnsi="微软雅黑 Light" w:hint="eastAsia"/>
+          <w:color w:val="000000" w:themeColor="text1"/>
+        </w:rPr>
+        <w:t>Kostelec</w:t>
+      </w:r>
+      <w:proofErr w:type="spellEnd"/>
+      <w:r>
+        <w:rPr>
+          <w:rFonts w:ascii="微软雅黑 Light" w:eastAsia="微软雅黑 Light" w:hAnsi="微软雅黑 Light" w:hint="eastAsia"/>
+          <w:color w:val="000000" w:themeColor="text1"/>
+        </w:rPr>
+        <w:t>[9]是</w:t>
+      </w:r>
+      <m:oMath>
+        <m:r>
+          <w:rPr>
+            <w:rFonts w:ascii="Cambria Math" w:eastAsia="微软雅黑 Light" w:hAnsi="Cambria Math"/>
+            <w:color w:val="000000" w:themeColor="text1"/>
+          </w:rPr>
+          <m:t>J+1,J,J-1</m:t>
+        </m:r>
+      </m:oMath>
+      <w:r>
+        <w:rPr>
+          <w:rFonts w:ascii="微软雅黑 Light" w:eastAsia="微软雅黑 Light" w:hAnsi="微软雅黑 Light" w:hint="eastAsia"/>
+          <w:color w:val="000000" w:themeColor="text1"/>
+        </w:rPr>
+        <w:t>三项。</w:t>
+      </w:r>
+    </w:p>
+    <w:p>
+      <w:pPr>
+        <w:rPr>
+          <w:rFonts w:ascii="微软雅黑 Light" w:eastAsia="微软雅黑 Light" w:hAnsi="微软雅黑 Light"/>
+        </w:rPr>
+      </w:pPr>
+      <w:r>
+        <w:rPr>
+          <w:rFonts w:ascii="微软雅黑 Light" w:eastAsia="微软雅黑 Light" w:hAnsi="微软雅黑 Light"/>
+        </w:rPr>
+        <w:tab/>
+      </w:r>
+      <w:r>
+        <w:rPr>
+          <w:rFonts w:ascii="微软雅黑 Light" w:eastAsia="微软雅黑 Light" w:hAnsi="微软雅黑 Light" w:hint="eastAsia"/>
+        </w:rPr>
+        <w:t>那么我们回到Lisle[1]的阅读里面。</w:t>
       </w:r>
       <w:r>
         <w:rPr>
@@ -8270,7 +8896,14 @@
         <w:rPr>
           <w:rFonts w:ascii="微软雅黑 Light" w:eastAsia="微软雅黑 Light" w:hAnsi="微软雅黑 Light" w:hint="eastAsia"/>
         </w:rPr>
-        <w:t>跟绕的轴对</w:t>
+        <w:t>跟</w:t>
+      </w:r>
+      <w:r>
+        <w:rPr>
+          <w:rFonts w:ascii="微软雅黑 Light" w:eastAsia="微软雅黑 Light" w:hAnsi="微软雅黑 Light" w:hint="eastAsia"/>
+        </w:rPr>
+        <w:lastRenderedPageBreak/>
+        <w:t>绕的轴对</w:t>
       </w:r>
       <w:proofErr w:type="gramEnd"/>
       <w:r>
@@ -8289,14 +8922,7 @@
         <w:rPr>
           <w:rFonts w:ascii="微软雅黑 Light" w:eastAsia="微软雅黑 Light" w:hAnsi="微软雅黑 Light" w:hint="eastAsia"/>
         </w:rPr>
-        <w:t>=。其次我们要理一下这个SH Y-Rotation的递推式的元素下标，因为Wigner Matrix最终</w:t>
-      </w:r>
-      <w:r>
-        <w:rPr>
-          <w:rFonts w:ascii="微软雅黑 Light" w:eastAsia="微软雅黑 Light" w:hAnsi="微软雅黑 Light" w:hint="eastAsia"/>
-        </w:rPr>
-        <w:lastRenderedPageBreak/>
-        <w:t>还是要</w:t>
+        <w:t>=。其次我们要理一下这个SH Y-Rotation的递推式的元素下标，因为Wigner Matrix最终还是要</w:t>
       </w:r>
       <w:proofErr w:type="gramStart"/>
       <w:r>
@@ -8331,9 +8957,15 @@
         <w:rPr>
           <w:rFonts w:ascii="微软雅黑 Light" w:eastAsia="微软雅黑 Light" w:hAnsi="微软雅黑 Light" w:hint="eastAsia"/>
         </w:rPr>
-        <w:t>矩阵第</w:t>
+        <w:t>矩阵</w:t>
       </w:r>
       <w:proofErr w:type="gramEnd"/>
+      <w:r>
+        <w:rPr>
+          <w:rFonts w:ascii="微软雅黑 Light" w:eastAsia="微软雅黑 Light" w:hAnsi="微软雅黑 Light" w:hint="eastAsia"/>
+        </w:rPr>
+        <w:t>第</w:t>
+      </w:r>
       <m:oMath>
         <m:r>
           <w:rPr>
@@ -8379,14 +9011,14 @@
         <w:rPr>
           <w:rFonts w:ascii="微软雅黑 Light" w:eastAsia="微软雅黑 Light" w:hAnsi="微软雅黑 Light" w:hint="eastAsia"/>
         </w:rPr>
-        <w:t>乘得到</w:t>
+        <w:t>乘得</w:t>
       </w:r>
       <w:proofErr w:type="gramEnd"/>
       <w:r>
         <w:rPr>
           <w:rFonts w:ascii="微软雅黑 Light" w:eastAsia="微软雅黑 Light" w:hAnsi="微软雅黑 Light" w:hint="eastAsia"/>
         </w:rPr>
-        <w:t>旋转后的band</w:t>
+        <w:t>到旋转后的band</w:t>
       </w:r>
       <w:r>
         <w:rPr>
@@ -8416,33 +9048,11 @@
           <m:t>m</m:t>
         </m:r>
       </m:oMath>
-      <w:proofErr w:type="gramStart"/>
-      <w:r>
-        <w:rPr>
-          <w:rFonts w:ascii="微软雅黑 Light" w:eastAsia="微软雅黑 Light" w:hAnsi="微软雅黑 Light" w:hint="eastAsia"/>
-        </w:rPr>
-        <w:t>个</w:t>
-      </w:r>
-      <w:proofErr w:type="gramEnd"/>
-      <w:r>
-        <w:rPr>
-          <w:rFonts w:ascii="微软雅黑 Light" w:eastAsia="微软雅黑 Light" w:hAnsi="微软雅黑 Light" w:hint="eastAsia"/>
-        </w:rPr>
-        <w:t>球</w:t>
-      </w:r>
-      <w:proofErr w:type="gramStart"/>
-      <w:r>
-        <w:rPr>
-          <w:rFonts w:ascii="微软雅黑 Light" w:eastAsia="微软雅黑 Light" w:hAnsi="微软雅黑 Light" w:hint="eastAsia"/>
-        </w:rPr>
-        <w:t>谐</w:t>
-      </w:r>
-      <w:proofErr w:type="gramEnd"/>
-      <w:r>
-        <w:rPr>
-          <w:rFonts w:ascii="微软雅黑 Light" w:eastAsia="微软雅黑 Light" w:hAnsi="微软雅黑 Light" w:hint="eastAsia"/>
-        </w:rPr>
-        <w:t>系数。所以</w:t>
+      <w:r>
+        <w:rPr>
+          <w:rFonts w:ascii="微软雅黑 Light" w:eastAsia="微软雅黑 Light" w:hAnsi="微软雅黑 Light" w:hint="eastAsia"/>
+        </w:rPr>
+        <w:t>个球谐系数。所以</w:t>
       </w:r>
       <m:oMath>
         <m:sSubSup>
@@ -9869,7 +10479,7 @@
                     </pic:cNvPicPr>
                   </pic:nvPicPr>
                   <pic:blipFill>
-                    <a:blip r:embed="rId11">
+                    <a:blip r:embed="rId13">
                       <a:extLst>
                         <a:ext uri="{28A0092B-C50C-407E-A947-70E740481C1C}">
                           <a14:useLocalDpi xmlns:a14="http://schemas.microsoft.com/office/drawing/2010/main" val="0"/>
@@ -9921,9 +10531,9 @@
         </w:rPr>
         <w:object w:dxaOrig="1760" w:dyaOrig="400">
           <v:shape id="_x0000_i1026" type="#_x0000_t75" style="width:88.3pt;height:20.05pt" o:ole="">
-            <v:imagedata r:id="rId12" o:title=""/>
+            <v:imagedata r:id="rId14" o:title=""/>
           </v:shape>
-          <o:OLEObject Type="Embed" ProgID="Equation.KSEE3" ShapeID="_x0000_i1026" DrawAspect="Content" ObjectID="_1602341128" r:id="rId13"/>
+          <o:OLEObject Type="Embed" ProgID="Equation.KSEE3" ShapeID="_x0000_i1026" DrawAspect="Content" ObjectID="_1602425000" r:id="rId15"/>
         </w:object>
       </w:r>
       <w:r>
@@ -9976,7 +10586,7 @@
                     </pic:cNvPicPr>
                   </pic:nvPicPr>
                   <pic:blipFill>
-                    <a:blip r:embed="rId14">
+                    <a:blip r:embed="rId16">
                       <a:extLst>
                         <a:ext uri="{28A0092B-C50C-407E-A947-70E740481C1C}">
                           <a14:useLocalDpi xmlns:a14="http://schemas.microsoft.com/office/drawing/2010/main" val="0"/>
@@ -10028,9 +10638,9 @@
         </w:rPr>
         <w:object w:dxaOrig="440" w:dyaOrig="400">
           <v:shape id="_x0000_i1027" type="#_x0000_t75" alt="" style="width:21.9pt;height:20.05pt" o:ole="">
-            <v:imagedata r:id="rId15" o:title=""/>
+            <v:imagedata r:id="rId17" o:title=""/>
           </v:shape>
-          <o:OLEObject Type="Embed" ProgID="Equation.KSEE3" ShapeID="_x0000_i1027" DrawAspect="Content" ObjectID="_1602341129" r:id="rId16"/>
+          <o:OLEObject Type="Embed" ProgID="Equation.KSEE3" ShapeID="_x0000_i1027" DrawAspect="Content" ObjectID="_1602425001" r:id="rId18"/>
         </w:object>
       </w:r>
       <w:r>
@@ -10046,9 +10656,9 @@
         </w:rPr>
         <w:object w:dxaOrig="620" w:dyaOrig="400">
           <v:shape id="_x0000_i1028" type="#_x0000_t75" style="width:31.3pt;height:20.05pt" o:ole="">
-            <v:imagedata r:id="rId17" o:title=""/>
+            <v:imagedata r:id="rId19" o:title=""/>
           </v:shape>
-          <o:OLEObject Type="Embed" ProgID="Equation.KSEE3" ShapeID="_x0000_i1028" DrawAspect="Content" ObjectID="_1602341130" r:id="rId18"/>
+          <o:OLEObject Type="Embed" ProgID="Equation.KSEE3" ShapeID="_x0000_i1028" DrawAspect="Content" ObjectID="_1602425002" r:id="rId20"/>
         </w:object>
       </w:r>
       <w:r>
@@ -10100,7 +10710,7 @@
                     </pic:cNvPicPr>
                   </pic:nvPicPr>
                   <pic:blipFill>
-                    <a:blip r:embed="rId19">
+                    <a:blip r:embed="rId21">
                       <a:extLst>
                         <a:ext uri="{28A0092B-C50C-407E-A947-70E740481C1C}">
                           <a14:useLocalDpi xmlns:a14="http://schemas.microsoft.com/office/drawing/2010/main" val="0"/>
@@ -10160,9 +10770,9 @@
         </w:rPr>
         <w:object w:dxaOrig="2799" w:dyaOrig="400">
           <v:shape id="_x0000_i1029" type="#_x0000_t75" alt="" style="width:140.25pt;height:20.05pt" o:ole="">
-            <v:imagedata r:id="rId20" o:title=""/>
+            <v:imagedata r:id="rId22" o:title=""/>
           </v:shape>
-          <o:OLEObject Type="Embed" ProgID="Equation.KSEE3" ShapeID="_x0000_i1029" DrawAspect="Content" ObjectID="_1602341131" r:id="rId21"/>
+          <o:OLEObject Type="Embed" ProgID="Equation.KSEE3" ShapeID="_x0000_i1029" DrawAspect="Content" ObjectID="_1602425003" r:id="rId23"/>
         </w:object>
       </w:r>
       <w:r>
@@ -10215,7 +10825,7 @@
                     </pic:cNvPicPr>
                   </pic:nvPicPr>
                   <pic:blipFill>
-                    <a:blip r:embed="rId22">
+                    <a:blip r:embed="rId24">
                       <a:extLst>
                         <a:ext uri="{28A0092B-C50C-407E-A947-70E740481C1C}">
                           <a14:useLocalDpi xmlns:a14="http://schemas.microsoft.com/office/drawing/2010/main" val="0"/>
@@ -10273,7 +10883,7 @@
           <w:rFonts w:ascii="微软雅黑 Light" w:eastAsia="微软雅黑 Light" w:hAnsi="微软雅黑 Light"/>
         </w:rPr>
       </w:pPr>
-      <w:hyperlink r:id="rId23" w:history="1">
+      <w:hyperlink r:id="rId25" w:history="1">
         <w:r>
           <w:rPr>
             <w:rStyle w:val="a6"/>
@@ -10318,10 +10928,10 @@
     <w:p>
       <w:pPr>
         <w:rPr>
-          <w:rFonts w:ascii="微软雅黑 Light" w:eastAsia="微软雅黑 Light" w:hAnsi="微软雅黑 Light" w:hint="eastAsia"/>
+          <w:rFonts w:ascii="微软雅黑 Light" w:eastAsia="微软雅黑 Light" w:hAnsi="微软雅黑 Light"/>
         </w:rPr>
       </w:pPr>
-      <w:hyperlink r:id="rId24" w:history="1">
+      <w:hyperlink r:id="rId26" w:history="1">
         <w:r>
           <w:rPr>
             <w:rStyle w:val="a6"/>
@@ -10356,8 +10966,6 @@
         </w:rPr>
         <w:t>和Choi的SH Rotation，which means我还得看这两篇？救命啊！为什么Lisle这篇居然有个小坑啊？</w:t>
       </w:r>
-      <w:bookmarkStart w:id="0" w:name="_GoBack"/>
-      <w:bookmarkEnd w:id="0"/>
     </w:p>
     <w:p>
       <w:pPr>
@@ -10829,6 +11437,75 @@
           <w:szCs w:val="15"/>
         </w:rPr>
         <w:t>@9.</w:t>
+      </w:r>
+    </w:p>
+    <w:p>
+      <w:pPr>
+        <w:widowControl/>
+        <w:jc w:val="left"/>
+        <w:rPr>
+          <w:rFonts w:ascii="微软雅黑 Light" w:eastAsia="微软雅黑 Light" w:hAnsi="微软雅黑 Light" w:cs="宋体"/>
+          <w:kern w:val="0"/>
+          <w:sz w:val="15"/>
+          <w:szCs w:val="15"/>
+        </w:rPr>
+      </w:pPr>
+      <w:r>
+        <w:rPr>
+          <w:rFonts w:ascii="微软雅黑 Light" w:eastAsia="微软雅黑 Light" w:hAnsi="微软雅黑 Light" w:cs="宋体"/>
+          <w:kern w:val="0"/>
+          <w:sz w:val="15"/>
+          <w:szCs w:val="15"/>
+        </w:rPr>
+        <w:t>[9]</w:t>
+      </w:r>
+      <w:r>
+        <w:rPr>
+          <w:rFonts w:ascii="微软雅黑 Light" w:eastAsia="微软雅黑 Light" w:hAnsi="微软雅黑 Light"/>
+          <w:sz w:val="15"/>
+          <w:szCs w:val="15"/>
+        </w:rPr>
+        <w:t xml:space="preserve"> </w:t>
+      </w:r>
+      <w:proofErr w:type="spellStart"/>
+      <w:r>
+        <w:rPr>
+          <w:rFonts w:ascii="微软雅黑 Light" w:eastAsia="微软雅黑 Light" w:hAnsi="微软雅黑 Light" w:cs="宋体"/>
+          <w:kern w:val="0"/>
+          <w:sz w:val="15"/>
+          <w:szCs w:val="15"/>
+        </w:rPr>
+        <w:t>Kostelec</w:t>
+      </w:r>
+      <w:proofErr w:type="spellEnd"/>
+      <w:r>
+        <w:rPr>
+          <w:rFonts w:ascii="微软雅黑 Light" w:eastAsia="微软雅黑 Light" w:hAnsi="微软雅黑 Light" w:cs="宋体"/>
+          <w:kern w:val="0"/>
+          <w:sz w:val="15"/>
+          <w:szCs w:val="15"/>
+        </w:rPr>
+        <w:t xml:space="preserve"> P J, </w:t>
+      </w:r>
+      <w:proofErr w:type="spellStart"/>
+      <w:r>
+        <w:rPr>
+          <w:rFonts w:ascii="微软雅黑 Light" w:eastAsia="微软雅黑 Light" w:hAnsi="微软雅黑 Light" w:cs="宋体"/>
+          <w:kern w:val="0"/>
+          <w:sz w:val="15"/>
+          <w:szCs w:val="15"/>
+        </w:rPr>
+        <w:t>Rockmore</w:t>
+      </w:r>
+      <w:proofErr w:type="spellEnd"/>
+      <w:r>
+        <w:rPr>
+          <w:rFonts w:ascii="微软雅黑 Light" w:eastAsia="微软雅黑 Light" w:hAnsi="微软雅黑 Light" w:cs="宋体"/>
+          <w:kern w:val="0"/>
+          <w:sz w:val="15"/>
+          <w:szCs w:val="15"/>
+        </w:rPr>
+        <w:t xml:space="preserve"> D N. FFTs on the Rotation Group[J]. Journal of Fourier Analysis &amp; Applications, 2008, 14(2):145-179.</w:t>
       </w:r>
     </w:p>
     <w:p>
@@ -11816,7 +12493,7 @@
 </file>
 
 <file path=customXml/itemProps2.xml><?xml version="1.0" encoding="utf-8"?>
-<ds:datastoreItem xmlns:ds="http://schemas.openxmlformats.org/officeDocument/2006/customXml" ds:itemID="{933F4DA1-5CE0-4567-AB52-28D8E6F14DB2}">
+<ds:datastoreItem xmlns:ds="http://schemas.openxmlformats.org/officeDocument/2006/customXml" ds:itemID="{ED10DC76-1D17-46EB-BAB3-B1301193CC37}">
   <ds:schemaRefs>
     <ds:schemaRef ds:uri="http://schemas.openxmlformats.org/officeDocument/2006/bibliography"/>
   </ds:schemaRefs>

</xml_diff>

<commit_message>
Wigner Matrix (bug's evidence, not orthogonal)
</commit_message>
<xml_diff>
--- a/球谐光照/SH Rotation/笔记(original)-球谐旋转Wigner D Matrix.docx
+++ b/球谐光照/SH Rotation/笔记(original)-球谐旋转Wigner D Matrix.docx
@@ -2854,10 +2854,10 @@
             <v:path o:extrusionok="f" gradientshapeok="t" o:connecttype="rect"/>
             <o:lock v:ext="edit" aspectratio="t"/>
           </v:shapetype>
-          <v:shape id="_x0000_i1025" type="#_x0000_t75" style="width:1in;height:18.15pt" o:ole="">
+          <v:shape id="_x0000_i1025" type="#_x0000_t75" style="width:1in;height:21.6pt" o:ole="">
             <v:imagedata r:id="rId7" o:title=""/>
           </v:shape>
-          <o:OLEObject Type="Embed" ProgID="Equation.KSEE3" ShapeID="_x0000_i1025" DrawAspect="Content" ObjectID="_1602424999" r:id="rId8"/>
+          <o:OLEObject Type="Embed" ProgID="Equation.KSEE3" ShapeID="_x0000_i1025" DrawAspect="Content" ObjectID="_1602681427" r:id="rId8"/>
         </w:object>
       </w:r>
       <w:r>
@@ -7784,7 +7784,23 @@
           <w:rFonts w:ascii="微软雅黑 Light" w:eastAsia="微软雅黑 Light" w:hAnsi="微软雅黑 Light" w:hint="eastAsia"/>
           <w:color w:val="FF0000"/>
         </w:rPr>
-        <w:t>总感觉就是想找篇水一点的文结果被坑了</w:t>
+        <w:t>总感觉就是想</w:t>
+      </w:r>
+      <w:proofErr w:type="gramStart"/>
+      <w:r>
+        <w:rPr>
+          <w:rFonts w:ascii="微软雅黑 Light" w:eastAsia="微软雅黑 Light" w:hAnsi="微软雅黑 Light" w:hint="eastAsia"/>
+          <w:color w:val="FF0000"/>
+        </w:rPr>
+        <w:t>找篇水一点的文结</w:t>
+      </w:r>
+      <w:proofErr w:type="gramEnd"/>
+      <w:r>
+        <w:rPr>
+          <w:rFonts w:ascii="微软雅黑 Light" w:eastAsia="微软雅黑 Light" w:hAnsi="微软雅黑 Light" w:hint="eastAsia"/>
+          <w:color w:val="FF0000"/>
+        </w:rPr>
+        <w:t>果被坑了</w:t>
       </w:r>
       <w:r>
         <w:rPr>
@@ -8070,7 +8086,7 @@
       <w:pPr>
         <w:jc w:val="left"/>
         <w:rPr>
-          <w:rFonts w:ascii="微软雅黑 Light" w:eastAsia="微软雅黑 Light" w:hAnsi="微软雅黑 Light" w:hint="eastAsia"/>
+          <w:rFonts w:ascii="微软雅黑 Light" w:eastAsia="微软雅黑 Light" w:hAnsi="微软雅黑 Light"/>
           <w:color w:val="FF0000"/>
         </w:rPr>
       </w:pPr>
@@ -8247,14 +8263,12 @@
           </wp:inline>
         </w:drawing>
       </w:r>
-      <w:bookmarkStart w:id="0" w:name="_GoBack"/>
-      <w:bookmarkEnd w:id="0"/>
     </w:p>
     <w:p>
       <w:pPr>
         <w:jc w:val="left"/>
         <w:rPr>
-          <w:rFonts w:ascii="微软雅黑 Light" w:eastAsia="微软雅黑 Light" w:hAnsi="微软雅黑 Light" w:hint="eastAsia"/>
+          <w:rFonts w:ascii="微软雅黑 Light" w:eastAsia="微软雅黑 Light" w:hAnsi="微软雅黑 Light"/>
           <w:color w:val="FF0000"/>
         </w:rPr>
       </w:pPr>
@@ -8875,7 +8889,121 @@
         <w:rPr>
           <w:rFonts w:ascii="微软雅黑 Light" w:eastAsia="微软雅黑 Light" w:hAnsi="微软雅黑 Light" w:hint="eastAsia"/>
         </w:rPr>
-        <w:t>笔者注：球</w:t>
+        <w:t>笔者注：</w:t>
+      </w:r>
+      <w:r>
+        <w:rPr>
+          <w:rFonts w:ascii="微软雅黑 Light" w:eastAsia="微软雅黑 Light" w:hAnsi="微软雅黑 Light" w:hint="eastAsia"/>
+        </w:rPr>
+        <w:t>在[10]找到这个说法</w:t>
+      </w:r>
+      <w:r>
+        <w:rPr>
+          <w:rFonts w:ascii="微软雅黑 Light" w:eastAsia="微软雅黑 Light" w:hAnsi="微软雅黑 Light" w:hint="eastAsia"/>
+        </w:rPr>
+        <w:t>：Wigner</w:t>
+      </w:r>
+      <w:r>
+        <w:rPr>
+          <w:rFonts w:ascii="微软雅黑 Light" w:eastAsia="微软雅黑 Light" w:hAnsi="微软雅黑 Light"/>
+        </w:rPr>
+        <w:t xml:space="preserve"> Matrix</w:t>
+      </w:r>
+      <w:r>
+        <w:rPr>
+          <w:rFonts w:ascii="微软雅黑 Light" w:eastAsia="微软雅黑 Light" w:hAnsi="微软雅黑 Light" w:hint="eastAsia"/>
+        </w:rPr>
+        <w:t>是正交矩阵。</w:t>
+      </w:r>
+    </w:p>
+    <w:p>
+      <w:pPr>
+        <w:jc w:val="center"/>
+        <w:rPr>
+          <w:rFonts w:ascii="微软雅黑 Light" w:eastAsia="微软雅黑 Light" w:hAnsi="微软雅黑 Light" w:hint="eastAsia"/>
+        </w:rPr>
+      </w:pPr>
+      <w:bookmarkStart w:id="0" w:name="_GoBack"/>
+      <w:bookmarkEnd w:id="0"/>
+      <w:r>
+        <w:rPr>
+          <w:noProof/>
+        </w:rPr>
+        <w:lastRenderedPageBreak/>
+        <w:drawing>
+          <wp:inline distT="0" distB="0" distL="0" distR="0">
+            <wp:extent cx="4040056" cy="1020696"/>
+            <wp:effectExtent l="0" t="0" r="0" b="8255"/>
+            <wp:docPr id="7" name="图片 7" descr="C:\Users\sunhonglian\AppData\Local\Microsoft\Windows\INetCache\Content.Word\orthogonal.jpg"/>
+            <wp:cNvGraphicFramePr>
+              <a:graphicFrameLocks xmlns:a="http://schemas.openxmlformats.org/drawingml/2006/main" noChangeAspect="1"/>
+            </wp:cNvGraphicFramePr>
+            <a:graphic xmlns:a="http://schemas.openxmlformats.org/drawingml/2006/main">
+              <a:graphicData uri="http://schemas.openxmlformats.org/drawingml/2006/picture">
+                <pic:pic xmlns:pic="http://schemas.openxmlformats.org/drawingml/2006/picture">
+                  <pic:nvPicPr>
+                    <pic:cNvPr id="0" name="Picture 6" descr="C:\Users\sunhonglian\AppData\Local\Microsoft\Windows\INetCache\Content.Word\orthogonal.jpg"/>
+                    <pic:cNvPicPr>
+                      <a:picLocks noChangeAspect="1" noChangeArrowheads="1"/>
+                    </pic:cNvPicPr>
+                  </pic:nvPicPr>
+                  <pic:blipFill>
+                    <a:blip r:embed="rId13">
+                      <a:extLst>
+                        <a:ext uri="{28A0092B-C50C-407E-A947-70E740481C1C}">
+                          <a14:useLocalDpi xmlns:a14="http://schemas.microsoft.com/office/drawing/2010/main" val="0"/>
+                        </a:ext>
+                      </a:extLst>
+                    </a:blip>
+                    <a:srcRect/>
+                    <a:stretch>
+                      <a:fillRect/>
+                    </a:stretch>
+                  </pic:blipFill>
+                  <pic:spPr bwMode="auto">
+                    <a:xfrm>
+                      <a:off x="0" y="0"/>
+                      <a:ext cx="4053454" cy="1024081"/>
+                    </a:xfrm>
+                    <a:prstGeom prst="rect">
+                      <a:avLst/>
+                    </a:prstGeom>
+                    <a:noFill/>
+                    <a:ln>
+                      <a:noFill/>
+                    </a:ln>
+                  </pic:spPr>
+                </pic:pic>
+              </a:graphicData>
+            </a:graphic>
+          </wp:inline>
+        </w:drawing>
+      </w:r>
+    </w:p>
+    <w:p>
+      <w:pPr>
+        <w:ind w:firstLine="420"/>
+        <w:rPr>
+          <w:rFonts w:ascii="微软雅黑 Light" w:eastAsia="微软雅黑 Light" w:hAnsi="微软雅黑 Light"/>
+        </w:rPr>
+      </w:pPr>
+      <w:r>
+        <w:rPr>
+          <w:rFonts w:ascii="微软雅黑 Light" w:eastAsia="微软雅黑 Light" w:hAnsi="微软雅黑 Light" w:hint="eastAsia"/>
+        </w:rPr>
+        <w:t>笔者注</w:t>
+      </w:r>
+      <w:r>
+        <w:rPr>
+          <w:rFonts w:ascii="微软雅黑 Light" w:eastAsia="微软雅黑 Light" w:hAnsi="微软雅黑 Light" w:hint="eastAsia"/>
+        </w:rPr>
+        <w:t>again</w:t>
+      </w:r>
+      <w:r>
+        <w:rPr>
+          <w:rFonts w:ascii="微软雅黑 Light" w:eastAsia="微软雅黑 Light" w:hAnsi="微软雅黑 Light" w:hint="eastAsia"/>
+        </w:rPr>
+        <w:t>：球</w:t>
       </w:r>
       <w:proofErr w:type="gramStart"/>
       <w:r>
@@ -8896,14 +9024,7 @@
         <w:rPr>
           <w:rFonts w:ascii="微软雅黑 Light" w:eastAsia="微软雅黑 Light" w:hAnsi="微软雅黑 Light" w:hint="eastAsia"/>
         </w:rPr>
-        <w:t>跟</w:t>
-      </w:r>
-      <w:r>
-        <w:rPr>
-          <w:rFonts w:ascii="微软雅黑 Light" w:eastAsia="微软雅黑 Light" w:hAnsi="微软雅黑 Light" w:hint="eastAsia"/>
-        </w:rPr>
-        <w:lastRenderedPageBreak/>
-        <w:t>绕的轴对</w:t>
+        <w:t>跟绕的轴对</w:t>
       </w:r>
       <w:proofErr w:type="gramEnd"/>
       <w:r>
@@ -10479,7 +10600,7 @@
                     </pic:cNvPicPr>
                   </pic:nvPicPr>
                   <pic:blipFill>
-                    <a:blip r:embed="rId13">
+                    <a:blip r:embed="rId14">
                       <a:extLst>
                         <a:ext uri="{28A0092B-C50C-407E-A947-70E740481C1C}">
                           <a14:useLocalDpi xmlns:a14="http://schemas.microsoft.com/office/drawing/2010/main" val="0"/>
@@ -10530,10 +10651,10 @@
           <w:position w:val="-14"/>
         </w:rPr>
         <w:object w:dxaOrig="1760" w:dyaOrig="400">
-          <v:shape id="_x0000_i1026" type="#_x0000_t75" style="width:88.3pt;height:20.05pt" o:ole="">
-            <v:imagedata r:id="rId14" o:title=""/>
+          <v:shape id="_x0000_i1026" type="#_x0000_t75" style="width:86.4pt;height:21.6pt" o:ole="">
+            <v:imagedata r:id="rId15" o:title=""/>
           </v:shape>
-          <o:OLEObject Type="Embed" ProgID="Equation.KSEE3" ShapeID="_x0000_i1026" DrawAspect="Content" ObjectID="_1602425000" r:id="rId15"/>
+          <o:OLEObject Type="Embed" ProgID="Equation.KSEE3" ShapeID="_x0000_i1026" DrawAspect="Content" ObjectID="_1602681428" r:id="rId16"/>
         </w:object>
       </w:r>
       <w:r>
@@ -10586,7 +10707,7 @@
                     </pic:cNvPicPr>
                   </pic:nvPicPr>
                   <pic:blipFill>
-                    <a:blip r:embed="rId16">
+                    <a:blip r:embed="rId17">
                       <a:extLst>
                         <a:ext uri="{28A0092B-C50C-407E-A947-70E740481C1C}">
                           <a14:useLocalDpi xmlns:a14="http://schemas.microsoft.com/office/drawing/2010/main" val="0"/>
@@ -10637,10 +10758,10 @@
           <w:position w:val="-14"/>
         </w:rPr>
         <w:object w:dxaOrig="440" w:dyaOrig="400">
-          <v:shape id="_x0000_i1027" type="#_x0000_t75" alt="" style="width:21.9pt;height:20.05pt" o:ole="">
-            <v:imagedata r:id="rId17" o:title=""/>
+          <v:shape id="_x0000_i1027" type="#_x0000_t75" alt="" style="width:21.6pt;height:21.6pt" o:ole="">
+            <v:imagedata r:id="rId18" o:title=""/>
           </v:shape>
-          <o:OLEObject Type="Embed" ProgID="Equation.KSEE3" ShapeID="_x0000_i1027" DrawAspect="Content" ObjectID="_1602425001" r:id="rId18"/>
+          <o:OLEObject Type="Embed" ProgID="Equation.KSEE3" ShapeID="_x0000_i1027" DrawAspect="Content" ObjectID="_1602681429" r:id="rId19"/>
         </w:object>
       </w:r>
       <w:r>
@@ -10655,10 +10776,10 @@
           <w:position w:val="-14"/>
         </w:rPr>
         <w:object w:dxaOrig="620" w:dyaOrig="400">
-          <v:shape id="_x0000_i1028" type="#_x0000_t75" style="width:31.3pt;height:20.05pt" o:ole="">
-            <v:imagedata r:id="rId19" o:title=""/>
+          <v:shape id="_x0000_i1028" type="#_x0000_t75" style="width:28.8pt;height:21.6pt" o:ole="">
+            <v:imagedata r:id="rId20" o:title=""/>
           </v:shape>
-          <o:OLEObject Type="Embed" ProgID="Equation.KSEE3" ShapeID="_x0000_i1028" DrawAspect="Content" ObjectID="_1602425002" r:id="rId20"/>
+          <o:OLEObject Type="Embed" ProgID="Equation.KSEE3" ShapeID="_x0000_i1028" DrawAspect="Content" ObjectID="_1602681430" r:id="rId21"/>
         </w:object>
       </w:r>
       <w:r>
@@ -10710,7 +10831,7 @@
                     </pic:cNvPicPr>
                   </pic:nvPicPr>
                   <pic:blipFill>
-                    <a:blip r:embed="rId21">
+                    <a:blip r:embed="rId22">
                       <a:extLst>
                         <a:ext uri="{28A0092B-C50C-407E-A947-70E740481C1C}">
                           <a14:useLocalDpi xmlns:a14="http://schemas.microsoft.com/office/drawing/2010/main" val="0"/>
@@ -10769,10 +10890,10 @@
           <w:position w:val="-14"/>
         </w:rPr>
         <w:object w:dxaOrig="2799" w:dyaOrig="400">
-          <v:shape id="_x0000_i1029" type="#_x0000_t75" alt="" style="width:140.25pt;height:20.05pt" o:ole="">
-            <v:imagedata r:id="rId22" o:title=""/>
+          <v:shape id="_x0000_i1029" type="#_x0000_t75" alt="" style="width:136.8pt;height:21.6pt" o:ole="">
+            <v:imagedata r:id="rId23" o:title=""/>
           </v:shape>
-          <o:OLEObject Type="Embed" ProgID="Equation.KSEE3" ShapeID="_x0000_i1029" DrawAspect="Content" ObjectID="_1602425003" r:id="rId23"/>
+          <o:OLEObject Type="Embed" ProgID="Equation.KSEE3" ShapeID="_x0000_i1029" DrawAspect="Content" ObjectID="_1602681431" r:id="rId24"/>
         </w:object>
       </w:r>
       <w:r>
@@ -10825,7 +10946,7 @@
                     </pic:cNvPicPr>
                   </pic:nvPicPr>
                   <pic:blipFill>
-                    <a:blip r:embed="rId24">
+                    <a:blip r:embed="rId25">
                       <a:extLst>
                         <a:ext uri="{28A0092B-C50C-407E-A947-70E740481C1C}">
                           <a14:useLocalDpi xmlns:a14="http://schemas.microsoft.com/office/drawing/2010/main" val="0"/>
@@ -10883,7 +11004,7 @@
           <w:rFonts w:ascii="微软雅黑 Light" w:eastAsia="微软雅黑 Light" w:hAnsi="微软雅黑 Light"/>
         </w:rPr>
       </w:pPr>
-      <w:hyperlink r:id="rId25" w:history="1">
+      <w:hyperlink r:id="rId26" w:history="1">
         <w:r>
           <w:rPr>
             <w:rStyle w:val="a6"/>
@@ -10931,7 +11052,7 @@
           <w:rFonts w:ascii="微软雅黑 Light" w:eastAsia="微软雅黑 Light" w:hAnsi="微软雅黑 Light"/>
         </w:rPr>
       </w:pPr>
-      <w:hyperlink r:id="rId26" w:history="1">
+      <w:hyperlink r:id="rId27" w:history="1">
         <w:r>
           <w:rPr>
             <w:rStyle w:val="a6"/>
@@ -11506,6 +11627,48 @@
           <w:szCs w:val="15"/>
         </w:rPr>
         <w:t xml:space="preserve"> D N. FFTs on the Rotation Group[J]. Journal of Fourier Analysis &amp; Applications, 2008, 14(2):145-179.</w:t>
+      </w:r>
+    </w:p>
+    <w:p>
+      <w:pPr>
+        <w:widowControl/>
+        <w:jc w:val="left"/>
+        <w:rPr>
+          <w:rFonts w:ascii="微软雅黑 Light" w:eastAsia="微软雅黑 Light" w:hAnsi="微软雅黑 Light" w:cs="宋体"/>
+          <w:kern w:val="0"/>
+          <w:sz w:val="15"/>
+          <w:szCs w:val="15"/>
+        </w:rPr>
+      </w:pPr>
+      <w:r>
+        <w:rPr>
+          <w:rFonts w:ascii="微软雅黑 Light" w:eastAsia="微软雅黑 Light" w:hAnsi="微软雅黑 Light" w:cs="宋体"/>
+          <w:kern w:val="0"/>
+          <w:sz w:val="15"/>
+          <w:szCs w:val="15"/>
+        </w:rPr>
+        <w:t xml:space="preserve">[10] </w:t>
+      </w:r>
+      <w:hyperlink r:id="rId28" w:history="1">
+        <w:r>
+          <w:rPr>
+            <w:rStyle w:val="a6"/>
+            <w:rFonts w:ascii="微软雅黑 Light" w:eastAsia="微软雅黑 Light" w:hAnsi="微软雅黑 Light" w:cs="宋体"/>
+            <w:kern w:val="0"/>
+            <w:sz w:val="15"/>
+            <w:szCs w:val="15"/>
+          </w:rPr>
+          <w:t>https://link.springer.com/content/pdf/bbm%3A978-1-4684-0208-7%2F1.pdf</w:t>
+        </w:r>
+      </w:hyperlink>
+      <w:r>
+        <w:rPr>
+          <w:rFonts w:ascii="微软雅黑 Light" w:eastAsia="微软雅黑 Light" w:hAnsi="微软雅黑 Light" w:cs="宋体"/>
+          <w:kern w:val="0"/>
+          <w:sz w:val="15"/>
+          <w:szCs w:val="15"/>
+        </w:rPr>
+        <w:t xml:space="preserve"> </w:t>
       </w:r>
     </w:p>
     <w:p>
@@ -12493,7 +12656,7 @@
 </file>
 
 <file path=customXml/itemProps2.xml><?xml version="1.0" encoding="utf-8"?>
-<ds:datastoreItem xmlns:ds="http://schemas.openxmlformats.org/officeDocument/2006/customXml" ds:itemID="{ED10DC76-1D17-46EB-BAB3-B1301193CC37}">
+<ds:datastoreItem xmlns:ds="http://schemas.openxmlformats.org/officeDocument/2006/customXml" ds:itemID="{F4DAFB75-0910-4CC4-9419-21CDF8ED67AD}">
   <ds:schemaRefs>
     <ds:schemaRef ds:uri="http://schemas.openxmlformats.org/officeDocument/2006/bibliography"/>
   </ds:schemaRefs>

</xml_diff>